<commit_message>
Ajustes na Documentação Técnica
</commit_message>
<xml_diff>
--- a/Documentação/Levantamento de Requisitos/Documento de Requisitos - SIG.docx
+++ b/Documentação/Levantamento de Requisitos/Documento de Requisitos - SIG.docx
@@ -1,6 +1,6 @@
 
 <file path=word/document.xml><?xml version="1.0" encoding="utf-8"?>
-<w:document xmlns:wpc="http://schemas.microsoft.com/office/word/2010/wordprocessingCanvas" xmlns:cx="http://schemas.microsoft.com/office/drawing/2014/chartex" xmlns:mc="http://schemas.openxmlformats.org/markup-compatibility/2006" xmlns:o="urn:schemas-microsoft-com:office:office" xmlns:r="http://schemas.openxmlformats.org/officeDocument/2006/relationships" xmlns:m="http://schemas.openxmlformats.org/officeDocument/2006/math" xmlns:v="urn:schemas-microsoft-com:vml" xmlns:wp14="http://schemas.microsoft.com/office/word/2010/wordprocessingDrawing" xmlns:wp="http://schemas.openxmlformats.org/drawingml/2006/wordprocessingDrawing" xmlns:w10="urn:schemas-microsoft-com:office:word" xmlns:w="http://schemas.openxmlformats.org/wordprocessingml/2006/main" xmlns:w14="http://schemas.microsoft.com/office/word/2010/wordml" xmlns:w15="http://schemas.microsoft.com/office/word/2012/wordml" xmlns:w16se="http://schemas.microsoft.com/office/word/2015/wordml/symex" xmlns:wpg="http://schemas.microsoft.com/office/word/2010/wordprocessingGroup" xmlns:wpi="http://schemas.microsoft.com/office/word/2010/wordprocessingInk" xmlns:wne="http://schemas.microsoft.com/office/word/2006/wordml" xmlns:wps="http://schemas.microsoft.com/office/word/2010/wordprocessingShape" mc:Ignorable="w14 w15 w16se wp14">
+<w:document xmlns:wpc="http://schemas.microsoft.com/office/word/2010/wordprocessingCanvas" xmlns:mc="http://schemas.openxmlformats.org/markup-compatibility/2006" xmlns:o="urn:schemas-microsoft-com:office:office" xmlns:r="http://schemas.openxmlformats.org/officeDocument/2006/relationships" xmlns:m="http://schemas.openxmlformats.org/officeDocument/2006/math" xmlns:v="urn:schemas-microsoft-com:vml" xmlns:wp14="http://schemas.microsoft.com/office/word/2010/wordprocessingDrawing" xmlns:wp="http://schemas.openxmlformats.org/drawingml/2006/wordprocessingDrawing" xmlns:w10="urn:schemas-microsoft-com:office:word" xmlns:w="http://schemas.openxmlformats.org/wordprocessingml/2006/main" xmlns:w14="http://schemas.microsoft.com/office/word/2010/wordml" xmlns:w15="http://schemas.microsoft.com/office/word/2012/wordml" xmlns:wpg="http://schemas.microsoft.com/office/word/2010/wordprocessingGroup" xmlns:wpi="http://schemas.microsoft.com/office/word/2010/wordprocessingInk" xmlns:wne="http://schemas.microsoft.com/office/word/2006/wordml" xmlns:wps="http://schemas.microsoft.com/office/word/2010/wordprocessingShape" mc:Ignorable="w14 w15 wp14">
   <w:body>
     <w:p>
       <w:pPr>
@@ -119,7 +119,7 @@
                               <w:t xml:space="preserve"> - </w:t>
                             </w:r>
                             <w:r>
-                              <w:t>março</w:t>
+                              <w:t>abril</w:t>
                             </w:r>
                             <w:r>
                               <w:t xml:space="preserve"> de </w:t>
@@ -181,7 +181,7 @@
                         <w:t xml:space="preserve"> - </w:t>
                       </w:r>
                       <w:r>
-                        <w:t>março</w:t>
+                        <w:t>abril</w:t>
                       </w:r>
                       <w:r>
                         <w:t xml:space="preserve"> de </w:t>
@@ -269,7 +269,7 @@
           <w:sz w:val="24"/>
           <w:szCs w:val="24"/>
         </w:rPr>
-        <w:tab/>
+        <w:t xml:space="preserve"> -</w:t>
       </w:r>
       <w:r>
         <w:rPr>
@@ -321,6 +321,13 @@
           <w:sz w:val="24"/>
           <w:szCs w:val="24"/>
         </w:rPr>
+        <w:t>-</w:t>
+      </w:r>
+      <w:r>
+        <w:rPr>
+          <w:sz w:val="24"/>
+          <w:szCs w:val="24"/>
+        </w:rPr>
         <w:t xml:space="preserve"> Database Administrator</w:t>
       </w:r>
     </w:p>
@@ -352,7 +359,14 @@
           <w:sz w:val="24"/>
           <w:szCs w:val="24"/>
         </w:rPr>
-        <w:t xml:space="preserve">    Analista de Sistemas/Negócios</w:t>
+        <w:t xml:space="preserve"> -</w:t>
+      </w:r>
+      <w:r>
+        <w:rPr>
+          <w:sz w:val="24"/>
+          <w:szCs w:val="24"/>
+        </w:rPr>
+        <w:t xml:space="preserve"> Analista de Sistemas/Negócios</w:t>
       </w:r>
     </w:p>
     <w:p>
@@ -690,7 +704,7 @@
         <w:rPr>
           <w:noProof/>
         </w:rPr>
-        <w:t>3</w:t>
+        <w:t>1</w:t>
       </w:r>
       <w:r>
         <w:fldChar w:fldCharType="end"/>
@@ -720,7 +734,7 @@
         <w:rPr>
           <w:noProof/>
         </w:rPr>
-        <w:t>3</w:t>
+        <w:t>1</w:t>
       </w:r>
       <w:r>
         <w:fldChar w:fldCharType="end"/>
@@ -750,7 +764,7 @@
         <w:rPr>
           <w:noProof/>
         </w:rPr>
-        <w:t>3</w:t>
+        <w:t>1</w:t>
       </w:r>
       <w:r>
         <w:fldChar w:fldCharType="end"/>
@@ -783,7 +797,7 @@
         <w:rPr>
           <w:noProof/>
         </w:rPr>
-        <w:t>3</w:t>
+        <w:t>1</w:t>
       </w:r>
       <w:r>
         <w:fldChar w:fldCharType="end"/>
@@ -816,7 +830,7 @@
         <w:rPr>
           <w:noProof/>
         </w:rPr>
-        <w:t>3</w:t>
+        <w:t>2</w:t>
       </w:r>
       <w:r>
         <w:fldChar w:fldCharType="end"/>
@@ -844,9 +858,11 @@
       </w:r>
       <w:r>
         <w:rPr>
+          <w:b w:val="0"/>
+          <w:bCs/>
           <w:noProof/>
         </w:rPr>
-        <w:t>3</w:t>
+        <w:t>Erro! Indicador não definido.</w:t>
       </w:r>
       <w:r>
         <w:fldChar w:fldCharType="end"/>
@@ -876,7 +892,7 @@
         <w:rPr>
           <w:noProof/>
         </w:rPr>
-        <w:t>3</w:t>
+        <w:t>1</w:t>
       </w:r>
       <w:r>
         <w:fldChar w:fldCharType="end"/>
@@ -906,7 +922,7 @@
         <w:rPr>
           <w:noProof/>
         </w:rPr>
-        <w:t>3</w:t>
+        <w:t>1</w:t>
       </w:r>
       <w:r>
         <w:fldChar w:fldCharType="end"/>
@@ -1000,9 +1016,11 @@
       </w:r>
       <w:r>
         <w:rPr>
+          <w:b/>
+          <w:bCs/>
           <w:noProof/>
         </w:rPr>
-        <w:t>3</w:t>
+        <w:t>Erro! Indicador não definido.</w:t>
       </w:r>
       <w:r>
         <w:fldChar w:fldCharType="end"/>
@@ -1033,9 +1051,11 @@
       </w:r>
       <w:r>
         <w:rPr>
+          <w:b/>
+          <w:bCs/>
           <w:noProof/>
         </w:rPr>
-        <w:t>3</w:t>
+        <w:t>Erro! Indicador não definido.</w:t>
       </w:r>
       <w:r>
         <w:fldChar w:fldCharType="end"/>
@@ -1065,7 +1085,7 @@
         <w:rPr>
           <w:noProof/>
         </w:rPr>
-        <w:t>3</w:t>
+        <w:t>1</w:t>
       </w:r>
       <w:r>
         <w:fldChar w:fldCharType="end"/>
@@ -1095,7 +1115,7 @@
         <w:rPr>
           <w:noProof/>
         </w:rPr>
-        <w:t>3</w:t>
+        <w:t>1</w:t>
       </w:r>
       <w:r>
         <w:fldChar w:fldCharType="end"/>
@@ -1125,7 +1145,7 @@
         <w:rPr>
           <w:noProof/>
         </w:rPr>
-        <w:t>3</w:t>
+        <w:t>1</w:t>
       </w:r>
       <w:r>
         <w:fldChar w:fldCharType="end"/>
@@ -1155,7 +1175,7 @@
         <w:rPr>
           <w:noProof/>
         </w:rPr>
-        <w:t>3</w:t>
+        <w:t>1</w:t>
       </w:r>
       <w:r>
         <w:fldChar w:fldCharType="end"/>
@@ -1185,7 +1205,7 @@
         <w:rPr>
           <w:noProof/>
         </w:rPr>
-        <w:t>3</w:t>
+        <w:t>1</w:t>
       </w:r>
       <w:r>
         <w:fldChar w:fldCharType="end"/>
@@ -1215,7 +1235,7 @@
         <w:rPr>
           <w:noProof/>
         </w:rPr>
-        <w:t>3</w:t>
+        <w:t>2</w:t>
       </w:r>
       <w:r>
         <w:fldChar w:fldCharType="end"/>
@@ -1245,7 +1265,7 @@
         <w:rPr>
           <w:noProof/>
         </w:rPr>
-        <w:t>3</w:t>
+        <w:t>2</w:t>
       </w:r>
       <w:r>
         <w:fldChar w:fldCharType="end"/>
@@ -1275,7 +1295,7 @@
         <w:rPr>
           <w:noProof/>
         </w:rPr>
-        <w:t>3</w:t>
+        <w:t>2</w:t>
       </w:r>
       <w:r>
         <w:fldChar w:fldCharType="end"/>
@@ -1305,7 +1325,7 @@
         <w:rPr>
           <w:noProof/>
         </w:rPr>
-        <w:t>3</w:t>
+        <w:t>1</w:t>
       </w:r>
       <w:r>
         <w:fldChar w:fldCharType="end"/>
@@ -1335,7 +1355,7 @@
         <w:rPr>
           <w:noProof/>
         </w:rPr>
-        <w:t>3</w:t>
+        <w:t>1</w:t>
       </w:r>
       <w:r>
         <w:fldChar w:fldCharType="end"/>
@@ -1365,7 +1385,7 @@
         <w:rPr>
           <w:noProof/>
         </w:rPr>
-        <w:t>3</w:t>
+        <w:t>1</w:t>
       </w:r>
       <w:r>
         <w:fldChar w:fldCharType="end"/>
@@ -1395,7 +1415,7 @@
         <w:rPr>
           <w:noProof/>
         </w:rPr>
-        <w:t>3</w:t>
+        <w:t>1</w:t>
       </w:r>
       <w:r>
         <w:fldChar w:fldCharType="end"/>
@@ -1425,7 +1445,7 @@
         <w:rPr>
           <w:noProof/>
         </w:rPr>
-        <w:t>3</w:t>
+        <w:t>1</w:t>
       </w:r>
       <w:r>
         <w:fldChar w:fldCharType="end"/>
@@ -1455,7 +1475,7 @@
         <w:rPr>
           <w:noProof/>
         </w:rPr>
-        <w:t>3</w:t>
+        <w:t>1</w:t>
       </w:r>
       <w:r>
         <w:fldChar w:fldCharType="end"/>
@@ -1485,7 +1505,7 @@
         <w:rPr>
           <w:noProof/>
         </w:rPr>
-        <w:t>3</w:t>
+        <w:t>1</w:t>
       </w:r>
       <w:r>
         <w:fldChar w:fldCharType="end"/>
@@ -1515,7 +1535,7 @@
         <w:rPr>
           <w:noProof/>
         </w:rPr>
-        <w:t>3</w:t>
+        <w:t>2</w:t>
       </w:r>
       <w:r>
         <w:fldChar w:fldCharType="end"/>
@@ -1545,7 +1565,7 @@
         <w:rPr>
           <w:noProof/>
         </w:rPr>
-        <w:t>3</w:t>
+        <w:t>2</w:t>
       </w:r>
       <w:r>
         <w:fldChar w:fldCharType="end"/>
@@ -1575,7 +1595,7 @@
         <w:rPr>
           <w:noProof/>
         </w:rPr>
-        <w:t>3</w:t>
+        <w:t>2</w:t>
       </w:r>
       <w:r>
         <w:fldChar w:fldCharType="end"/>
@@ -1586,6 +1606,7 @@
         <w:pStyle w:val="Sumrio2"/>
       </w:pPr>
       <w:r>
+        <w:lastRenderedPageBreak/>
         <w:t>Distribuição</w:t>
       </w:r>
       <w:r>
@@ -1605,7 +1626,7 @@
         <w:rPr>
           <w:noProof/>
         </w:rPr>
-        <w:t>3</w:t>
+        <w:t>2</w:t>
       </w:r>
       <w:r>
         <w:fldChar w:fldCharType="end"/>
@@ -1616,7 +1637,6 @@
         <w:pStyle w:val="Sumrio3"/>
       </w:pPr>
       <w:r>
-        <w:lastRenderedPageBreak/>
         <w:t>[NF…] &lt;Nome do requisito&gt;</w:t>
       </w:r>
       <w:r>
@@ -1636,7 +1656,7 @@
         <w:rPr>
           <w:noProof/>
         </w:rPr>
-        <w:t>3</w:t>
+        <w:t>2</w:t>
       </w:r>
       <w:r>
         <w:fldChar w:fldCharType="end"/>
@@ -1666,7 +1686,7 @@
         <w:rPr>
           <w:noProof/>
         </w:rPr>
-        <w:t>3</w:t>
+        <w:t>2</w:t>
       </w:r>
       <w:r>
         <w:fldChar w:fldCharType="end"/>
@@ -1699,7 +1719,7 @@
         <w:rPr>
           <w:noProof/>
         </w:rPr>
-        <w:t>3</w:t>
+        <w:t>2</w:t>
       </w:r>
       <w:r>
         <w:fldChar w:fldCharType="end"/>
@@ -1714,15 +1734,7 @@
       </w:r>
       <w:r>
         <w:tab/>
-        <w:t>C</w:t>
-      </w:r>
-      <w:proofErr w:type="gramStart"/>
-      <w:r>
-        <w:t>3 .</w:t>
-      </w:r>
-      <w:proofErr w:type="gramEnd"/>
-      <w:r>
-        <w:t xml:space="preserve"> </w:t>
+        <w:t xml:space="preserve">C3 . </w:t>
       </w:r>
       <w:r>
         <w:t>P</w:t>
@@ -1740,7 +1752,7 @@
         <w:rPr>
           <w:noProof/>
         </w:rPr>
-        <w:t>3</w:t>
+        <w:t>2</w:t>
       </w:r>
       <w:r>
         <w:fldChar w:fldCharType="end"/>
@@ -1770,7 +1782,7 @@
         <w:rPr>
           <w:noProof/>
         </w:rPr>
-        <w:t>3</w:t>
+        <w:t>2</w:t>
       </w:r>
       <w:r>
         <w:fldChar w:fldCharType="end"/>
@@ -1800,7 +1812,7 @@
         <w:rPr>
           <w:noProof/>
         </w:rPr>
-        <w:t>3</w:t>
+        <w:t>1</w:t>
       </w:r>
       <w:r>
         <w:fldChar w:fldCharType="end"/>
@@ -1830,7 +1842,7 @@
         <w:rPr>
           <w:noProof/>
         </w:rPr>
-        <w:t>3</w:t>
+        <w:t>1</w:t>
       </w:r>
       <w:r>
         <w:fldChar w:fldCharType="end"/>
@@ -1863,7 +1875,7 @@
         <w:rPr>
           <w:noProof/>
         </w:rPr>
-        <w:t>3</w:t>
+        <w:t>1</w:t>
       </w:r>
       <w:r>
         <w:fldChar w:fldCharType="end"/>
@@ -1893,7 +1905,7 @@
         <w:rPr>
           <w:noProof/>
         </w:rPr>
-        <w:t>3</w:t>
+        <w:t>1</w:t>
       </w:r>
       <w:r>
         <w:fldChar w:fldCharType="end"/>
@@ -1923,7 +1935,7 @@
         <w:rPr>
           <w:noProof/>
         </w:rPr>
-        <w:t>3</w:t>
+        <w:t>1</w:t>
       </w:r>
       <w:r>
         <w:fldChar w:fldCharType="end"/>
@@ -2195,6 +2207,178 @@
     </w:p>
     <w:p>
       <w:pPr>
+        <w:pStyle w:val="Ttulo2"/>
+      </w:pPr>
+      <w:bookmarkStart w:id="17" w:name="_Toc467473441"/>
+      <w:bookmarkStart w:id="18" w:name="_Toc467473973"/>
+      <w:bookmarkStart w:id="19" w:name="_Toc467477712"/>
+      <w:bookmarkStart w:id="20" w:name="_Toc467494866"/>
+      <w:bookmarkStart w:id="21" w:name="_Toc467495236"/>
+      <w:bookmarkStart w:id="22" w:name="_Toc468086042"/>
+      <w:bookmarkStart w:id="23" w:name="_Toc490910517"/>
+      <w:r>
+        <w:t>Convenções, termos e abreviações</w:t>
+      </w:r>
+      <w:bookmarkEnd w:id="17"/>
+      <w:bookmarkEnd w:id="18"/>
+      <w:bookmarkEnd w:id="19"/>
+      <w:bookmarkEnd w:id="20"/>
+      <w:bookmarkEnd w:id="21"/>
+      <w:bookmarkEnd w:id="22"/>
+      <w:bookmarkEnd w:id="23"/>
+    </w:p>
+    <w:p>
+      <w:pPr>
+        <w:pStyle w:val="TextoNormal"/>
+        <w:spacing w:line="360" w:lineRule="auto"/>
+        <w:rPr>
+          <w:sz w:val="24"/>
+          <w:szCs w:val="24"/>
+        </w:rPr>
+      </w:pPr>
+      <w:r>
+        <w:rPr>
+          <w:sz w:val="24"/>
+          <w:szCs w:val="24"/>
+        </w:rPr>
+        <w:t>A correta interpretação deste documento exige o conhecimento de algumas convenções e termos específicos, que são descritos a seguir.</w:t>
+      </w:r>
+    </w:p>
+    <w:p>
+      <w:pPr>
+        <w:pStyle w:val="Ttulo3"/>
+        <w:spacing w:line="360" w:lineRule="auto"/>
+        <w:rPr>
+          <w:szCs w:val="24"/>
+        </w:rPr>
+      </w:pPr>
+      <w:bookmarkStart w:id="24" w:name="_Toc468086043"/>
+      <w:bookmarkStart w:id="25" w:name="_Toc490910518"/>
+      <w:r>
+        <w:rPr>
+          <w:szCs w:val="24"/>
+        </w:rPr>
+        <w:t>Identificação dos Requisitos</w:t>
+      </w:r>
+      <w:bookmarkEnd w:id="24"/>
+      <w:bookmarkEnd w:id="25"/>
+      <w:r>
+        <w:rPr>
+          <w:szCs w:val="24"/>
+        </w:rPr>
+        <w:t xml:space="preserve"> </w:t>
+      </w:r>
+    </w:p>
+    <w:p>
+      <w:pPr>
+        <w:pStyle w:val="TextoNormal"/>
+        <w:spacing w:line="360" w:lineRule="auto"/>
+        <w:rPr>
+          <w:sz w:val="24"/>
+          <w:szCs w:val="24"/>
+        </w:rPr>
+      </w:pPr>
+      <w:r>
+        <w:rPr>
+          <w:sz w:val="24"/>
+          <w:szCs w:val="24"/>
+        </w:rPr>
+        <w:t>Por convenção, a referência a requisitos é feita através do nome da subseção onde eles estão descritos, seguido do identificador do requisito, de acordo com o esquema abaixo:</w:t>
+      </w:r>
+    </w:p>
+    <w:p>
+      <w:pPr>
+        <w:pStyle w:val="TextoNormal"/>
+        <w:spacing w:line="360" w:lineRule="auto"/>
+        <w:jc w:val="center"/>
+        <w:rPr>
+          <w:sz w:val="24"/>
+          <w:szCs w:val="24"/>
+        </w:rPr>
+      </w:pPr>
+      <w:r>
+        <w:rPr>
+          <w:sz w:val="24"/>
+          <w:szCs w:val="24"/>
+        </w:rPr>
+        <w:t>[nome da subseção.identificador do requisito]</w:t>
+      </w:r>
+    </w:p>
+    <w:p>
+      <w:pPr>
+        <w:pStyle w:val="TextoNormal"/>
+        <w:spacing w:line="360" w:lineRule="auto"/>
+        <w:jc w:val="center"/>
+        <w:rPr>
+          <w:sz w:val="24"/>
+          <w:szCs w:val="24"/>
+        </w:rPr>
+      </w:pPr>
+    </w:p>
+    <w:p>
+      <w:pPr>
+        <w:pStyle w:val="TextoNormal"/>
+        <w:spacing w:line="360" w:lineRule="auto"/>
+        <w:rPr>
+          <w:sz w:val="24"/>
+          <w:szCs w:val="24"/>
+        </w:rPr>
+      </w:pPr>
+      <w:r>
+        <w:rPr>
+          <w:sz w:val="24"/>
+          <w:szCs w:val="24"/>
+        </w:rPr>
+        <w:t xml:space="preserve">Por exemplo, o requisito [Recuperação de dados.RF016] está descrito em uma subseção chamada “Recuperação de dados”, em um bloco identificado pelo número [RF016]. Já o </w:t>
+      </w:r>
+      <w:r>
+        <w:rPr>
+          <w:sz w:val="24"/>
+          <w:szCs w:val="24"/>
+        </w:rPr>
+        <w:lastRenderedPageBreak/>
+        <w:t>requisito não funcional [Confiabilidade.NF008] está descrito na seção de requisitos não funcionais de Confiabilidade, em um bloco identificado por [NF008].</w:t>
+      </w:r>
+    </w:p>
+    <w:p>
+      <w:pPr>
+        <w:pStyle w:val="Ttulo3"/>
+        <w:spacing w:line="360" w:lineRule="auto"/>
+        <w:jc w:val="both"/>
+        <w:rPr>
+          <w:szCs w:val="24"/>
+        </w:rPr>
+      </w:pPr>
+      <w:bookmarkStart w:id="26" w:name="_Toc468086044"/>
+      <w:bookmarkStart w:id="27" w:name="_Toc490910519"/>
+      <w:r>
+        <w:rPr>
+          <w:szCs w:val="24"/>
+        </w:rPr>
+        <w:t>Prioridades dos Requisitos</w:t>
+      </w:r>
+      <w:bookmarkEnd w:id="26"/>
+      <w:bookmarkEnd w:id="27"/>
+    </w:p>
+    <w:p>
+      <w:pPr>
+        <w:pStyle w:val="TextoNormal"/>
+        <w:spacing w:line="360" w:lineRule="auto"/>
+        <w:rPr>
+          <w:sz w:val="24"/>
+          <w:szCs w:val="24"/>
+        </w:rPr>
+      </w:pPr>
+      <w:r>
+        <w:rPr>
+          <w:sz w:val="24"/>
+          <w:szCs w:val="24"/>
+        </w:rPr>
+        <w:t xml:space="preserve">Para estabelecer a prioridade dos requisitos foram adotadas as denominações “essencial”, “importante” e “desejável”. </w:t>
+      </w:r>
+    </w:p>
+    <w:p>
+      <w:pPr>
         <w:pStyle w:val="Commarcadores"/>
         <w:tabs>
           <w:tab w:val="clear" w:pos="567"/>
@@ -2203,214 +2387,24 @@
         <w:spacing w:line="360" w:lineRule="auto"/>
         <w:jc w:val="both"/>
         <w:rPr>
+          <w:sz w:val="24"/>
+          <w:szCs w:val="24"/>
+        </w:rPr>
+      </w:pPr>
+      <w:r>
+        <w:rPr>
+          <w:sz w:val="24"/>
+          <w:szCs w:val="24"/>
+        </w:rPr>
+        <w:t xml:space="preserve">Essencial </w:t>
+      </w:r>
+      <w:r>
+        <w:rPr>
           <w:b w:val="0"/>
           <w:sz w:val="24"/>
           <w:szCs w:val="24"/>
         </w:rPr>
-      </w:pPr>
-      <w:r>
-        <w:rPr>
-          <w:sz w:val="24"/>
-          <w:szCs w:val="24"/>
-        </w:rPr>
-        <w:t>Seção 5</w:t>
-      </w:r>
-      <w:r>
-        <w:rPr>
-          <w:b w:val="0"/>
-          <w:sz w:val="24"/>
-          <w:szCs w:val="24"/>
-        </w:rPr>
-        <w:t xml:space="preserve"> – Descrição da interface com o usuário:</w:t>
-      </w:r>
-      <w:r>
-        <w:rPr>
-          <w:sz w:val="24"/>
-          <w:szCs w:val="24"/>
-        </w:rPr>
-        <w:t xml:space="preserve"> </w:t>
-      </w:r>
-      <w:r>
-        <w:rPr>
-          <w:b w:val="0"/>
-          <w:sz w:val="24"/>
-          <w:szCs w:val="24"/>
-        </w:rPr>
-        <w:t>apresenta desenhos, figuras ou rascunhos de telas do sistema.</w:t>
-      </w:r>
-    </w:p>
-    <w:p>
-      <w:pPr>
-        <w:pStyle w:val="Ttulo2"/>
-      </w:pPr>
-      <w:bookmarkStart w:id="17" w:name="_Toc467473441"/>
-      <w:bookmarkStart w:id="18" w:name="_Toc467473973"/>
-      <w:bookmarkStart w:id="19" w:name="_Toc467477712"/>
-      <w:bookmarkStart w:id="20" w:name="_Toc467494866"/>
-      <w:bookmarkStart w:id="21" w:name="_Toc467495236"/>
-      <w:bookmarkStart w:id="22" w:name="_Toc468086042"/>
-      <w:bookmarkStart w:id="23" w:name="_Toc490910517"/>
-      <w:r>
-        <w:t>Convenções, termos e abreviações</w:t>
-      </w:r>
-      <w:bookmarkEnd w:id="17"/>
-      <w:bookmarkEnd w:id="18"/>
-      <w:bookmarkEnd w:id="19"/>
-      <w:bookmarkEnd w:id="20"/>
-      <w:bookmarkEnd w:id="21"/>
-      <w:bookmarkEnd w:id="22"/>
-      <w:bookmarkEnd w:id="23"/>
-    </w:p>
-    <w:p>
-      <w:pPr>
-        <w:pStyle w:val="TextoNormal"/>
-        <w:spacing w:line="360" w:lineRule="auto"/>
-        <w:rPr>
-          <w:sz w:val="24"/>
-          <w:szCs w:val="24"/>
-        </w:rPr>
-      </w:pPr>
-      <w:r>
-        <w:rPr>
-          <w:sz w:val="24"/>
-          <w:szCs w:val="24"/>
-        </w:rPr>
-        <w:t>A correta interpretação deste documento exige o conhecimento de algumas convenções e termos específicos, que são descritos a seguir.</w:t>
-      </w:r>
-    </w:p>
-    <w:p>
-      <w:pPr>
-        <w:pStyle w:val="Ttulo3"/>
-        <w:spacing w:line="360" w:lineRule="auto"/>
-        <w:rPr>
-          <w:szCs w:val="24"/>
-        </w:rPr>
-      </w:pPr>
-      <w:bookmarkStart w:id="24" w:name="_Toc468086043"/>
-      <w:bookmarkStart w:id="25" w:name="_Toc490910518"/>
-      <w:r>
-        <w:rPr>
-          <w:szCs w:val="24"/>
-        </w:rPr>
-        <w:t>Identificação dos Requisitos</w:t>
-      </w:r>
-      <w:bookmarkEnd w:id="24"/>
-      <w:bookmarkEnd w:id="25"/>
-      <w:r>
-        <w:rPr>
-          <w:szCs w:val="24"/>
-        </w:rPr>
-        <w:t xml:space="preserve"> </w:t>
-      </w:r>
-    </w:p>
-    <w:p>
-      <w:pPr>
-        <w:pStyle w:val="TextoNormal"/>
-        <w:spacing w:line="360" w:lineRule="auto"/>
-        <w:rPr>
-          <w:sz w:val="24"/>
-          <w:szCs w:val="24"/>
-        </w:rPr>
-      </w:pPr>
-      <w:r>
-        <w:rPr>
-          <w:sz w:val="24"/>
-          <w:szCs w:val="24"/>
-        </w:rPr>
-        <w:t>Por convenção, a referência a requisitos é feita através do nome da subseção onde eles estão descritos, seguido do identificador do requisito, de acordo com o esquema abaixo:</w:t>
-      </w:r>
-    </w:p>
-    <w:p>
-      <w:pPr>
-        <w:pStyle w:val="TextoNormal"/>
-        <w:spacing w:line="360" w:lineRule="auto"/>
-        <w:rPr>
-          <w:sz w:val="24"/>
-          <w:szCs w:val="24"/>
-        </w:rPr>
-      </w:pPr>
-    </w:p>
-    <w:p>
-      <w:pPr>
-        <w:pStyle w:val="TextoNormal"/>
-        <w:spacing w:line="360" w:lineRule="auto"/>
-        <w:jc w:val="center"/>
-        <w:rPr>
-          <w:sz w:val="24"/>
-          <w:szCs w:val="24"/>
-        </w:rPr>
-      </w:pPr>
-      <w:r>
-        <w:rPr>
-          <w:sz w:val="24"/>
-          <w:szCs w:val="24"/>
-        </w:rPr>
-        <w:t>[nome da subseção.identificador do requisito]</w:t>
-      </w:r>
-    </w:p>
-    <w:p>
-      <w:pPr>
-        <w:pStyle w:val="TextoNormal"/>
-        <w:spacing w:line="360" w:lineRule="auto"/>
-        <w:jc w:val="center"/>
-        <w:rPr>
-          <w:sz w:val="24"/>
-          <w:szCs w:val="24"/>
-        </w:rPr>
-      </w:pPr>
-    </w:p>
-    <w:p>
-      <w:pPr>
-        <w:pStyle w:val="TextoNormal"/>
-        <w:spacing w:line="360" w:lineRule="auto"/>
-        <w:rPr>
-          <w:sz w:val="24"/>
-          <w:szCs w:val="24"/>
-        </w:rPr>
-      </w:pPr>
-      <w:r>
-        <w:rPr>
-          <w:sz w:val="24"/>
-          <w:szCs w:val="24"/>
-        </w:rPr>
-        <w:lastRenderedPageBreak/>
-        <w:t>Por exemplo, o requisito [Recuperação de dados.RF016] está descrito em uma subseção chamada “Recuperação de dados”, em um bloco identificado pelo número [RF016]. Já o requisito não funcional [Confiabilidade.NF008] está descrito na seção de requisitos não funcionais de Confiabilidade, em um bloco identificado por [NF008].</w:t>
-      </w:r>
-    </w:p>
-    <w:p>
-      <w:pPr>
-        <w:pStyle w:val="Ttulo3"/>
-        <w:spacing w:line="360" w:lineRule="auto"/>
-        <w:rPr>
-          <w:szCs w:val="24"/>
-        </w:rPr>
-      </w:pPr>
-      <w:bookmarkStart w:id="26" w:name="_Toc468086044"/>
-      <w:bookmarkStart w:id="27" w:name="_Toc490910519"/>
-      <w:r>
-        <w:rPr>
-          <w:szCs w:val="24"/>
-        </w:rPr>
-        <w:t>Prioridades dos Requisitos</w:t>
-      </w:r>
-      <w:bookmarkEnd w:id="26"/>
-      <w:bookmarkEnd w:id="27"/>
-    </w:p>
-    <w:p>
-      <w:pPr>
-        <w:pStyle w:val="TextoNormal"/>
-        <w:spacing w:line="360" w:lineRule="auto"/>
-        <w:rPr>
-          <w:sz w:val="24"/>
-          <w:szCs w:val="24"/>
-        </w:rPr>
-      </w:pPr>
-      <w:r>
-        <w:rPr>
-          <w:sz w:val="24"/>
-          <w:szCs w:val="24"/>
-        </w:rPr>
-        <w:t xml:space="preserve">Para estabelecer a prioridade dos requisitos foram adotadas as denominações “essencial”, “importante” e “desejável”. </w:t>
+        <w:t>é o requisito sem o qual o sistema não entra em funcionamento. Requisitos essenciais são requisitos imprescindíveis, que têm que ser implementados impreterivelmente.</w:t>
       </w:r>
     </w:p>
     <w:p>
@@ -2421,25 +2415,27 @@
           <w:tab w:val="num" w:pos="360"/>
         </w:tabs>
         <w:spacing w:line="360" w:lineRule="auto"/>
-        <w:rPr>
-          <w:sz w:val="24"/>
-          <w:szCs w:val="24"/>
-        </w:rPr>
-      </w:pPr>
-      <w:r>
-        <w:rPr>
-          <w:sz w:val="24"/>
-          <w:szCs w:val="24"/>
-        </w:rPr>
-        <w:t xml:space="preserve">Essencial </w:t>
-      </w:r>
-      <w:r>
+        <w:jc w:val="both"/>
         <w:rPr>
           <w:b w:val="0"/>
           <w:sz w:val="24"/>
           <w:szCs w:val="24"/>
         </w:rPr>
-        <w:t>é o requisito sem o qual o sistema não entra em funcionamento. Requisitos essenciais são requisitos imprescindíveis, que têm que ser implementados impreterivelmente.</w:t>
+      </w:pPr>
+      <w:r>
+        <w:rPr>
+          <w:sz w:val="24"/>
+          <w:szCs w:val="24"/>
+        </w:rPr>
+        <w:t xml:space="preserve">Importante </w:t>
+      </w:r>
+      <w:r>
+        <w:rPr>
+          <w:b w:val="0"/>
+          <w:sz w:val="24"/>
+          <w:szCs w:val="24"/>
+        </w:rPr>
+        <w:t>é o requisito sem o qual o sistema entra em funcionamento, mas de forma não satisfatória. Requisitos importantes devem ser implementados, mas, se não forem, o sistema poderá ser implantado e usado mesmo assim.</w:t>
       </w:r>
     </w:p>
     <w:p>
@@ -2450,36 +2446,7 @@
           <w:tab w:val="num" w:pos="360"/>
         </w:tabs>
         <w:spacing w:line="360" w:lineRule="auto"/>
-        <w:rPr>
-          <w:b w:val="0"/>
-          <w:sz w:val="24"/>
-          <w:szCs w:val="24"/>
-        </w:rPr>
-      </w:pPr>
-      <w:r>
-        <w:rPr>
-          <w:sz w:val="24"/>
-          <w:szCs w:val="24"/>
-        </w:rPr>
-        <w:t xml:space="preserve">Importante </w:t>
-      </w:r>
-      <w:r>
-        <w:rPr>
-          <w:b w:val="0"/>
-          <w:sz w:val="24"/>
-          <w:szCs w:val="24"/>
-        </w:rPr>
-        <w:t>é o requisito sem o qual o sistema entra em funcionamento, mas de forma não satisfatória. Requisitos importantes devem ser implementados, mas, se não forem, o sistema poderá ser implantado e usado mesmo assim.</w:t>
-      </w:r>
-    </w:p>
-    <w:p>
-      <w:pPr>
-        <w:pStyle w:val="Commarcadores"/>
-        <w:tabs>
-          <w:tab w:val="clear" w:pos="567"/>
-          <w:tab w:val="num" w:pos="360"/>
-        </w:tabs>
-        <w:spacing w:line="360" w:lineRule="auto"/>
+        <w:jc w:val="both"/>
         <w:rPr>
           <w:sz w:val="24"/>
           <w:szCs w:val="24"/>
@@ -2525,7 +2492,7 @@
     <w:p>
       <w:pPr>
         <w:pStyle w:val="Captulo"/>
-        <w:framePr w:hSpace="180" w:wrap="around" w:vAnchor="text" w:hAnchor="page" w:x="9937" w:y="1"/>
+        <w:framePr w:hSpace="180" w:wrap="around" w:vAnchor="text" w:hAnchor="page" w:x="9871" w:y="1"/>
         <w:rPr>
           <w:sz w:val="24"/>
         </w:rPr>
@@ -2557,7 +2524,7 @@
           <v:shape id="_x0000_i1025" type="#_x0000_t75" style="width:29.25pt;height:37.5pt" o:ole="">
             <v:imagedata r:id="rId15" o:title=""/>
           </v:shape>
-          <o:OLEObject Type="Embed" ProgID="Word.Document.8" ShapeID="_x0000_i1025" DrawAspect="Content" ObjectID="_1554056807" r:id="rId16"/>
+          <o:OLEObject Type="Embed" ProgID="Word.Document.8" ShapeID="_x0000_i1025" DrawAspect="Content" ObjectID="_1554129077" r:id="rId16"/>
         </w:object>
       </w:r>
     </w:p>
@@ -2595,21 +2562,22 @@
     <w:p>
       <w:pPr>
         <w:pStyle w:val="TextoNormal"/>
-        <w:rPr>
-          <w:sz w:val="24"/>
-          <w:szCs w:val="24"/>
-        </w:rPr>
-      </w:pPr>
-    </w:p>
-    <w:p>
-      <w:pPr>
-        <w:pStyle w:val="TextoNormal"/>
         <w:spacing w:line="360" w:lineRule="auto"/>
         <w:rPr>
           <w:sz w:val="24"/>
           <w:szCs w:val="24"/>
         </w:rPr>
       </w:pPr>
+    </w:p>
+    <w:p>
+      <w:pPr>
+        <w:pStyle w:val="TextoNormal"/>
+        <w:spacing w:line="360" w:lineRule="auto"/>
+        <w:rPr>
+          <w:sz w:val="24"/>
+          <w:szCs w:val="24"/>
+        </w:rPr>
+      </w:pPr>
       <w:r>
         <w:rPr>
           <w:sz w:val="24"/>
@@ -2629,7 +2597,21 @@
           <w:sz w:val="24"/>
           <w:szCs w:val="24"/>
         </w:rPr>
-        <w:t>tem como objetivo gerenciar todas as transações financeiras de compra e venda de produtos e serviços, além de gerenciar as transações, o sistema irá gerenciar os contratatos dos clientes e fonecedores</w:t>
+        <w:t xml:space="preserve">tem como objetivo gerenciar todas as transações financeiras de compra e venda de produtos, </w:t>
+      </w:r>
+      <w:r>
+        <w:rPr>
+          <w:sz w:val="24"/>
+          <w:szCs w:val="24"/>
+        </w:rPr>
+        <w:t xml:space="preserve">além de controlar todas as transações </w:t>
+      </w:r>
+      <w:r>
+        <w:rPr>
+          <w:sz w:val="24"/>
+          <w:szCs w:val="24"/>
+        </w:rPr>
+        <w:t xml:space="preserve"> o sistema irá gerenciar os contratatos dos clientes e fonecedores</w:t>
       </w:r>
       <w:r>
         <w:rPr>
@@ -2678,6 +2660,92 @@
     <w:p>
       <w:pPr>
         <w:pStyle w:val="TextoNormal"/>
+        <w:spacing w:after="0" w:line="360" w:lineRule="auto"/>
+        <w:rPr>
+          <w:sz w:val="24"/>
+          <w:szCs w:val="24"/>
+        </w:rPr>
+      </w:pPr>
+      <w:r>
+        <w:rPr>
+          <w:sz w:val="24"/>
+          <w:szCs w:val="24"/>
+        </w:rPr>
+        <w:t xml:space="preserve">O modulo financeiro funcionará apoiado em processos pré definidos, onde cada setor terá suas rotinas </w:t>
+      </w:r>
+      <w:r>
+        <w:rPr>
+          <w:sz w:val="24"/>
+          <w:szCs w:val="24"/>
+        </w:rPr>
+        <w:t>automatizadas e implementadas em</w:t>
+      </w:r>
+      <w:r>
+        <w:rPr>
+          <w:sz w:val="24"/>
+          <w:szCs w:val="24"/>
+        </w:rPr>
+        <w:t xml:space="preserve"> atividades</w:t>
+      </w:r>
+      <w:r>
+        <w:rPr>
+          <w:sz w:val="24"/>
+          <w:szCs w:val="24"/>
+        </w:rPr>
+        <w:t xml:space="preserve"> sequências</w:t>
+      </w:r>
+      <w:r>
+        <w:rPr>
+          <w:sz w:val="24"/>
+          <w:szCs w:val="24"/>
+        </w:rPr>
+        <w:t xml:space="preserve">. </w:t>
+      </w:r>
+      <w:r>
+        <w:rPr>
+          <w:sz w:val="24"/>
+          <w:szCs w:val="24"/>
+        </w:rPr>
+        <w:t xml:space="preserve">O modulo </w:t>
+      </w:r>
+      <w:r>
+        <w:rPr>
+          <w:sz w:val="24"/>
+          <w:szCs w:val="24"/>
+        </w:rPr>
+        <w:t xml:space="preserve">possuirá </w:t>
+      </w:r>
+      <w:r>
+        <w:rPr>
+          <w:sz w:val="24"/>
+          <w:szCs w:val="24"/>
+        </w:rPr>
+        <w:t>quatro</w:t>
+      </w:r>
+      <w:r>
+        <w:rPr>
+          <w:sz w:val="24"/>
+          <w:szCs w:val="24"/>
+        </w:rPr>
+        <w:t xml:space="preserve"> processos principais</w:t>
+      </w:r>
+      <w:r>
+        <w:rPr>
+          <w:sz w:val="24"/>
+          <w:szCs w:val="24"/>
+        </w:rPr>
+        <w:t>:</w:t>
+      </w:r>
+    </w:p>
+    <w:p>
+      <w:pPr>
+        <w:pStyle w:val="TextoNormal"/>
+        <w:spacing w:after="0"/>
+      </w:pPr>
+    </w:p>
+    <w:p>
+      <w:pPr>
+        <w:pStyle w:val="TextoNormal"/>
         <w:spacing w:line="360" w:lineRule="auto"/>
         <w:rPr>
           <w:sz w:val="24"/>
@@ -2686,166 +2754,95 @@
       </w:pPr>
       <w:r>
         <w:rPr>
-          <w:sz w:val="24"/>
-          <w:szCs w:val="24"/>
-        </w:rPr>
-        <w:t xml:space="preserve">O modulo financeiro funcionará apoiado em processos pré definidos, onde cada setor terá suas rotinas </w:t>
-      </w:r>
-      <w:r>
-        <w:rPr>
-          <w:sz w:val="24"/>
-          <w:szCs w:val="24"/>
-        </w:rPr>
-        <w:t>automatizadas e implementadas em</w:t>
-      </w:r>
-      <w:r>
-        <w:rPr>
-          <w:sz w:val="24"/>
-          <w:szCs w:val="24"/>
-        </w:rPr>
-        <w:t xml:space="preserve"> atividades</w:t>
-      </w:r>
-      <w:r>
-        <w:rPr>
-          <w:sz w:val="24"/>
-          <w:szCs w:val="24"/>
-        </w:rPr>
-        <w:t xml:space="preserve"> sequências</w:t>
-      </w:r>
-      <w:r>
-        <w:rPr>
-          <w:sz w:val="24"/>
-          <w:szCs w:val="24"/>
-        </w:rPr>
-        <w:t xml:space="preserve">. </w:t>
-      </w:r>
-      <w:r>
-        <w:rPr>
-          <w:sz w:val="24"/>
-          <w:szCs w:val="24"/>
-        </w:rPr>
-        <w:t xml:space="preserve">O modulo </w:t>
-      </w:r>
-      <w:r>
-        <w:rPr>
-          <w:sz w:val="24"/>
-          <w:szCs w:val="24"/>
-        </w:rPr>
-        <w:t xml:space="preserve">possuirá </w:t>
-      </w:r>
-      <w:r>
-        <w:rPr>
-          <w:sz w:val="24"/>
-          <w:szCs w:val="24"/>
-        </w:rPr>
-        <w:t>dois</w:t>
-      </w:r>
-      <w:r>
-        <w:rPr>
-          <w:sz w:val="24"/>
-          <w:szCs w:val="24"/>
-        </w:rPr>
-        <w:t xml:space="preserve"> processos principais: </w:t>
-      </w:r>
-      <w:r>
-        <w:rPr>
-          <w:sz w:val="24"/>
-          <w:szCs w:val="24"/>
-        </w:rPr>
-        <w:t>“</w:t>
-      </w:r>
-      <w:r>
-        <w:rPr>
-          <w:sz w:val="24"/>
-          <w:szCs w:val="24"/>
-        </w:rPr>
-        <w:t>cotação</w:t>
-      </w:r>
-      <w:r>
-        <w:rPr>
-          <w:sz w:val="24"/>
-          <w:szCs w:val="24"/>
-        </w:rPr>
-        <w:t>”</w:t>
-      </w:r>
-      <w:r>
-        <w:rPr>
-          <w:sz w:val="24"/>
-          <w:szCs w:val="24"/>
-        </w:rPr>
-        <w:t xml:space="preserve"> e </w:t>
-      </w:r>
-      <w:r>
-        <w:rPr>
-          <w:sz w:val="24"/>
-          <w:szCs w:val="24"/>
-        </w:rPr>
-        <w:t>“</w:t>
-      </w:r>
-      <w:r>
-        <w:rPr>
-          <w:sz w:val="24"/>
-          <w:szCs w:val="24"/>
-        </w:rPr>
-        <w:t>compra</w:t>
-      </w:r>
-      <w:r>
-        <w:rPr>
-          <w:sz w:val="24"/>
-          <w:szCs w:val="24"/>
-        </w:rPr>
-        <w:t>”</w:t>
-      </w:r>
-      <w:r>
-        <w:rPr>
-          <w:sz w:val="24"/>
-          <w:szCs w:val="24"/>
-        </w:rPr>
-        <w:t>.</w:t>
-      </w:r>
-    </w:p>
-    <w:p>
-      <w:pPr>
-        <w:pStyle w:val="TextoNormal"/>
-      </w:pPr>
-    </w:p>
-    <w:p>
-      <w:pPr>
-        <w:pStyle w:val="TextoNormal"/>
-        <w:spacing w:line="360" w:lineRule="auto"/>
-        <w:rPr>
-          <w:sz w:val="24"/>
-          <w:szCs w:val="24"/>
-        </w:rPr>
-      </w:pPr>
-      <w:r>
-        <w:rPr>
           <w:b/>
           <w:sz w:val="24"/>
           <w:szCs w:val="24"/>
         </w:rPr>
-        <w:t>Compras</w:t>
-      </w:r>
-      <w:r>
-        <w:rPr>
-          <w:sz w:val="24"/>
-          <w:szCs w:val="24"/>
-        </w:rPr>
-        <w:t>: Processo responsável pelas atividades de solictação da cotação, validação (análise) da cotação, cadastro de fornecedor</w:t>
-      </w:r>
-      <w:r>
-        <w:rPr>
-          <w:sz w:val="24"/>
-          <w:szCs w:val="24"/>
-        </w:rPr>
-        <w:t>, cadastro de produtos no estoque e</w:t>
-      </w:r>
-      <w:r>
-        <w:rPr>
-          <w:sz w:val="24"/>
-          <w:szCs w:val="24"/>
-        </w:rPr>
-        <w:t xml:space="preserve"> emissão da ordem de pagamento.</w:t>
+        <w:t>COMPRAS</w:t>
+      </w:r>
+      <w:r>
+        <w:rPr>
+          <w:sz w:val="24"/>
+          <w:szCs w:val="24"/>
+        </w:rPr>
+        <w:t xml:space="preserve">: </w:t>
+      </w:r>
+      <w:r>
+        <w:rPr>
+          <w:sz w:val="24"/>
+          <w:szCs w:val="24"/>
+        </w:rPr>
+        <w:t xml:space="preserve">Processo responsavél pela cotação </w:t>
+      </w:r>
+      <w:r>
+        <w:rPr>
+          <w:sz w:val="24"/>
+          <w:szCs w:val="24"/>
+        </w:rPr>
+        <w:t>de</w:t>
+      </w:r>
+      <w:r>
+        <w:rPr>
+          <w:sz w:val="24"/>
+          <w:szCs w:val="24"/>
+        </w:rPr>
+        <w:t xml:space="preserve"> produtos para empresa, cadastro e </w:t>
+      </w:r>
+      <w:r>
+        <w:rPr>
+          <w:sz w:val="24"/>
+          <w:szCs w:val="24"/>
+        </w:rPr>
+        <w:t>atualização</w:t>
+      </w:r>
+      <w:r>
+        <w:rPr>
+          <w:sz w:val="24"/>
+          <w:szCs w:val="24"/>
+        </w:rPr>
+        <w:t xml:space="preserve"> dos dados de fornecedores, cadastro e atualização dos produtos no estoque, emissão </w:t>
+      </w:r>
+      <w:r>
+        <w:rPr>
+          <w:sz w:val="24"/>
+          <w:szCs w:val="24"/>
+        </w:rPr>
+        <w:t>e controle das</w:t>
+      </w:r>
+      <w:r>
+        <w:rPr>
+          <w:sz w:val="24"/>
+          <w:szCs w:val="24"/>
+        </w:rPr>
+        <w:t xml:space="preserve"> </w:t>
+      </w:r>
+      <w:r>
+        <w:rPr>
+          <w:sz w:val="24"/>
+          <w:szCs w:val="24"/>
+        </w:rPr>
+        <w:t>ordens</w:t>
+      </w:r>
+      <w:r>
+        <w:rPr>
+          <w:sz w:val="24"/>
+          <w:szCs w:val="24"/>
+        </w:rPr>
+        <w:t xml:space="preserve"> de pagamento e geração d</w:t>
+      </w:r>
+      <w:r>
+        <w:rPr>
+          <w:sz w:val="24"/>
+          <w:szCs w:val="24"/>
+        </w:rPr>
+        <w:t>e</w:t>
+      </w:r>
+      <w:r>
+        <w:rPr>
+          <w:sz w:val="24"/>
+          <w:szCs w:val="24"/>
+        </w:rPr>
+        <w:t xml:space="preserve"> contrato de compra.</w:t>
       </w:r>
     </w:p>
     <w:p>
@@ -2865,9 +2862,9 @@
         </w:rPr>
         <w:drawing>
           <wp:inline distT="0" distB="0" distL="0" distR="0">
-            <wp:extent cx="7184575" cy="2743200"/>
-            <wp:effectExtent l="0" t="0" r="0" b="0"/>
-            <wp:docPr id="2" name="Imagem 2" descr="C:\Users\VictorHugo\Downloads\SIG - Cotação.png"/>
+            <wp:extent cx="7048325" cy="4362450"/>
+            <wp:effectExtent l="0" t="0" r="635" b="0"/>
+            <wp:docPr id="3" name="Imagem 3" descr="C:\Users\victo\sites\unibr-tcc-ads\Documentação\Processos\Compra.png"/>
             <wp:cNvGraphicFramePr>
               <a:graphicFrameLocks xmlns:a="http://schemas.openxmlformats.org/drawingml/2006/main" noChangeAspect="1"/>
             </wp:cNvGraphicFramePr>
@@ -2875,7 +2872,7 @@
               <a:graphicData uri="http://schemas.openxmlformats.org/drawingml/2006/picture">
                 <pic:pic xmlns:pic="http://schemas.openxmlformats.org/drawingml/2006/picture">
                   <pic:nvPicPr>
-                    <pic:cNvPr id="0" name="Picture 8" descr="C:\Users\VictorHugo\Downloads\SIG - Cotação.png"/>
+                    <pic:cNvPr id="0" name="Picture 5" descr="C:\Users\victo\sites\unibr-tcc-ads\Documentação\Processos\Compra.png"/>
                     <pic:cNvPicPr>
                       <a:picLocks noChangeAspect="1" noChangeArrowheads="1"/>
                     </pic:cNvPicPr>
@@ -2888,13 +2885,13 @@
                         </a:ext>
                       </a:extLst>
                     </a:blip>
-                    <a:srcRect l="1439" t="2941" r="1801" b="21564"/>
+                    <a:srcRect l="1164" t="1651" r="1090" b="12500"/>
                     <a:stretch/>
                   </pic:blipFill>
                   <pic:spPr bwMode="auto">
                     <a:xfrm>
                       <a:off x="0" y="0"/>
-                      <a:ext cx="7210802" cy="2753214"/>
+                      <a:ext cx="7061496" cy="4370602"/>
                     </a:xfrm>
                     <a:prstGeom prst="rect">
                       <a:avLst/>
@@ -2931,14 +2928,15 @@
           <w:sz w:val="24"/>
           <w:szCs w:val="24"/>
         </w:rPr>
-        <w:t>Vendas</w:t>
-      </w:r>
-      <w:r>
-        <w:rPr>
-          <w:sz w:val="24"/>
-          <w:szCs w:val="24"/>
-        </w:rPr>
-        <w:t>: Processo responsável pelas atividades de solicitação de orçamento, aprovação (análise) do orçamento, cadastro de clientes e emissão e movimentação da ordem de recebimento.</w:t>
+        <w:lastRenderedPageBreak/>
+        <w:t>VENDAS</w:t>
+      </w:r>
+      <w:r>
+        <w:rPr>
+          <w:sz w:val="24"/>
+          <w:szCs w:val="24"/>
+        </w:rPr>
+        <w:t xml:space="preserve">: </w:t>
       </w:r>
     </w:p>
     <w:p>
@@ -2950,6 +2948,14 @@
           <w:szCs w:val="24"/>
         </w:rPr>
       </w:pPr>
+      <w:r>
+        <w:rPr>
+          <w:b/>
+          <w:sz w:val="24"/>
+          <w:szCs w:val="24"/>
+        </w:rPr>
+        <w:t>GESTOR:</w:t>
+      </w:r>
     </w:p>
     <w:p>
       <w:pPr>
@@ -2966,35 +2972,15 @@
           <w:sz w:val="24"/>
           <w:szCs w:val="24"/>
         </w:rPr>
-        <w:t>Financeiro:</w:t>
-      </w:r>
-      <w:r>
-        <w:rPr>
-          <w:sz w:val="24"/>
-          <w:szCs w:val="24"/>
-        </w:rPr>
-        <w:t xml:space="preserve"> Responsável pelo controle das movimentações financeiras, controle de ordem de </w:t>
-      </w:r>
-      <w:r>
-        <w:rPr>
-          <w:sz w:val="24"/>
-          <w:szCs w:val="24"/>
-        </w:rPr>
-        <w:t>pagamentos</w:t>
-      </w:r>
-      <w:r>
-        <w:rPr>
-          <w:sz w:val="24"/>
-          <w:szCs w:val="24"/>
-        </w:rPr>
-        <w:t>,</w:t>
-      </w:r>
-      <w:r>
-        <w:rPr>
-          <w:sz w:val="24"/>
-          <w:szCs w:val="24"/>
-        </w:rPr>
-        <w:t xml:space="preserve"> gestão dos contratos e </w:t>
+        <w:t>FINANCEIRO</w:t>
+      </w:r>
+      <w:r>
+        <w:rPr>
+          <w:b/>
+          <w:sz w:val="24"/>
+          <w:szCs w:val="24"/>
+        </w:rPr>
+        <w:t>:</w:t>
       </w:r>
       <w:r>
         <w:rPr>
@@ -3002,6 +2988,87 @@
           <w:szCs w:val="24"/>
         </w:rPr>
         <w:t xml:space="preserve"> </w:t>
+      </w:r>
+      <w:r>
+        <w:rPr>
+          <w:sz w:val="24"/>
+          <w:szCs w:val="24"/>
+        </w:rPr>
+        <w:t xml:space="preserve">Processo responsável </w:t>
+      </w:r>
+      <w:r>
+        <w:rPr>
+          <w:sz w:val="24"/>
+          <w:szCs w:val="24"/>
+        </w:rPr>
+        <w:t>pelo faturamento de todas as transações de compra e vendas realizadas na empresa, e também controle dos saldos financeiros das contas da empresa.</w:t>
+      </w:r>
+    </w:p>
+    <w:p>
+      <w:pPr>
+        <w:pStyle w:val="TextoNormal"/>
+        <w:spacing w:line="360" w:lineRule="auto"/>
+        <w:rPr>
+          <w:sz w:val="24"/>
+          <w:szCs w:val="24"/>
+        </w:rPr>
+      </w:pPr>
+      <w:r>
+        <w:rPr>
+          <w:sz w:val="24"/>
+          <w:szCs w:val="24"/>
+        </w:rPr>
+        <w:drawing>
+          <wp:inline distT="0" distB="0" distL="0" distR="0">
+            <wp:extent cx="5505450" cy="6980401"/>
+            <wp:effectExtent l="0" t="0" r="0" b="0"/>
+            <wp:docPr id="4" name="Imagem 4" descr="C:\Users\victo\sites\unibr-tcc-ads\Documentação\Processos\Financeiro.png"/>
+            <wp:cNvGraphicFramePr>
+              <a:graphicFrameLocks xmlns:a="http://schemas.openxmlformats.org/drawingml/2006/main" noChangeAspect="1"/>
+            </wp:cNvGraphicFramePr>
+            <a:graphic xmlns:a="http://schemas.openxmlformats.org/drawingml/2006/main">
+              <a:graphicData uri="http://schemas.openxmlformats.org/drawingml/2006/picture">
+                <pic:pic xmlns:pic="http://schemas.openxmlformats.org/drawingml/2006/picture">
+                  <pic:nvPicPr>
+                    <pic:cNvPr id="0" name="Picture 6" descr="C:\Users\victo\sites\unibr-tcc-ads\Documentação\Processos\Financeiro.png"/>
+                    <pic:cNvPicPr>
+                      <a:picLocks noChangeAspect="1" noChangeArrowheads="1"/>
+                    </pic:cNvPicPr>
+                  </pic:nvPicPr>
+                  <pic:blipFill rotWithShape="1">
+                    <a:blip r:embed="rId18">
+                      <a:extLst>
+                        <a:ext uri="{28A0092B-C50C-407E-A947-70E740481C1C}">
+                          <a14:useLocalDpi xmlns:a14="http://schemas.microsoft.com/office/drawing/2010/main" val="0"/>
+                        </a:ext>
+                      </a:extLst>
+                    </a:blip>
+                    <a:srcRect l="1995" t="1568" r="1928" b="10056"/>
+                    <a:stretch/>
+                  </pic:blipFill>
+                  <pic:spPr bwMode="auto">
+                    <a:xfrm>
+                      <a:off x="0" y="0"/>
+                      <a:ext cx="5506672" cy="6981951"/>
+                    </a:xfrm>
+                    <a:prstGeom prst="rect">
+                      <a:avLst/>
+                    </a:prstGeom>
+                    <a:noFill/>
+                    <a:ln>
+                      <a:noFill/>
+                    </a:ln>
+                    <a:extLst>
+                      <a:ext uri="{53640926-AAD7-44D8-BBD7-CCE9431645EC}">
+                        <a14:shadowObscured xmlns:a14="http://schemas.microsoft.com/office/drawing/2010/main"/>
+                      </a:ext>
+                    </a:extLst>
+                  </pic:spPr>
+                </pic:pic>
+              </a:graphicData>
+            </a:graphic>
+          </wp:inline>
+        </w:drawing>
       </w:r>
     </w:p>
     <w:p>
@@ -3203,8 +3270,6 @@
       <w:r>
         <w:t>Vendedor</w:t>
       </w:r>
-      <w:bookmarkStart w:id="64" w:name="_GoBack"/>
-      <w:bookmarkEnd w:id="64"/>
     </w:p>
     <w:p>
       <w:pPr>
@@ -3371,7 +3436,7 @@
       <w:pPr>
         <w:pStyle w:val="TextoNormal"/>
         <w:sectPr>
-          <w:headerReference w:type="default" r:id="rId18"/>
+          <w:headerReference w:type="default" r:id="rId19"/>
           <w:pgSz w:w="11906" w:h="16838" w:code="9"/>
           <w:pgMar w:top="1440" w:right="1440" w:bottom="1440" w:left="1440" w:header="720" w:footer="720" w:gutter="0"/>
           <w:pgNumType w:start="1"/>
@@ -3393,9 +3458,9 @@
         </w:rPr>
         <w:object w:dxaOrig="581" w:dyaOrig="725" w14:anchorId="13BB38C3">
           <v:shape id="_x0000_i1026" type="#_x0000_t75" style="width:29.25pt;height:37.5pt" o:ole="">
-            <v:imagedata r:id="rId19" o:title=""/>
+            <v:imagedata r:id="rId20" o:title=""/>
           </v:shape>
-          <o:OLEObject Type="Embed" ProgID="Word.Document.8" ShapeID="_x0000_i1026" DrawAspect="Content" ObjectID="_1554056808" r:id="rId20"/>
+          <o:OLEObject Type="Embed" ProgID="Word.Document.8" ShapeID="_x0000_i1026" DrawAspect="Content" ObjectID="_1554129078" r:id="rId21"/>
         </w:object>
       </w:r>
     </w:p>
@@ -3422,13 +3487,13 @@
       <w:pPr>
         <w:pStyle w:val="Ttulo1"/>
       </w:pPr>
-      <w:bookmarkStart w:id="65" w:name="_Toc467473449"/>
-      <w:bookmarkStart w:id="66" w:name="_Toc467473981"/>
-      <w:bookmarkStart w:id="67" w:name="_Toc467477720"/>
-      <w:bookmarkStart w:id="68" w:name="_Toc467494874"/>
-      <w:bookmarkStart w:id="69" w:name="_Toc467495244"/>
-      <w:bookmarkStart w:id="70" w:name="_Toc468086052"/>
-      <w:bookmarkStart w:id="71" w:name="_Toc490910527"/>
+      <w:bookmarkStart w:id="64" w:name="_Toc467473449"/>
+      <w:bookmarkStart w:id="65" w:name="_Toc467473981"/>
+      <w:bookmarkStart w:id="66" w:name="_Toc467477720"/>
+      <w:bookmarkStart w:id="67" w:name="_Toc467494874"/>
+      <w:bookmarkStart w:id="68" w:name="_Toc467495244"/>
+      <w:bookmarkStart w:id="69" w:name="_Toc468086052"/>
+      <w:bookmarkStart w:id="70" w:name="_Toc490910527"/>
       <w:r>
         <w:t xml:space="preserve">Requisitos funcionais </w:t>
       </w:r>
@@ -3436,109 +3501,112 @@
       <w:r>
         <w:t>(casos de uso)</w:t>
       </w:r>
+      <w:bookmarkEnd w:id="64"/>
       <w:bookmarkEnd w:id="65"/>
       <w:bookmarkEnd w:id="66"/>
       <w:bookmarkEnd w:id="67"/>
       <w:bookmarkEnd w:id="68"/>
       <w:bookmarkEnd w:id="69"/>
       <w:bookmarkEnd w:id="70"/>
+    </w:p>
+    <w:p>
+      <w:pPr>
+        <w:pStyle w:val="TextoNormal"/>
+      </w:pPr>
+      <w:r>
+        <w:t xml:space="preserve">Nesta seção, apresente todos os requisitos funcionais, ou casos de uso, do sistema. Em sistemas grandes é comum haver muitos casos de uso e, para facilitar a visualização deste documento, você pode agrupá-los em subseções de casos de uso correlacionados. Os nomes das subseções devem ser únicos e pequenos (3 palavras no máximo) e podem ser formados por palavras, números e/ou abreviações. </w:t>
+      </w:r>
+    </w:p>
+    <w:p>
+      <w:pPr>
+        <w:pStyle w:val="TextoNormal"/>
+      </w:pPr>
+      <w:r>
+        <w:t>Cada um dos casos de uso deve ser descrito em um</w:t>
+      </w:r>
+      <w:r>
+        <w:rPr>
+          <w:i/>
+        </w:rPr>
+        <w:t xml:space="preserve"> </w:t>
+      </w:r>
+      <w:r>
+        <w:t>bloco específico, seguindo o modelo descrito abaixo. O identificador do bloco deve conter o número do caso de uso (por exemplo, [RF001]) e o seu nome. Se os casos de uso forem agrupados em subseções específicas, a numeração deles deve ser reiniciada a cada subseção (dentro de uma mesma subseção, todo caso de uso deve ter um número de identificação único).</w:t>
+      </w:r>
+    </w:p>
+    <w:p>
+      <w:pPr>
+        <w:pStyle w:val="TextoNormal"/>
+      </w:pPr>
+      <w:r>
+        <w:t>Quando a primeira versão deste documento for disponibilizada para a equipe de desenvolvimento, os nomes das subseções e os números dos casos de uso não devem ser modificados ou reaproveitados, para não invalidar referências ex</w:t>
+      </w:r>
+      <w:r>
+        <w:t>ternas feitas a eles.</w:t>
+      </w:r>
+    </w:p>
+    <w:p>
+      <w:pPr>
+        <w:pStyle w:val="Ttulo2"/>
+      </w:pPr>
+      <w:bookmarkStart w:id="71" w:name="_Toc467473450"/>
+      <w:bookmarkStart w:id="72" w:name="_Toc467473982"/>
+      <w:bookmarkStart w:id="73" w:name="_Toc467477721"/>
+      <w:bookmarkStart w:id="74" w:name="_Toc467494875"/>
+      <w:bookmarkStart w:id="75" w:name="_Toc467495245"/>
+      <w:bookmarkStart w:id="76" w:name="_Toc468086053"/>
+      <w:bookmarkStart w:id="77" w:name="_Toc490910528"/>
+      <w:r>
+        <w:t>&lt;Nome de subseção para agrupar casos de uso correlacionados&gt;</w:t>
+      </w:r>
       <w:bookmarkEnd w:id="71"/>
-    </w:p>
-    <w:p>
-      <w:pPr>
-        <w:pStyle w:val="TextoNormal"/>
-      </w:pPr>
-      <w:r>
-        <w:t xml:space="preserve">&lt;Nesta seção, apresente todos os requisitos funcionais, ou casos de uso, do sistema. Em sistemas grandes é comum haver muitos casos de uso e, para facilitar a visualização deste documento, você pode agrupá-los em subseções de casos de uso correlacionados. Os nomes das subseções devem ser únicos e pequenos (3 palavras no máximo) e podem ser formados por palavras, números e/ou abreviações. </w:t>
-      </w:r>
-    </w:p>
-    <w:p>
-      <w:pPr>
-        <w:pStyle w:val="TextoNormal"/>
-      </w:pPr>
-      <w:r>
-        <w:t>Cada um dos casos de uso deve ser descrito em um</w:t>
-      </w:r>
-      <w:r>
-        <w:rPr>
-          <w:i/>
-        </w:rPr>
-        <w:t xml:space="preserve"> </w:t>
-      </w:r>
-      <w:r>
-        <w:t>bloco específico, seguindo o modelo descrito abaixo. O identificador do bloco deve conter o número do caso de uso (por exemplo, [RF001]) e o seu nome. Se os casos de uso forem agrupados em subseções específicas, a numeração deles deve ser reiniciada a cada subseção (dentro de uma mesma subseção, todo caso de uso deve ter um número de identificação único).</w:t>
-      </w:r>
-    </w:p>
-    <w:p>
-      <w:pPr>
-        <w:pStyle w:val="TextoNormal"/>
-      </w:pPr>
-      <w:r>
-        <w:t>Quando a primeira versão deste documento for disponibilizada para a equipe de desenvolvimento, os nomes das subseções e os números dos casos de uso não devem ser modificados ou reaproveitados, para não invalidar referências externas feitas a eles.&gt;</w:t>
-      </w:r>
-    </w:p>
-    <w:p>
-      <w:pPr>
-        <w:pStyle w:val="Ttulo2"/>
-      </w:pPr>
-      <w:bookmarkStart w:id="72" w:name="_Toc467473450"/>
-      <w:bookmarkStart w:id="73" w:name="_Toc467473982"/>
-      <w:bookmarkStart w:id="74" w:name="_Toc467477721"/>
-      <w:bookmarkStart w:id="75" w:name="_Toc467494875"/>
-      <w:bookmarkStart w:id="76" w:name="_Toc467495245"/>
-      <w:bookmarkStart w:id="77" w:name="_Toc468086053"/>
-      <w:bookmarkStart w:id="78" w:name="_Toc490910528"/>
-      <w:r>
-        <w:t>&lt;Nome de subseção para agrupar casos de uso correlacionados&gt;</w:t>
-      </w:r>
       <w:bookmarkEnd w:id="72"/>
       <w:bookmarkEnd w:id="73"/>
       <w:bookmarkEnd w:id="74"/>
       <w:bookmarkEnd w:id="75"/>
       <w:bookmarkEnd w:id="76"/>
       <w:bookmarkEnd w:id="77"/>
+    </w:p>
+    <w:p>
+      <w:pPr>
+        <w:pStyle w:val="TextoNormal"/>
+      </w:pPr>
+      <w:r>
+        <w:t>&lt;Utilize este espaço para descrever características comuns dos casos de uso desta seção, explicitando o motivo do seu agrupamento em uma seção única.</w:t>
+      </w:r>
+    </w:p>
+    <w:p>
+      <w:pPr>
+        <w:pStyle w:val="TextoNormal"/>
+      </w:pPr>
+      <w:r>
+        <w:t>Se todos os casos de uso desta seção estiverem relacionados com o mesmo ator você pode informar isso aqui, especificando qual é o ator em questão, e eliminar o campo “Ator:” das descrições dos casos de uso feitas nos blocos a seguir.&gt;</w:t>
+      </w:r>
+    </w:p>
+    <w:p>
+      <w:pPr>
+        <w:pStyle w:val="Requisito"/>
+      </w:pPr>
+      <w:r>
+        <w:t xml:space="preserve"> </w:t>
+      </w:r>
+      <w:bookmarkStart w:id="78" w:name="_Toc467473451"/>
+      <w:bookmarkStart w:id="79" w:name="_Toc467473983"/>
+      <w:bookmarkStart w:id="80" w:name="_Toc467477722"/>
+      <w:bookmarkStart w:id="81" w:name="_Toc467494876"/>
+      <w:bookmarkStart w:id="82" w:name="_Toc467495246"/>
+      <w:bookmarkStart w:id="83" w:name="_Toc468086054"/>
+      <w:bookmarkStart w:id="84" w:name="_Toc490910529"/>
+      <w:r>
+        <w:t>[RF001] &lt;Nome do caso de uso&gt;</w:t>
+      </w:r>
       <w:bookmarkEnd w:id="78"/>
-    </w:p>
-    <w:p>
-      <w:pPr>
-        <w:pStyle w:val="TextoNormal"/>
-      </w:pPr>
-      <w:r>
-        <w:t>&lt;Utilize este espaço para descrever características comuns dos casos de uso desta seção, explicitando o motivo do seu agrupamento em uma seção única.</w:t>
-      </w:r>
-    </w:p>
-    <w:p>
-      <w:pPr>
-        <w:pStyle w:val="TextoNormal"/>
-      </w:pPr>
-      <w:r>
-        <w:t>Se todos os casos de uso desta seção estiverem relacionados com o mesmo ator você pode informar isso aqui, especificando qual é o ator em questão, e eliminar o campo “Ator:” das descrições dos casos de uso feitas nos blocos a seguir.&gt;</w:t>
-      </w:r>
-    </w:p>
-    <w:p>
-      <w:pPr>
-        <w:pStyle w:val="Requisito"/>
-      </w:pPr>
-      <w:r>
-        <w:t xml:space="preserve"> </w:t>
-      </w:r>
-      <w:bookmarkStart w:id="79" w:name="_Toc467473451"/>
-      <w:bookmarkStart w:id="80" w:name="_Toc467473983"/>
-      <w:bookmarkStart w:id="81" w:name="_Toc467477722"/>
-      <w:bookmarkStart w:id="82" w:name="_Toc467494876"/>
-      <w:bookmarkStart w:id="83" w:name="_Toc467495246"/>
-      <w:bookmarkStart w:id="84" w:name="_Toc468086054"/>
-      <w:bookmarkStart w:id="85" w:name="_Toc490910529"/>
-      <w:r>
-        <w:t>[RF001] &lt;Nome do caso de uso&gt;</w:t>
-      </w:r>
       <w:bookmarkEnd w:id="79"/>
       <w:bookmarkEnd w:id="80"/>
       <w:bookmarkEnd w:id="81"/>
       <w:bookmarkEnd w:id="82"/>
       <w:bookmarkEnd w:id="83"/>
       <w:bookmarkEnd w:id="84"/>
-      <w:bookmarkEnd w:id="85"/>
     </w:p>
     <w:p>
       <w:pPr>
@@ -3716,34 +3784,34 @@
       <w:pPr>
         <w:pStyle w:val="TextoNormal"/>
       </w:pPr>
-      <w:bookmarkStart w:id="86" w:name="_Toc467473984"/>
-      <w:bookmarkStart w:id="87" w:name="_Toc467477723"/>
+      <w:bookmarkStart w:id="85" w:name="_Toc467473984"/>
+      <w:bookmarkStart w:id="86" w:name="_Toc467477723"/>
       <w:r>
         <w:rPr>
           <w:b/>
         </w:rPr>
         <w:t>Entradas e pré condições</w:t>
       </w:r>
+      <w:bookmarkEnd w:id="85"/>
       <w:bookmarkEnd w:id="86"/>
+      <w:r>
+        <w:t>: &lt;Liste aqui todas as entradas e/ou pré condições do caso de uso. Pré condição de um caso de uso é o estado em que o sistema deve estar para realizar o caso de uso.&gt;</w:t>
+      </w:r>
+    </w:p>
+    <w:p>
+      <w:pPr>
+        <w:pStyle w:val="TextoNormal"/>
+      </w:pPr>
+      <w:bookmarkStart w:id="87" w:name="_Toc467473985"/>
+      <w:bookmarkStart w:id="88" w:name="_Toc467477724"/>
+      <w:r>
+        <w:rPr>
+          <w:b/>
+        </w:rPr>
+        <w:t>Saídas e pós condições</w:t>
+      </w:r>
       <w:bookmarkEnd w:id="87"/>
-      <w:r>
-        <w:t>: &lt;Liste aqui todas as entradas e/ou pré condições do caso de uso. Pré condição de um caso de uso é o estado em que o sistema deve estar para realizar o caso de uso.&gt;</w:t>
-      </w:r>
-    </w:p>
-    <w:p>
-      <w:pPr>
-        <w:pStyle w:val="TextoNormal"/>
-      </w:pPr>
-      <w:bookmarkStart w:id="88" w:name="_Toc467473985"/>
-      <w:bookmarkStart w:id="89" w:name="_Toc467477724"/>
-      <w:r>
-        <w:rPr>
-          <w:b/>
-        </w:rPr>
-        <w:t>Saídas e pós condições</w:t>
-      </w:r>
       <w:bookmarkEnd w:id="88"/>
-      <w:bookmarkEnd w:id="89"/>
       <w:r>
         <w:t>: &lt;Liste aqui todas as saídas e/ou pós condições do caso de uso. Pós condição de um caso de uso é a lista de possíveis estados em que o sistema pode estar imediatamente após o término da realização do caso de uso.&gt;</w:t>
       </w:r>
@@ -3753,21 +3821,21 @@
         <w:pStyle w:val="destaque1"/>
         <w:outlineLvl w:val="0"/>
       </w:pPr>
-      <w:bookmarkStart w:id="90" w:name="_Toc467473986"/>
-      <w:bookmarkStart w:id="91" w:name="_Toc467477725"/>
-      <w:bookmarkStart w:id="92" w:name="_Toc467494877"/>
-      <w:bookmarkStart w:id="93" w:name="_Toc467495247"/>
-      <w:bookmarkStart w:id="94" w:name="_Toc468086055"/>
-      <w:bookmarkStart w:id="95" w:name="_Toc490910530"/>
+      <w:bookmarkStart w:id="89" w:name="_Toc467473986"/>
+      <w:bookmarkStart w:id="90" w:name="_Toc467477725"/>
+      <w:bookmarkStart w:id="91" w:name="_Toc467494877"/>
+      <w:bookmarkStart w:id="92" w:name="_Toc467495247"/>
+      <w:bookmarkStart w:id="93" w:name="_Toc468086055"/>
+      <w:bookmarkStart w:id="94" w:name="_Toc490910530"/>
       <w:r>
         <w:t>Fluxo de eventos principal</w:t>
       </w:r>
+      <w:bookmarkEnd w:id="89"/>
       <w:bookmarkEnd w:id="90"/>
       <w:bookmarkEnd w:id="91"/>
       <w:bookmarkEnd w:id="92"/>
       <w:bookmarkEnd w:id="93"/>
       <w:bookmarkEnd w:id="94"/>
-      <w:bookmarkEnd w:id="95"/>
     </w:p>
     <w:p>
       <w:pPr>
@@ -3782,37 +3850,37 @@
         <w:pStyle w:val="destaque1"/>
         <w:outlineLvl w:val="0"/>
       </w:pPr>
-      <w:bookmarkStart w:id="96" w:name="_Toc467473987"/>
-      <w:bookmarkStart w:id="97" w:name="_Toc467477726"/>
-      <w:bookmarkStart w:id="98" w:name="_Toc467494878"/>
-      <w:bookmarkStart w:id="99" w:name="_Toc467495248"/>
-      <w:bookmarkStart w:id="100" w:name="_Toc468086056"/>
-      <w:bookmarkStart w:id="101" w:name="_Toc490910531"/>
+      <w:bookmarkStart w:id="95" w:name="_Toc467473987"/>
+      <w:bookmarkStart w:id="96" w:name="_Toc467477726"/>
+      <w:bookmarkStart w:id="97" w:name="_Toc467494878"/>
+      <w:bookmarkStart w:id="98" w:name="_Toc467495248"/>
+      <w:bookmarkStart w:id="99" w:name="_Toc468086056"/>
+      <w:bookmarkStart w:id="100" w:name="_Toc490910531"/>
       <w:r>
         <w:t>&lt;Opcional&gt; Fluxos secundários</w:t>
       </w:r>
+      <w:bookmarkEnd w:id="95"/>
       <w:bookmarkEnd w:id="96"/>
       <w:bookmarkEnd w:id="97"/>
       <w:bookmarkEnd w:id="98"/>
       <w:bookmarkEnd w:id="99"/>
+      <w:r>
+        <w:t xml:space="preserve"> (alternativos e de exceção)</w:t>
+      </w:r>
       <w:bookmarkEnd w:id="100"/>
-      <w:r>
-        <w:t xml:space="preserve"> (alternativos e de exceção)</w:t>
-      </w:r>
-      <w:bookmarkEnd w:id="101"/>
     </w:p>
     <w:p>
       <w:pPr>
         <w:pStyle w:val="destaque2"/>
         <w:outlineLvl w:val="0"/>
       </w:pPr>
-      <w:bookmarkStart w:id="102" w:name="_Toc467494879"/>
-      <w:bookmarkStart w:id="103" w:name="_Toc467495249"/>
+      <w:bookmarkStart w:id="101" w:name="_Toc467494879"/>
+      <w:bookmarkStart w:id="102" w:name="_Toc467495249"/>
       <w:r>
         <w:t>&lt;Fluxo secundário</w:t>
       </w:r>
+      <w:bookmarkEnd w:id="101"/>
       <w:bookmarkEnd w:id="102"/>
-      <w:bookmarkEnd w:id="103"/>
       <w:r>
         <w:t xml:space="preserve"> XXX&gt;</w:t>
       </w:r>
@@ -3830,16 +3898,16 @@
         <w:pStyle w:val="destaque2"/>
         <w:outlineLvl w:val="0"/>
       </w:pPr>
-      <w:bookmarkStart w:id="104" w:name="_Toc467473989"/>
-      <w:bookmarkStart w:id="105" w:name="_Toc467477728"/>
-      <w:bookmarkStart w:id="106" w:name="_Toc467494881"/>
+      <w:bookmarkStart w:id="103" w:name="_Toc467473989"/>
+      <w:bookmarkStart w:id="104" w:name="_Toc467477728"/>
+      <w:bookmarkStart w:id="105" w:name="_Toc467494881"/>
       <w:r>
         <w:lastRenderedPageBreak/>
         <w:t>&lt;Fluxo secundário YYY&gt;</w:t>
       </w:r>
+      <w:bookmarkEnd w:id="103"/>
       <w:bookmarkEnd w:id="104"/>
       <w:bookmarkEnd w:id="105"/>
-      <w:bookmarkEnd w:id="106"/>
     </w:p>
     <w:p>
       <w:pPr>
@@ -3854,80 +3922,80 @@
         <w:pStyle w:val="Requisito"/>
         <w:outlineLvl w:val="0"/>
       </w:pPr>
-      <w:bookmarkStart w:id="107" w:name="_Toc467473452"/>
-      <w:bookmarkStart w:id="108" w:name="_Toc467473993"/>
-      <w:bookmarkStart w:id="109" w:name="_Toc467477732"/>
-      <w:bookmarkStart w:id="110" w:name="_Toc467494885"/>
-      <w:bookmarkStart w:id="111" w:name="_Toc467495251"/>
-      <w:bookmarkStart w:id="112" w:name="_Toc468086057"/>
+      <w:bookmarkStart w:id="106" w:name="_Toc467473452"/>
+      <w:bookmarkStart w:id="107" w:name="_Toc467473993"/>
+      <w:bookmarkStart w:id="108" w:name="_Toc467477732"/>
+      <w:bookmarkStart w:id="109" w:name="_Toc467494885"/>
+      <w:bookmarkStart w:id="110" w:name="_Toc467495251"/>
+      <w:bookmarkStart w:id="111" w:name="_Toc468086057"/>
       <w:r>
         <w:t xml:space="preserve"> </w:t>
       </w:r>
-      <w:bookmarkStart w:id="113" w:name="_Toc490910532"/>
+      <w:bookmarkStart w:id="112" w:name="_Toc490910532"/>
       <w:r>
         <w:t>[RF…] &lt;Nome de outro caso de uso&gt;</w:t>
       </w:r>
+      <w:bookmarkEnd w:id="106"/>
       <w:bookmarkEnd w:id="107"/>
       <w:bookmarkEnd w:id="108"/>
       <w:bookmarkEnd w:id="109"/>
       <w:bookmarkEnd w:id="110"/>
       <w:bookmarkEnd w:id="111"/>
       <w:bookmarkEnd w:id="112"/>
+    </w:p>
+    <w:p>
+      <w:pPr>
+        <w:pStyle w:val="TextoNormal"/>
+      </w:pPr>
+      <w:r>
+        <w:t>&lt;Utilize os mesmos campos mostrados no bloco anterior para descrever este e os demais requisitos funcionais (casos de uso) desta subseção.&gt;</w:t>
+      </w:r>
+    </w:p>
+    <w:p>
+      <w:pPr>
+        <w:pStyle w:val="Ttulo2"/>
+      </w:pPr>
+      <w:bookmarkStart w:id="113" w:name="_Toc467473453"/>
+      <w:bookmarkStart w:id="114" w:name="_Toc467473994"/>
+      <w:bookmarkStart w:id="115" w:name="_Toc467477733"/>
+      <w:bookmarkStart w:id="116" w:name="_Toc467494886"/>
+      <w:bookmarkStart w:id="117" w:name="_Toc467495252"/>
+      <w:bookmarkStart w:id="118" w:name="_Toc468086058"/>
+      <w:bookmarkStart w:id="119" w:name="_Toc490910533"/>
+      <w:r>
+        <w:t>&lt;Nome de outra subseção para agrupar outros casos de uso correlacionados&gt;</w:t>
+      </w:r>
       <w:bookmarkEnd w:id="113"/>
-    </w:p>
-    <w:p>
-      <w:pPr>
-        <w:pStyle w:val="TextoNormal"/>
-      </w:pPr>
-      <w:r>
-        <w:t>&lt;Utilize os mesmos campos mostrados no bloco anterior para descrever este e os demais requisitos funcionais (casos de uso) desta subseção.&gt;</w:t>
-      </w:r>
-    </w:p>
-    <w:p>
-      <w:pPr>
-        <w:pStyle w:val="Ttulo2"/>
-      </w:pPr>
-      <w:bookmarkStart w:id="114" w:name="_Toc467473453"/>
-      <w:bookmarkStart w:id="115" w:name="_Toc467473994"/>
-      <w:bookmarkStart w:id="116" w:name="_Toc467477733"/>
-      <w:bookmarkStart w:id="117" w:name="_Toc467494886"/>
-      <w:bookmarkStart w:id="118" w:name="_Toc467495252"/>
-      <w:bookmarkStart w:id="119" w:name="_Toc468086058"/>
-      <w:bookmarkStart w:id="120" w:name="_Toc490910533"/>
-      <w:r>
-        <w:t>&lt;Nome de outra subseção para agrupar outros casos de uso correlacionados&gt;</w:t>
-      </w:r>
       <w:bookmarkEnd w:id="114"/>
       <w:bookmarkEnd w:id="115"/>
       <w:bookmarkEnd w:id="116"/>
       <w:bookmarkEnd w:id="117"/>
       <w:bookmarkEnd w:id="118"/>
       <w:bookmarkEnd w:id="119"/>
+    </w:p>
+    <w:p>
+      <w:pPr>
+        <w:pStyle w:val="TextoNormal"/>
+      </w:pPr>
+      <w:r>
+        <w:t>&lt;Prossiga de maneira similar à subseção anterior para descrever quaisquer outras subseções que forem usadas para agrupar requisitos funcionais.&gt;</w:t>
+      </w:r>
+    </w:p>
+    <w:p>
+      <w:pPr>
+        <w:pStyle w:val="Ttulo2"/>
+      </w:pPr>
+      <w:bookmarkStart w:id="120" w:name="_Toc490910534"/>
+      <w:r>
+        <w:t>…</w:t>
+      </w:r>
       <w:bookmarkEnd w:id="120"/>
     </w:p>
     <w:p>
       <w:pPr>
         <w:pStyle w:val="TextoNormal"/>
-      </w:pPr>
-      <w:r>
-        <w:t>&lt;Prossiga de maneira similar à subseção anterior para descrever quaisquer outras subseções que forem usadas para agrupar requisitos funcionais.&gt;</w:t>
-      </w:r>
-    </w:p>
-    <w:p>
-      <w:pPr>
-        <w:pStyle w:val="Ttulo2"/>
-      </w:pPr>
-      <w:bookmarkStart w:id="121" w:name="_Toc490910534"/>
-      <w:r>
-        <w:t>…</w:t>
-      </w:r>
-      <w:bookmarkEnd w:id="121"/>
-    </w:p>
-    <w:p>
-      <w:pPr>
-        <w:pStyle w:val="TextoNormal"/>
         <w:sectPr>
-          <w:headerReference w:type="default" r:id="rId21"/>
+          <w:headerReference w:type="default" r:id="rId22"/>
           <w:pgSz w:w="11906" w:h="16838" w:code="9"/>
           <w:pgMar w:top="1440" w:right="1440" w:bottom="1440" w:left="1440" w:header="720" w:footer="720" w:gutter="0"/>
           <w:pgNumType w:start="1"/>
@@ -3935,12 +4003,12 @@
         </w:sectPr>
       </w:pPr>
     </w:p>
-    <w:bookmarkStart w:id="122" w:name="_Toc467473455"/>
-    <w:bookmarkStart w:id="123" w:name="_Toc467474002"/>
-    <w:bookmarkStart w:id="124" w:name="_Toc467477741"/>
-    <w:bookmarkStart w:id="125" w:name="_Toc467494887"/>
-    <w:bookmarkStart w:id="126" w:name="_Toc467495253"/>
-    <w:bookmarkStart w:id="127" w:name="_Toc468086059"/>
+    <w:bookmarkStart w:id="121" w:name="_Toc467473455"/>
+    <w:bookmarkStart w:id="122" w:name="_Toc467474002"/>
+    <w:bookmarkStart w:id="123" w:name="_Toc467477741"/>
+    <w:bookmarkStart w:id="124" w:name="_Toc467494887"/>
+    <w:bookmarkStart w:id="125" w:name="_Toc467495253"/>
+    <w:bookmarkStart w:id="126" w:name="_Toc468086059"/>
     <w:p>
       <w:pPr>
         <w:pStyle w:val="Captulo"/>
@@ -3955,9 +4023,9 @@
         </w:rPr>
         <w:object w:dxaOrig="581" w:dyaOrig="725" w14:anchorId="107D5507">
           <v:shape id="_x0000_i1027" type="#_x0000_t75" style="width:29.25pt;height:37.5pt" o:ole="">
-            <v:imagedata r:id="rId22" o:title=""/>
+            <v:imagedata r:id="rId23" o:title=""/>
           </v:shape>
-          <o:OLEObject Type="Embed" ProgID="Word.Document.8" ShapeID="_x0000_i1027" DrawAspect="Content" ObjectID="_1554056809" r:id="rId23"/>
+          <o:OLEObject Type="Embed" ProgID="Word.Document.8" ShapeID="_x0000_i1027" DrawAspect="Content" ObjectID="_1554129079" r:id="rId24"/>
         </w:object>
       </w:r>
     </w:p>
@@ -3981,105 +4049,105 @@
       <w:pPr>
         <w:pStyle w:val="Ttulo1"/>
       </w:pPr>
-      <w:bookmarkStart w:id="128" w:name="_Toc490910535"/>
+      <w:bookmarkStart w:id="127" w:name="_Toc490910535"/>
       <w:r>
         <w:t>Requisitos não funcionais</w:t>
       </w:r>
+      <w:bookmarkEnd w:id="121"/>
       <w:bookmarkEnd w:id="122"/>
       <w:bookmarkEnd w:id="123"/>
       <w:bookmarkEnd w:id="124"/>
       <w:bookmarkEnd w:id="125"/>
       <w:bookmarkEnd w:id="126"/>
       <w:bookmarkEnd w:id="127"/>
+    </w:p>
+    <w:p>
+      <w:pPr>
+        <w:pStyle w:val="TextoNormal"/>
+      </w:pPr>
+      <w:r>
+        <w:t>&lt;Esta seção deve conter os requisitos não funcionais do sistema. Para uma melhor organização deste documento, utilize as subseções abaixo para agrupar os requisitos não funcionais relacionados. Naturalmente, o número e tipo de subseções utilizadas depende do sistema que está sendo especificado e não é preciso utilizar todas elas. Simplesmente elimine as subseções para as quais não for encontrado nenhum requisito.</w:t>
+      </w:r>
+    </w:p>
+    <w:p>
+      <w:pPr>
+        <w:pStyle w:val="TextoNormal"/>
+      </w:pPr>
+      <w:r>
+        <w:t>Os requisitos não funcionais devem ser identificados com um identificador único, da mesma maneira que os requisitos funcionais (casos de uso). Inicie a numeração com o identificador NF001 e prossiga incrementando os números a medida que forem surgindo novos requisitos não funcionais. Reinicie a numeração em cada subseção. Forneça também um nome para o requisito, como foi feito para os requisitos funcionais.</w:t>
+      </w:r>
+    </w:p>
+    <w:p>
+      <w:pPr>
+        <w:pStyle w:val="TextoNormal"/>
+      </w:pPr>
+      <w:r>
+        <w:t>Descreva o requisito, assinale a sua prioridade e, em seguida, caso o requisito esteja relacionado a um caso de uso ou a um grupo de casos de uso específicos, utilize o campo “</w:t>
+      </w:r>
+      <w:r>
+        <w:rPr>
+          <w:b/>
+        </w:rPr>
+        <w:t>Caso(s) de uso associado(s):</w:t>
+      </w:r>
+      <w:r>
+        <w:t>” para identificar o(s) caso(s) de uso correspondente(s). Se for um requisito não funcional do sistema como um todo, esse campo não precisa ser utilizado.&gt;</w:t>
+      </w:r>
+    </w:p>
+    <w:p>
+      <w:pPr>
+        <w:pStyle w:val="Ttulo2"/>
+      </w:pPr>
+      <w:bookmarkStart w:id="128" w:name="_Toc467473456"/>
+      <w:bookmarkStart w:id="129" w:name="_Toc467474003"/>
+      <w:bookmarkStart w:id="130" w:name="_Toc467477742"/>
+      <w:bookmarkStart w:id="131" w:name="_Toc467494888"/>
+      <w:bookmarkStart w:id="132" w:name="_Toc467495254"/>
+      <w:bookmarkStart w:id="133" w:name="_Toc468086060"/>
+      <w:bookmarkStart w:id="134" w:name="_Toc490910536"/>
+      <w:r>
+        <w:t>Usabilidade</w:t>
+      </w:r>
       <w:bookmarkEnd w:id="128"/>
-    </w:p>
-    <w:p>
-      <w:pPr>
-        <w:pStyle w:val="TextoNormal"/>
-      </w:pPr>
-      <w:r>
-        <w:t>&lt;Esta seção deve conter os requisitos não funcionais do sistema. Para uma melhor organização deste documento, utilize as subseções abaixo para agrupar os requisitos não funcionais relacionados. Naturalmente, o número e tipo de subseções utilizadas depende do sistema que está sendo especificado e não é preciso utilizar todas elas. Simplesmente elimine as subseções para as quais não for encontrado nenhum requisito.</w:t>
-      </w:r>
-    </w:p>
-    <w:p>
-      <w:pPr>
-        <w:pStyle w:val="TextoNormal"/>
-      </w:pPr>
-      <w:r>
-        <w:t>Os requisitos não funcionais devem ser identificados com um identificador único, da mesma maneira que os requisitos funcionais (casos de uso). Inicie a numeração com o identificador NF001 e prossiga incrementando os números a medida que forem surgindo novos requisitos não funcionais. Reinicie a numeração em cada subseção. Forneça também um nome para o requisito, como foi feito para os requisitos funcionais.</w:t>
-      </w:r>
-    </w:p>
-    <w:p>
-      <w:pPr>
-        <w:pStyle w:val="TextoNormal"/>
-      </w:pPr>
-      <w:r>
-        <w:t>Descreva o requisito, assinale a sua prioridade e, em seguida, caso o requisito esteja relacionado a um caso de uso ou a um grupo de casos de uso específicos, utilize o campo “</w:t>
-      </w:r>
-      <w:r>
-        <w:rPr>
-          <w:b/>
-        </w:rPr>
-        <w:t>Caso(s) de uso associado(s):</w:t>
-      </w:r>
-      <w:r>
-        <w:t>” para identificar o(s) caso(s) de uso correspondente(s). Se for um requisito não funcional do sistema como um todo, esse campo não precisa ser utilizado.&gt;</w:t>
-      </w:r>
-    </w:p>
-    <w:p>
-      <w:pPr>
-        <w:pStyle w:val="Ttulo2"/>
-      </w:pPr>
-      <w:bookmarkStart w:id="129" w:name="_Toc467473456"/>
-      <w:bookmarkStart w:id="130" w:name="_Toc467474003"/>
-      <w:bookmarkStart w:id="131" w:name="_Toc467477742"/>
-      <w:bookmarkStart w:id="132" w:name="_Toc467494888"/>
-      <w:bookmarkStart w:id="133" w:name="_Toc467495254"/>
-      <w:bookmarkStart w:id="134" w:name="_Toc468086060"/>
-      <w:bookmarkStart w:id="135" w:name="_Toc490910536"/>
-      <w:r>
-        <w:t>Usabilidade</w:t>
-      </w:r>
       <w:bookmarkEnd w:id="129"/>
       <w:bookmarkEnd w:id="130"/>
       <w:bookmarkEnd w:id="131"/>
       <w:bookmarkEnd w:id="132"/>
       <w:bookmarkEnd w:id="133"/>
       <w:bookmarkEnd w:id="134"/>
+    </w:p>
+    <w:p>
+      <w:pPr>
+        <w:pStyle w:val="TextoNormal"/>
+      </w:pPr>
+      <w:r>
+        <w:t>Esta seção descreve os requisitos não funcionais associados à facilidade de uso da interface com o usuário, material de treinamento e documentação do sistema.</w:t>
+      </w:r>
+    </w:p>
+    <w:p>
+      <w:pPr>
+        <w:pStyle w:val="Requisito"/>
+      </w:pPr>
+      <w:bookmarkStart w:id="135" w:name="_Toc467473457"/>
+      <w:bookmarkStart w:id="136" w:name="_Toc467474004"/>
+      <w:bookmarkStart w:id="137" w:name="_Toc467477743"/>
+      <w:bookmarkStart w:id="138" w:name="_Toc467494889"/>
+      <w:bookmarkStart w:id="139" w:name="_Toc467495255"/>
+      <w:bookmarkStart w:id="140" w:name="_Toc468086061"/>
+      <w:bookmarkStart w:id="141" w:name="_Toc490910537"/>
+      <w:r>
+        <w:t>[NF001]</w:t>
+      </w:r>
       <w:bookmarkEnd w:id="135"/>
-    </w:p>
-    <w:p>
-      <w:pPr>
-        <w:pStyle w:val="TextoNormal"/>
-      </w:pPr>
-      <w:r>
-        <w:t>Esta seção descreve os requisitos não funcionais associados à facilidade de uso da interface com o usuário, material de treinamento e documentação do sistema.</w:t>
-      </w:r>
-    </w:p>
-    <w:p>
-      <w:pPr>
-        <w:pStyle w:val="Requisito"/>
-      </w:pPr>
-      <w:bookmarkStart w:id="136" w:name="_Toc467473457"/>
-      <w:bookmarkStart w:id="137" w:name="_Toc467474004"/>
-      <w:bookmarkStart w:id="138" w:name="_Toc467477743"/>
-      <w:bookmarkStart w:id="139" w:name="_Toc467494889"/>
-      <w:bookmarkStart w:id="140" w:name="_Toc467495255"/>
-      <w:bookmarkStart w:id="141" w:name="_Toc468086061"/>
-      <w:bookmarkStart w:id="142" w:name="_Toc490910537"/>
-      <w:r>
-        <w:t>[NF001]</w:t>
-      </w:r>
       <w:bookmarkEnd w:id="136"/>
       <w:bookmarkEnd w:id="137"/>
       <w:bookmarkEnd w:id="138"/>
       <w:bookmarkEnd w:id="139"/>
       <w:bookmarkEnd w:id="140"/>
+      <w:r>
+        <w:t xml:space="preserve"> &lt;Nome do requisito&gt;</w:t>
+      </w:r>
       <w:bookmarkEnd w:id="141"/>
-      <w:r>
-        <w:t xml:space="preserve"> &lt;Nome do requisito&gt;</w:t>
-      </w:r>
-      <w:bookmarkEnd w:id="142"/>
     </w:p>
     <w:p>
       <w:pPr>
@@ -4247,119 +4315,119 @@
       <w:r>
         <w:t xml:space="preserve"> </w:t>
       </w:r>
-      <w:bookmarkStart w:id="143" w:name="_Toc467473458"/>
-      <w:bookmarkStart w:id="144" w:name="_Toc467474005"/>
-      <w:bookmarkStart w:id="145" w:name="_Toc467477744"/>
-      <w:bookmarkStart w:id="146" w:name="_Toc467494890"/>
-      <w:bookmarkStart w:id="147" w:name="_Toc467495256"/>
-      <w:bookmarkStart w:id="148" w:name="_Toc468086062"/>
-      <w:bookmarkStart w:id="149" w:name="_Toc490910538"/>
+      <w:bookmarkStart w:id="142" w:name="_Toc467473458"/>
+      <w:bookmarkStart w:id="143" w:name="_Toc467474005"/>
+      <w:bookmarkStart w:id="144" w:name="_Toc467477744"/>
+      <w:bookmarkStart w:id="145" w:name="_Toc467494890"/>
+      <w:bookmarkStart w:id="146" w:name="_Toc467495256"/>
+      <w:bookmarkStart w:id="147" w:name="_Toc468086062"/>
+      <w:bookmarkStart w:id="148" w:name="_Toc490910538"/>
       <w:r>
         <w:t>[NF…]</w:t>
       </w:r>
+      <w:bookmarkEnd w:id="142"/>
       <w:bookmarkEnd w:id="143"/>
       <w:bookmarkEnd w:id="144"/>
       <w:bookmarkEnd w:id="145"/>
       <w:bookmarkEnd w:id="146"/>
       <w:bookmarkEnd w:id="147"/>
+      <w:r>
+        <w:t xml:space="preserve"> &lt;Nome do requisito&gt;</w:t>
+      </w:r>
       <w:bookmarkEnd w:id="148"/>
-      <w:r>
-        <w:t xml:space="preserve"> &lt;Nome do requisito&gt;</w:t>
+    </w:p>
+    <w:p>
+      <w:pPr>
+        <w:pStyle w:val="TextoNormal"/>
+      </w:pPr>
+      <w:r>
+        <w:t>&lt;Utilize os mesmos campos mostrados no bloco anterior para descrever este e os demais requisitos não funcionais de usabilidade.&gt;</w:t>
+      </w:r>
+    </w:p>
+    <w:p>
+      <w:pPr>
+        <w:pStyle w:val="Ttulo2"/>
+      </w:pPr>
+      <w:bookmarkStart w:id="149" w:name="_Toc467473459"/>
+      <w:bookmarkStart w:id="150" w:name="_Toc467474006"/>
+      <w:bookmarkStart w:id="151" w:name="_Toc467477745"/>
+      <w:bookmarkStart w:id="152" w:name="_Toc467494891"/>
+      <w:bookmarkStart w:id="153" w:name="_Toc467495257"/>
+      <w:bookmarkStart w:id="154" w:name="_Toc468086063"/>
+      <w:bookmarkStart w:id="155" w:name="_Toc490910539"/>
+      <w:r>
+        <w:t>Confiabilidade</w:t>
       </w:r>
       <w:bookmarkEnd w:id="149"/>
-    </w:p>
-    <w:p>
-      <w:pPr>
-        <w:pStyle w:val="TextoNormal"/>
-      </w:pPr>
-      <w:r>
-        <w:t>&lt;Utilize os mesmos campos mostrados no bloco anterior para descrever este e os demais requisitos não funcionais de usabilidade.&gt;</w:t>
-      </w:r>
-    </w:p>
-    <w:p>
-      <w:pPr>
-        <w:pStyle w:val="Ttulo2"/>
-      </w:pPr>
-      <w:bookmarkStart w:id="150" w:name="_Toc467473459"/>
-      <w:bookmarkStart w:id="151" w:name="_Toc467474006"/>
-      <w:bookmarkStart w:id="152" w:name="_Toc467477745"/>
-      <w:bookmarkStart w:id="153" w:name="_Toc467494891"/>
-      <w:bookmarkStart w:id="154" w:name="_Toc467495257"/>
-      <w:bookmarkStart w:id="155" w:name="_Toc468086063"/>
-      <w:bookmarkStart w:id="156" w:name="_Toc490910539"/>
-      <w:r>
-        <w:t>Confiabilidade</w:t>
-      </w:r>
       <w:bookmarkEnd w:id="150"/>
       <w:bookmarkEnd w:id="151"/>
       <w:bookmarkEnd w:id="152"/>
       <w:bookmarkEnd w:id="153"/>
       <w:bookmarkEnd w:id="154"/>
       <w:bookmarkEnd w:id="155"/>
+    </w:p>
+    <w:p>
+      <w:pPr>
+        <w:pStyle w:val="TextoNormal"/>
+      </w:pPr>
+      <w:r>
+        <w:t xml:space="preserve">Esta seção descreve os requisitos não funcionais associados à freqüência, severidade de falhas do sistema e habilidade de recuperação das mesmas, bem como à corretude do sistema. </w:t>
+      </w:r>
+    </w:p>
+    <w:p>
+      <w:pPr>
+        <w:pStyle w:val="Requisito"/>
+      </w:pPr>
+      <w:bookmarkStart w:id="156" w:name="_Toc467473460"/>
+      <w:bookmarkStart w:id="157" w:name="_Toc467474007"/>
+      <w:bookmarkStart w:id="158" w:name="_Toc467477746"/>
+      <w:bookmarkStart w:id="159" w:name="_Toc467494892"/>
+      <w:bookmarkStart w:id="160" w:name="_Toc467495258"/>
+      <w:bookmarkStart w:id="161" w:name="_Toc468086064"/>
+      <w:bookmarkStart w:id="162" w:name="_Toc490910540"/>
+      <w:r>
+        <w:t>[NF…]</w:t>
+      </w:r>
       <w:bookmarkEnd w:id="156"/>
-    </w:p>
-    <w:p>
-      <w:pPr>
-        <w:pStyle w:val="TextoNormal"/>
-      </w:pPr>
-      <w:r>
-        <w:t xml:space="preserve">Esta seção descreve os requisitos não funcionais associados à freqüência, severidade de falhas do sistema e habilidade de recuperação das mesmas, bem como à corretude do sistema. </w:t>
-      </w:r>
-    </w:p>
-    <w:p>
-      <w:pPr>
-        <w:pStyle w:val="Requisito"/>
-      </w:pPr>
-      <w:bookmarkStart w:id="157" w:name="_Toc467473460"/>
-      <w:bookmarkStart w:id="158" w:name="_Toc467474007"/>
-      <w:bookmarkStart w:id="159" w:name="_Toc467477746"/>
-      <w:bookmarkStart w:id="160" w:name="_Toc467494892"/>
-      <w:bookmarkStart w:id="161" w:name="_Toc467495258"/>
-      <w:bookmarkStart w:id="162" w:name="_Toc468086064"/>
-      <w:bookmarkStart w:id="163" w:name="_Toc490910540"/>
-      <w:r>
-        <w:t>[NF…]</w:t>
-      </w:r>
       <w:bookmarkEnd w:id="157"/>
       <w:bookmarkEnd w:id="158"/>
       <w:bookmarkEnd w:id="159"/>
       <w:bookmarkEnd w:id="160"/>
       <w:bookmarkEnd w:id="161"/>
+      <w:r>
+        <w:t xml:space="preserve"> &lt;Nome do requisito&gt;</w:t>
+      </w:r>
       <w:bookmarkEnd w:id="162"/>
-      <w:r>
-        <w:t xml:space="preserve"> &lt;Nome do requisito&gt;</w:t>
+    </w:p>
+    <w:p>
+      <w:pPr>
+        <w:pStyle w:val="TextoNormal"/>
+      </w:pPr>
+      <w:r>
+        <w:t>&lt;Utilize os mesmos campos mostrados na seção 4.1 para descrever este e os demais requisitos não funcionais de confiabilidade.&gt;</w:t>
+      </w:r>
+    </w:p>
+    <w:p>
+      <w:pPr>
+        <w:pStyle w:val="Ttulo2"/>
+      </w:pPr>
+      <w:bookmarkStart w:id="163" w:name="_Toc467473461"/>
+      <w:bookmarkStart w:id="164" w:name="_Toc467474008"/>
+      <w:bookmarkStart w:id="165" w:name="_Toc467477747"/>
+      <w:bookmarkStart w:id="166" w:name="_Toc467494893"/>
+      <w:bookmarkStart w:id="167" w:name="_Toc467495259"/>
+      <w:bookmarkStart w:id="168" w:name="_Toc468086065"/>
+      <w:bookmarkStart w:id="169" w:name="_Toc490910541"/>
+      <w:r>
+        <w:t>Desempenho</w:t>
       </w:r>
       <w:bookmarkEnd w:id="163"/>
-    </w:p>
-    <w:p>
-      <w:pPr>
-        <w:pStyle w:val="TextoNormal"/>
-      </w:pPr>
-      <w:r>
-        <w:t>&lt;Utilize os mesmos campos mostrados na seção 4.1 para descrever este e os demais requisitos não funcionais de confiabilidade.&gt;</w:t>
-      </w:r>
-    </w:p>
-    <w:p>
-      <w:pPr>
-        <w:pStyle w:val="Ttulo2"/>
-      </w:pPr>
-      <w:bookmarkStart w:id="164" w:name="_Toc467473461"/>
-      <w:bookmarkStart w:id="165" w:name="_Toc467474008"/>
-      <w:bookmarkStart w:id="166" w:name="_Toc467477747"/>
-      <w:bookmarkStart w:id="167" w:name="_Toc467494893"/>
-      <w:bookmarkStart w:id="168" w:name="_Toc467495259"/>
-      <w:bookmarkStart w:id="169" w:name="_Toc468086065"/>
-      <w:bookmarkStart w:id="170" w:name="_Toc490910541"/>
-      <w:r>
-        <w:t>Desempenho</w:t>
-      </w:r>
       <w:bookmarkEnd w:id="164"/>
       <w:bookmarkEnd w:id="165"/>
       <w:bookmarkEnd w:id="166"/>
       <w:bookmarkEnd w:id="167"/>
       <w:bookmarkEnd w:id="168"/>
       <w:bookmarkEnd w:id="169"/>
-      <w:bookmarkEnd w:id="170"/>
     </w:p>
     <w:p>
       <w:pPr>
@@ -4376,260 +4444,260 @@
       <w:pPr>
         <w:pStyle w:val="Requisito"/>
       </w:pPr>
-      <w:bookmarkStart w:id="171" w:name="_Toc467473462"/>
-      <w:bookmarkStart w:id="172" w:name="_Toc467474009"/>
-      <w:bookmarkStart w:id="173" w:name="_Toc467477748"/>
-      <w:bookmarkStart w:id="174" w:name="_Toc467494894"/>
-      <w:bookmarkStart w:id="175" w:name="_Toc467495260"/>
-      <w:bookmarkStart w:id="176" w:name="_Toc468086066"/>
-      <w:bookmarkStart w:id="177" w:name="_Toc490910542"/>
+      <w:bookmarkStart w:id="170" w:name="_Toc467473462"/>
+      <w:bookmarkStart w:id="171" w:name="_Toc467474009"/>
+      <w:bookmarkStart w:id="172" w:name="_Toc467477748"/>
+      <w:bookmarkStart w:id="173" w:name="_Toc467494894"/>
+      <w:bookmarkStart w:id="174" w:name="_Toc467495260"/>
+      <w:bookmarkStart w:id="175" w:name="_Toc468086066"/>
+      <w:bookmarkStart w:id="176" w:name="_Toc490910542"/>
       <w:r>
         <w:lastRenderedPageBreak/>
         <w:t>[NF…]</w:t>
       </w:r>
+      <w:bookmarkEnd w:id="170"/>
       <w:bookmarkEnd w:id="171"/>
       <w:bookmarkEnd w:id="172"/>
       <w:bookmarkEnd w:id="173"/>
       <w:bookmarkEnd w:id="174"/>
       <w:bookmarkEnd w:id="175"/>
+      <w:r>
+        <w:t xml:space="preserve"> &lt;Nome do requisito&gt;</w:t>
+      </w:r>
       <w:bookmarkEnd w:id="176"/>
-      <w:r>
-        <w:t xml:space="preserve"> &lt;Nome do requisito&gt;</w:t>
+    </w:p>
+    <w:p>
+      <w:pPr>
+        <w:pStyle w:val="TextoNormal"/>
+      </w:pPr>
+      <w:r>
+        <w:t>&lt;Utilize os mesmos campos mostrados na seção 4.1 para descrever este e os demais requisitos não funcionais de desempenho.&gt;</w:t>
+      </w:r>
+    </w:p>
+    <w:p>
+      <w:pPr>
+        <w:pStyle w:val="Ttulo2"/>
+      </w:pPr>
+      <w:bookmarkStart w:id="177" w:name="_Toc467473463"/>
+      <w:bookmarkStart w:id="178" w:name="_Toc467474010"/>
+      <w:bookmarkStart w:id="179" w:name="_Toc467477749"/>
+      <w:bookmarkStart w:id="180" w:name="_Toc467494895"/>
+      <w:bookmarkStart w:id="181" w:name="_Toc467495261"/>
+      <w:bookmarkStart w:id="182" w:name="_Toc468086067"/>
+      <w:bookmarkStart w:id="183" w:name="_Toc490910543"/>
+      <w:r>
+        <w:t>Segurança</w:t>
       </w:r>
       <w:bookmarkEnd w:id="177"/>
-    </w:p>
-    <w:p>
-      <w:pPr>
-        <w:pStyle w:val="TextoNormal"/>
-      </w:pPr>
-      <w:r>
-        <w:t>&lt;Utilize os mesmos campos mostrados na seção 4.1 para descrever este e os demais requisitos não funcionais de desempenho.&gt;</w:t>
-      </w:r>
-    </w:p>
-    <w:p>
-      <w:pPr>
-        <w:pStyle w:val="Ttulo2"/>
-      </w:pPr>
-      <w:bookmarkStart w:id="178" w:name="_Toc467473463"/>
-      <w:bookmarkStart w:id="179" w:name="_Toc467474010"/>
-      <w:bookmarkStart w:id="180" w:name="_Toc467477749"/>
-      <w:bookmarkStart w:id="181" w:name="_Toc467494895"/>
-      <w:bookmarkStart w:id="182" w:name="_Toc467495261"/>
-      <w:bookmarkStart w:id="183" w:name="_Toc468086067"/>
-      <w:bookmarkStart w:id="184" w:name="_Toc490910543"/>
-      <w:r>
-        <w:t>Segurança</w:t>
-      </w:r>
       <w:bookmarkEnd w:id="178"/>
       <w:bookmarkEnd w:id="179"/>
       <w:bookmarkEnd w:id="180"/>
       <w:bookmarkEnd w:id="181"/>
       <w:bookmarkEnd w:id="182"/>
       <w:bookmarkEnd w:id="183"/>
+    </w:p>
+    <w:p>
+      <w:pPr>
+        <w:pStyle w:val="TextoNormal"/>
+      </w:pPr>
+      <w:r>
+        <w:t xml:space="preserve">Esta seção descreve os requisitos não funcionais associados à integridade, privacidade e autenticidade dos dados do sistema. </w:t>
+      </w:r>
+    </w:p>
+    <w:p>
+      <w:pPr>
+        <w:pStyle w:val="Requisito"/>
+      </w:pPr>
+      <w:bookmarkStart w:id="184" w:name="_Toc467473464"/>
+      <w:bookmarkStart w:id="185" w:name="_Toc467474011"/>
+      <w:bookmarkStart w:id="186" w:name="_Toc467477750"/>
+      <w:bookmarkStart w:id="187" w:name="_Toc467494896"/>
+      <w:bookmarkStart w:id="188" w:name="_Toc467495262"/>
+      <w:bookmarkStart w:id="189" w:name="_Toc468086068"/>
+      <w:bookmarkStart w:id="190" w:name="_Toc490910544"/>
+      <w:r>
+        <w:t>[NF…]</w:t>
+      </w:r>
       <w:bookmarkEnd w:id="184"/>
-    </w:p>
-    <w:p>
-      <w:pPr>
-        <w:pStyle w:val="TextoNormal"/>
-      </w:pPr>
-      <w:r>
-        <w:t xml:space="preserve">Esta seção descreve os requisitos não funcionais associados à integridade, privacidade e autenticidade dos dados do sistema. </w:t>
-      </w:r>
-    </w:p>
-    <w:p>
-      <w:pPr>
-        <w:pStyle w:val="Requisito"/>
-      </w:pPr>
-      <w:bookmarkStart w:id="185" w:name="_Toc467473464"/>
-      <w:bookmarkStart w:id="186" w:name="_Toc467474011"/>
-      <w:bookmarkStart w:id="187" w:name="_Toc467477750"/>
-      <w:bookmarkStart w:id="188" w:name="_Toc467494896"/>
-      <w:bookmarkStart w:id="189" w:name="_Toc467495262"/>
-      <w:bookmarkStart w:id="190" w:name="_Toc468086068"/>
-      <w:bookmarkStart w:id="191" w:name="_Toc490910544"/>
-      <w:r>
-        <w:t>[NF…]</w:t>
-      </w:r>
       <w:bookmarkEnd w:id="185"/>
       <w:bookmarkEnd w:id="186"/>
       <w:bookmarkEnd w:id="187"/>
       <w:bookmarkEnd w:id="188"/>
       <w:bookmarkEnd w:id="189"/>
+      <w:r>
+        <w:t xml:space="preserve"> &lt;Nome do requisito&gt;</w:t>
+      </w:r>
       <w:bookmarkEnd w:id="190"/>
-      <w:r>
-        <w:t xml:space="preserve"> &lt;Nome do requisito&gt;</w:t>
+    </w:p>
+    <w:p>
+      <w:pPr>
+        <w:pStyle w:val="TextoNormal"/>
+      </w:pPr>
+      <w:r>
+        <w:t>&lt;Utilize os mesmos campos mostrados na seção 4.1 para descrever este e os demais requisitos não funcionais de segurança.&gt;</w:t>
+      </w:r>
+    </w:p>
+    <w:p>
+      <w:pPr>
+        <w:pStyle w:val="Ttulo2"/>
+      </w:pPr>
+      <w:bookmarkStart w:id="191" w:name="_Toc467473465"/>
+      <w:bookmarkStart w:id="192" w:name="_Toc467474012"/>
+      <w:bookmarkStart w:id="193" w:name="_Toc467477751"/>
+      <w:bookmarkStart w:id="194" w:name="_Toc467494897"/>
+      <w:bookmarkStart w:id="195" w:name="_Toc467495263"/>
+      <w:bookmarkStart w:id="196" w:name="_Toc468086069"/>
+      <w:bookmarkStart w:id="197" w:name="_Toc490910545"/>
+      <w:r>
+        <w:t>Distribuição</w:t>
       </w:r>
       <w:bookmarkEnd w:id="191"/>
-    </w:p>
-    <w:p>
-      <w:pPr>
-        <w:pStyle w:val="TextoNormal"/>
-      </w:pPr>
-      <w:r>
-        <w:t>&lt;Utilize os mesmos campos mostrados na seção 4.1 para descrever este e os demais requisitos não funcionais de segurança.&gt;</w:t>
-      </w:r>
-    </w:p>
-    <w:p>
-      <w:pPr>
-        <w:pStyle w:val="Ttulo2"/>
-      </w:pPr>
-      <w:bookmarkStart w:id="192" w:name="_Toc467473465"/>
-      <w:bookmarkStart w:id="193" w:name="_Toc467474012"/>
-      <w:bookmarkStart w:id="194" w:name="_Toc467477751"/>
-      <w:bookmarkStart w:id="195" w:name="_Toc467494897"/>
-      <w:bookmarkStart w:id="196" w:name="_Toc467495263"/>
-      <w:bookmarkStart w:id="197" w:name="_Toc468086069"/>
-      <w:bookmarkStart w:id="198" w:name="_Toc490910545"/>
-      <w:r>
-        <w:t>Distribuição</w:t>
-      </w:r>
       <w:bookmarkEnd w:id="192"/>
       <w:bookmarkEnd w:id="193"/>
       <w:bookmarkEnd w:id="194"/>
       <w:bookmarkEnd w:id="195"/>
       <w:bookmarkEnd w:id="196"/>
       <w:bookmarkEnd w:id="197"/>
+    </w:p>
+    <w:p>
+      <w:pPr>
+        <w:pStyle w:val="TextoNormal"/>
+      </w:pPr>
+      <w:r>
+        <w:t>Esta seção descreve os requisitos não funcionais associados à distribuição da versão executável do sistema.</w:t>
+      </w:r>
+    </w:p>
+    <w:p>
+      <w:pPr>
+        <w:pStyle w:val="Requisito"/>
+      </w:pPr>
+      <w:bookmarkStart w:id="198" w:name="_Toc467473466"/>
+      <w:bookmarkStart w:id="199" w:name="_Toc467474013"/>
+      <w:bookmarkStart w:id="200" w:name="_Toc467477752"/>
+      <w:bookmarkStart w:id="201" w:name="_Toc467494898"/>
+      <w:bookmarkStart w:id="202" w:name="_Toc467495264"/>
+      <w:bookmarkStart w:id="203" w:name="_Toc468086070"/>
+      <w:bookmarkStart w:id="204" w:name="_Toc490910546"/>
+      <w:r>
+        <w:t>[NF…]</w:t>
+      </w:r>
       <w:bookmarkEnd w:id="198"/>
-    </w:p>
-    <w:p>
-      <w:pPr>
-        <w:pStyle w:val="TextoNormal"/>
-      </w:pPr>
-      <w:r>
-        <w:t>Esta seção descreve os requisitos não funcionais associados à distribuição da versão executável do sistema.</w:t>
-      </w:r>
-    </w:p>
-    <w:p>
-      <w:pPr>
-        <w:pStyle w:val="Requisito"/>
-      </w:pPr>
-      <w:bookmarkStart w:id="199" w:name="_Toc467473466"/>
-      <w:bookmarkStart w:id="200" w:name="_Toc467474013"/>
-      <w:bookmarkStart w:id="201" w:name="_Toc467477752"/>
-      <w:bookmarkStart w:id="202" w:name="_Toc467494898"/>
-      <w:bookmarkStart w:id="203" w:name="_Toc467495264"/>
-      <w:bookmarkStart w:id="204" w:name="_Toc468086070"/>
-      <w:bookmarkStart w:id="205" w:name="_Toc490910546"/>
-      <w:r>
-        <w:t>[NF…]</w:t>
-      </w:r>
       <w:bookmarkEnd w:id="199"/>
       <w:bookmarkEnd w:id="200"/>
       <w:bookmarkEnd w:id="201"/>
       <w:bookmarkEnd w:id="202"/>
       <w:bookmarkEnd w:id="203"/>
+      <w:r>
+        <w:t xml:space="preserve"> &lt;Nome do requisito&gt;</w:t>
+      </w:r>
       <w:bookmarkEnd w:id="204"/>
-      <w:r>
-        <w:t xml:space="preserve"> &lt;Nome do requisito&gt;</w:t>
+    </w:p>
+    <w:p>
+      <w:pPr>
+        <w:pStyle w:val="TextoNormal"/>
+      </w:pPr>
+      <w:r>
+        <w:t>&lt;Utilize os mesmos campos mostrados na seção 4.1 para descrever este e os demais requisitos não funcionais de distribuição.&gt;</w:t>
+      </w:r>
+    </w:p>
+    <w:p>
+      <w:pPr>
+        <w:pStyle w:val="Ttulo2"/>
+      </w:pPr>
+      <w:bookmarkStart w:id="205" w:name="_Toc467473467"/>
+      <w:bookmarkStart w:id="206" w:name="_Toc467474014"/>
+      <w:bookmarkStart w:id="207" w:name="_Toc467477753"/>
+      <w:bookmarkStart w:id="208" w:name="_Toc467494899"/>
+      <w:bookmarkStart w:id="209" w:name="_Toc467495265"/>
+      <w:bookmarkStart w:id="210" w:name="_Toc468086071"/>
+      <w:bookmarkStart w:id="211" w:name="_Toc490910547"/>
+      <w:r>
+        <w:t>Padrões</w:t>
       </w:r>
       <w:bookmarkEnd w:id="205"/>
-    </w:p>
-    <w:p>
-      <w:pPr>
-        <w:pStyle w:val="TextoNormal"/>
-      </w:pPr>
-      <w:r>
-        <w:t>&lt;Utilize os mesmos campos mostrados na seção 4.1 para descrever este e os demais requisitos não funcionais de distribuição.&gt;</w:t>
-      </w:r>
-    </w:p>
-    <w:p>
-      <w:pPr>
-        <w:pStyle w:val="Ttulo2"/>
-      </w:pPr>
-      <w:bookmarkStart w:id="206" w:name="_Toc467473467"/>
-      <w:bookmarkStart w:id="207" w:name="_Toc467474014"/>
-      <w:bookmarkStart w:id="208" w:name="_Toc467477753"/>
-      <w:bookmarkStart w:id="209" w:name="_Toc467494899"/>
-      <w:bookmarkStart w:id="210" w:name="_Toc467495265"/>
-      <w:bookmarkStart w:id="211" w:name="_Toc468086071"/>
-      <w:bookmarkStart w:id="212" w:name="_Toc490910547"/>
-      <w:r>
-        <w:t>Padrões</w:t>
-      </w:r>
       <w:bookmarkEnd w:id="206"/>
       <w:bookmarkEnd w:id="207"/>
       <w:bookmarkEnd w:id="208"/>
       <w:bookmarkEnd w:id="209"/>
       <w:bookmarkEnd w:id="210"/>
       <w:bookmarkEnd w:id="211"/>
+    </w:p>
+    <w:p>
+      <w:pPr>
+        <w:pStyle w:val="TextoNormal"/>
+      </w:pPr>
+      <w:r>
+        <w:t xml:space="preserve">Esta seção descreve os requisitos não funcionais associados a padrões ou normas que devem ser seguidos pelo sistema ou pelo seu processo de desenvolvimento. </w:t>
+      </w:r>
+    </w:p>
+    <w:p>
+      <w:pPr>
+        <w:pStyle w:val="TextoNormal"/>
+      </w:pPr>
+      <w:r>
+        <w:t xml:space="preserve">&lt;Se você mencionar documentos relacionados, não esqueça de listá-los na seção 1.3.&gt; </w:t>
+      </w:r>
+    </w:p>
+    <w:p>
+      <w:pPr>
+        <w:pStyle w:val="Requisito"/>
+      </w:pPr>
+      <w:bookmarkStart w:id="212" w:name="_Toc467473468"/>
+      <w:bookmarkStart w:id="213" w:name="_Toc467474015"/>
+      <w:bookmarkStart w:id="214" w:name="_Toc467477754"/>
+      <w:bookmarkStart w:id="215" w:name="_Toc467494900"/>
+      <w:bookmarkStart w:id="216" w:name="_Toc467495266"/>
+      <w:bookmarkStart w:id="217" w:name="_Toc468086072"/>
+      <w:bookmarkStart w:id="218" w:name="_Toc490910548"/>
+      <w:r>
+        <w:t>[NF…]</w:t>
+      </w:r>
       <w:bookmarkEnd w:id="212"/>
-    </w:p>
-    <w:p>
-      <w:pPr>
-        <w:pStyle w:val="TextoNormal"/>
-      </w:pPr>
-      <w:r>
-        <w:t xml:space="preserve">Esta seção descreve os requisitos não funcionais associados a padrões ou normas que devem ser seguidos pelo sistema ou pelo seu processo de desenvolvimento. </w:t>
-      </w:r>
-    </w:p>
-    <w:p>
-      <w:pPr>
-        <w:pStyle w:val="TextoNormal"/>
-      </w:pPr>
-      <w:r>
-        <w:t xml:space="preserve">&lt;Se você mencionar documentos relacionados, não esqueça de listá-los na seção 1.3.&gt; </w:t>
-      </w:r>
-    </w:p>
-    <w:p>
-      <w:pPr>
-        <w:pStyle w:val="Requisito"/>
-      </w:pPr>
-      <w:bookmarkStart w:id="213" w:name="_Toc467473468"/>
-      <w:bookmarkStart w:id="214" w:name="_Toc467474015"/>
-      <w:bookmarkStart w:id="215" w:name="_Toc467477754"/>
-      <w:bookmarkStart w:id="216" w:name="_Toc467494900"/>
-      <w:bookmarkStart w:id="217" w:name="_Toc467495266"/>
-      <w:bookmarkStart w:id="218" w:name="_Toc468086072"/>
-      <w:bookmarkStart w:id="219" w:name="_Toc490910548"/>
-      <w:r>
-        <w:t>[NF…]</w:t>
-      </w:r>
       <w:bookmarkEnd w:id="213"/>
       <w:bookmarkEnd w:id="214"/>
       <w:bookmarkEnd w:id="215"/>
       <w:bookmarkEnd w:id="216"/>
       <w:bookmarkEnd w:id="217"/>
+      <w:r>
+        <w:t xml:space="preserve"> &lt;Nome do requisito&gt;</w:t>
+      </w:r>
       <w:bookmarkEnd w:id="218"/>
-      <w:r>
-        <w:t xml:space="preserve"> &lt;Nome do requisito&gt;</w:t>
+    </w:p>
+    <w:p>
+      <w:pPr>
+        <w:pStyle w:val="TextoNormal"/>
+      </w:pPr>
+      <w:r>
+        <w:t>&lt;Utilize os mesmos campos mostrados na seção 4.1 para descrever este e os demais requisitos não funcionais de adequação a padrões.&gt;</w:t>
+      </w:r>
+    </w:p>
+    <w:p>
+      <w:pPr>
+        <w:pStyle w:val="Ttulo2"/>
+      </w:pPr>
+      <w:bookmarkStart w:id="219" w:name="_Toc467473469"/>
+      <w:bookmarkStart w:id="220" w:name="_Toc467474016"/>
+      <w:bookmarkStart w:id="221" w:name="_Toc467477755"/>
+      <w:bookmarkStart w:id="222" w:name="_Toc467494901"/>
+      <w:bookmarkStart w:id="223" w:name="_Toc467495267"/>
+      <w:bookmarkStart w:id="224" w:name="_Toc468086073"/>
+      <w:bookmarkStart w:id="225" w:name="_Toc490910549"/>
+      <w:r>
+        <w:t>Hardware e software</w:t>
       </w:r>
       <w:bookmarkEnd w:id="219"/>
-    </w:p>
-    <w:p>
-      <w:pPr>
-        <w:pStyle w:val="TextoNormal"/>
-      </w:pPr>
-      <w:r>
-        <w:t>&lt;Utilize os mesmos campos mostrados na seção 4.1 para descrever este e os demais requisitos não funcionais de adequação a padrões.&gt;</w:t>
-      </w:r>
-    </w:p>
-    <w:p>
-      <w:pPr>
-        <w:pStyle w:val="Ttulo2"/>
-      </w:pPr>
-      <w:bookmarkStart w:id="220" w:name="_Toc467473469"/>
-      <w:bookmarkStart w:id="221" w:name="_Toc467474016"/>
-      <w:bookmarkStart w:id="222" w:name="_Toc467477755"/>
-      <w:bookmarkStart w:id="223" w:name="_Toc467494901"/>
-      <w:bookmarkStart w:id="224" w:name="_Toc467495267"/>
-      <w:bookmarkStart w:id="225" w:name="_Toc468086073"/>
-      <w:bookmarkStart w:id="226" w:name="_Toc490910549"/>
-      <w:r>
-        <w:t>Hardware e software</w:t>
-      </w:r>
       <w:bookmarkEnd w:id="220"/>
       <w:bookmarkEnd w:id="221"/>
       <w:bookmarkEnd w:id="222"/>
       <w:bookmarkEnd w:id="223"/>
       <w:bookmarkEnd w:id="224"/>
       <w:bookmarkEnd w:id="225"/>
-      <w:bookmarkEnd w:id="226"/>
-    </w:p>
-    <w:p>
-      <w:pPr>
-        <w:pStyle w:val="TextoNormal"/>
-      </w:pPr>
-      <w:bookmarkStart w:id="227" w:name="_Ref471381570"/>
+    </w:p>
+    <w:p>
+      <w:pPr>
+        <w:pStyle w:val="TextoNormal"/>
+      </w:pPr>
+      <w:bookmarkStart w:id="226" w:name="_Ref471381570"/>
       <w:r>
         <w:t xml:space="preserve">Esta seção descreve os requisitos não funcionais associados ao hardware e software usados para desenvolver ou para executar o sistema. </w:t>
       </w:r>
@@ -4638,234 +4706,40 @@
       <w:pPr>
         <w:pStyle w:val="Requisito"/>
       </w:pPr>
-      <w:bookmarkStart w:id="228" w:name="_Toc467473470"/>
-      <w:bookmarkStart w:id="229" w:name="_Toc467474017"/>
-      <w:bookmarkStart w:id="230" w:name="_Toc467477756"/>
-      <w:bookmarkStart w:id="231" w:name="_Toc467494902"/>
-      <w:bookmarkStart w:id="232" w:name="_Toc467495268"/>
-      <w:bookmarkStart w:id="233" w:name="_Toc468086074"/>
-      <w:bookmarkStart w:id="234" w:name="_Toc490910550"/>
+      <w:bookmarkStart w:id="227" w:name="_Toc467473470"/>
+      <w:bookmarkStart w:id="228" w:name="_Toc467474017"/>
+      <w:bookmarkStart w:id="229" w:name="_Toc467477756"/>
+      <w:bookmarkStart w:id="230" w:name="_Toc467494902"/>
+      <w:bookmarkStart w:id="231" w:name="_Toc467495268"/>
+      <w:bookmarkStart w:id="232" w:name="_Toc468086074"/>
+      <w:bookmarkStart w:id="233" w:name="_Toc490910550"/>
       <w:r>
         <w:t>[NF…]</w:t>
       </w:r>
+      <w:bookmarkEnd w:id="227"/>
       <w:bookmarkEnd w:id="228"/>
       <w:bookmarkEnd w:id="229"/>
       <w:bookmarkEnd w:id="230"/>
       <w:bookmarkEnd w:id="231"/>
       <w:bookmarkEnd w:id="232"/>
+      <w:r>
+        <w:t xml:space="preserve"> &lt;Nome do requisito&gt;</w:t>
+      </w:r>
       <w:bookmarkEnd w:id="233"/>
-      <w:r>
-        <w:t xml:space="preserve"> &lt;Nome do requisito&gt;</w:t>
-      </w:r>
+    </w:p>
+    <w:p>
+      <w:pPr>
+        <w:pStyle w:val="TextoNormal"/>
+      </w:pPr>
+      <w:r>
+        <w:t>&lt;Utilize os mesmos campos mostrados na seção 4.1 para descrever este e os demais requisitos não funcionais de hardware e software.&gt;</w:t>
+      </w:r>
+      <w:bookmarkStart w:id="234" w:name="_GoBack"/>
+      <w:bookmarkEnd w:id="226"/>
       <w:bookmarkEnd w:id="234"/>
     </w:p>
-    <w:p>
-      <w:pPr>
-        <w:pStyle w:val="TextoNormal"/>
-      </w:pPr>
-      <w:r>
-        <w:t>&lt;Utilize os mesmos campos mostrados na seção 4.1 para descrever este e os demais requisitos não funcionais de hardware e software.&gt;</w:t>
-      </w:r>
-    </w:p>
-    <w:p>
-      <w:pPr>
-        <w:pStyle w:val="TextoNormal"/>
-        <w:sectPr>
-          <w:headerReference w:type="default" r:id="rId24"/>
-          <w:pgSz w:w="11906" w:h="16838" w:code="9"/>
-          <w:pgMar w:top="1440" w:right="1440" w:bottom="1440" w:left="1440" w:header="720" w:footer="720" w:gutter="0"/>
-          <w:pgNumType w:start="1"/>
-          <w:cols w:space="720"/>
-        </w:sectPr>
-      </w:pPr>
-    </w:p>
-    <w:bookmarkStart w:id="235" w:name="_Toc467473471"/>
-    <w:bookmarkStart w:id="236" w:name="_Toc467474018"/>
-    <w:bookmarkStart w:id="237" w:name="_Toc467477757"/>
-    <w:bookmarkStart w:id="238" w:name="_Toc467494903"/>
-    <w:bookmarkStart w:id="239" w:name="_Toc467495269"/>
-    <w:bookmarkStart w:id="240" w:name="_Toc468086075"/>
-    <w:p>
-      <w:pPr>
-        <w:pStyle w:val="Captulo"/>
-        <w:framePr w:hSpace="180" w:wrap="around" w:vAnchor="text" w:hAnchor="page" w:x="9937" w:y="1"/>
-        <w:rPr>
-          <w:sz w:val="24"/>
-        </w:rPr>
-      </w:pPr>
-      <w:r>
-        <w:rPr>
-          <w:sz w:val="24"/>
-        </w:rPr>
-        <w:object w:dxaOrig="581" w:dyaOrig="725" w14:anchorId="3333AC42">
-          <v:shape id="_x0000_i1028" type="#_x0000_t75" style="width:29.25pt;height:37.5pt" o:ole="">
-            <v:imagedata r:id="rId25" o:title=""/>
-          </v:shape>
-          <o:OLEObject Type="Embed" ProgID="Word.Document.8" ShapeID="_x0000_i1028" DrawAspect="Content" ObjectID="_1554056810" r:id="rId26"/>
-        </w:object>
-      </w:r>
-    </w:p>
-    <w:p>
-      <w:pPr>
-        <w:pStyle w:val="TextoNormal"/>
-        <w:spacing w:before="0" w:after="0"/>
-        <w:jc w:val="right"/>
-      </w:pPr>
-      <w:r>
-        <w:rPr>
-          <w:rFonts w:ascii="Arial" w:hAnsi="Arial"/>
-          <w:b/>
-          <w:sz w:val="24"/>
-        </w:rPr>
-        <w:t>Capítulo</w:t>
-      </w:r>
-    </w:p>
-    <w:p>
-      <w:pPr>
-        <w:pStyle w:val="Ttulo1"/>
-      </w:pPr>
-      <w:bookmarkStart w:id="241" w:name="_Toc490910551"/>
-      <w:r>
-        <w:t>&lt;Opcional&gt; Descrição da interface</w:t>
-      </w:r>
-      <w:bookmarkEnd w:id="227"/>
-      <w:r>
-        <w:t xml:space="preserve"> com o usuário</w:t>
-      </w:r>
-      <w:bookmarkEnd w:id="235"/>
-      <w:bookmarkEnd w:id="236"/>
-      <w:bookmarkEnd w:id="237"/>
-      <w:bookmarkEnd w:id="238"/>
-      <w:bookmarkEnd w:id="239"/>
-      <w:bookmarkEnd w:id="240"/>
-      <w:bookmarkEnd w:id="241"/>
-    </w:p>
-    <w:p>
-      <w:pPr>
-        <w:pStyle w:val="TextoNormal"/>
-      </w:pPr>
-      <w:r>
-        <w:t>&lt;Esta seção deve conter desenhos ou rascunhos das telas do sistema que forem necessários ou convenientes para esclarecer algum dos requisitos do sistema. Para sistemas que possuem protótipos ou versões já desenvolvidas é possível capturar as telas e apresentar figuras das mesmas.</w:t>
-      </w:r>
-    </w:p>
-    <w:p>
-      <w:pPr>
-        <w:pStyle w:val="TextoNormal"/>
-      </w:pPr>
-      <w:r>
-        <w:t>Use nomes e/ou números para identificar cada interface e descreva-as em seções independentes.&gt;</w:t>
-      </w:r>
-    </w:p>
-    <w:p>
-      <w:pPr>
-        <w:pStyle w:val="Ttulo2"/>
-      </w:pPr>
-      <w:bookmarkStart w:id="242" w:name="_Toc467473472"/>
-      <w:bookmarkStart w:id="243" w:name="_Toc467474019"/>
-      <w:bookmarkStart w:id="244" w:name="_Toc467477758"/>
-      <w:bookmarkStart w:id="245" w:name="_Toc467494904"/>
-      <w:bookmarkStart w:id="246" w:name="_Toc467495270"/>
-      <w:bookmarkStart w:id="247" w:name="_Toc468086076"/>
-      <w:bookmarkStart w:id="248" w:name="_Toc490910552"/>
-      <w:r>
-        <w:t>&lt;Identificador de uma interfac</w:t>
-      </w:r>
-      <w:bookmarkEnd w:id="242"/>
-      <w:bookmarkEnd w:id="243"/>
-      <w:r>
-        <w:t>e&gt;</w:t>
-      </w:r>
-      <w:bookmarkEnd w:id="244"/>
-      <w:bookmarkEnd w:id="245"/>
-      <w:bookmarkEnd w:id="246"/>
-      <w:bookmarkEnd w:id="247"/>
-      <w:bookmarkEnd w:id="248"/>
-    </w:p>
-    <w:p>
-      <w:pPr>
-        <w:pStyle w:val="TextoNormal"/>
-      </w:pPr>
-      <w:r>
-        <w:t xml:space="preserve">&lt;Descreva a interface em questão, através de figuras, diagramas e/ou texto. </w:t>
-      </w:r>
-    </w:p>
-    <w:p>
-      <w:pPr>
-        <w:pStyle w:val="Ttulo3"/>
-      </w:pPr>
-      <w:bookmarkStart w:id="249" w:name="_Toc490910553"/>
-      <w:r>
-        <w:t>&lt;Opcional&gt; Críticas da interface</w:t>
-      </w:r>
-      <w:bookmarkEnd w:id="249"/>
-    </w:p>
-    <w:p>
-      <w:pPr>
-        <w:pStyle w:val="TextoNormal"/>
-      </w:pPr>
-      <w:r>
-        <w:t>&lt;Você pode fazer aqui a descrição de críticas simples de interface, como o tamanho e máscara de campos, simplificando assim a descrição dos fluxos de exceção.&gt;</w:t>
-      </w:r>
-    </w:p>
-    <w:p>
-      <w:pPr>
-        <w:pStyle w:val="Ttulo2"/>
-      </w:pPr>
-      <w:bookmarkStart w:id="250" w:name="_Toc467473473"/>
-      <w:bookmarkStart w:id="251" w:name="_Toc467474020"/>
-      <w:bookmarkStart w:id="252" w:name="_Toc467477759"/>
-      <w:bookmarkStart w:id="253" w:name="_Toc467494905"/>
-      <w:bookmarkStart w:id="254" w:name="_Toc467495271"/>
-      <w:bookmarkStart w:id="255" w:name="_Toc468086077"/>
-      <w:bookmarkStart w:id="256" w:name="_Toc490910554"/>
-      <w:r>
-        <w:t>&lt;</w:t>
-      </w:r>
-      <w:bookmarkEnd w:id="250"/>
-      <w:bookmarkEnd w:id="251"/>
-      <w:r>
-        <w:t>Identificador de outra interface&gt;</w:t>
-      </w:r>
-      <w:bookmarkEnd w:id="252"/>
-      <w:bookmarkEnd w:id="253"/>
-      <w:bookmarkEnd w:id="254"/>
-      <w:bookmarkEnd w:id="255"/>
-      <w:bookmarkEnd w:id="256"/>
-    </w:p>
-    <w:p>
-      <w:pPr>
-        <w:pStyle w:val="TextoNormal"/>
-      </w:pPr>
-      <w:r>
-        <w:t>&lt;Prossiga no detalhamento das interfaces do sistema, descrevendo todas que for necessário, cada uma em uma subseção.&gt;</w:t>
-      </w:r>
-    </w:p>
-    <w:p>
-      <w:pPr>
-        <w:pStyle w:val="Ttulo2"/>
-        <w:spacing w:after="480"/>
-        <w:jc w:val="right"/>
-      </w:pPr>
-      <w:bookmarkStart w:id="257" w:name="_Toc467473474"/>
-      <w:bookmarkStart w:id="258" w:name="_Toc467474021"/>
-      <w:bookmarkStart w:id="259" w:name="_Toc467477760"/>
-      <w:bookmarkStart w:id="260" w:name="_Toc467494906"/>
-      <w:bookmarkStart w:id="261" w:name="_Toc467495272"/>
-      <w:bookmarkStart w:id="262" w:name="_Toc468086078"/>
-      <w:bookmarkStart w:id="263" w:name="_Toc490910555"/>
-      <w:r>
-        <w:t>…</w:t>
-      </w:r>
-      <w:bookmarkEnd w:id="257"/>
-      <w:bookmarkEnd w:id="258"/>
-      <w:bookmarkEnd w:id="259"/>
-      <w:bookmarkEnd w:id="260"/>
-      <w:bookmarkEnd w:id="261"/>
-      <w:bookmarkEnd w:id="262"/>
-      <w:bookmarkEnd w:id="263"/>
-    </w:p>
     <w:sectPr>
-      <w:headerReference w:type="default" r:id="rId27"/>
+      <w:headerReference w:type="default" r:id="rId25"/>
       <w:pgSz w:w="11906" w:h="16838" w:code="9"/>
       <w:pgMar w:top="1440" w:right="1440" w:bottom="1440" w:left="1440" w:header="720" w:footer="720" w:gutter="0"/>
       <w:pgNumType w:start="1"/>
@@ -4876,7 +4750,7 @@
 </file>
 
 <file path=word/endnotes.xml><?xml version="1.0" encoding="utf-8"?>
-<w:endnotes xmlns:wpc="http://schemas.microsoft.com/office/word/2010/wordprocessingCanvas" xmlns:cx="http://schemas.microsoft.com/office/drawing/2014/chartex" xmlns:mc="http://schemas.openxmlformats.org/markup-compatibility/2006" xmlns:o="urn:schemas-microsoft-com:office:office" xmlns:r="http://schemas.openxmlformats.org/officeDocument/2006/relationships" xmlns:m="http://schemas.openxmlformats.org/officeDocument/2006/math" xmlns:v="urn:schemas-microsoft-com:vml" xmlns:wp14="http://schemas.microsoft.com/office/word/2010/wordprocessingDrawing" xmlns:wp="http://schemas.openxmlformats.org/drawingml/2006/wordprocessingDrawing" xmlns:w10="urn:schemas-microsoft-com:office:word" xmlns:w="http://schemas.openxmlformats.org/wordprocessingml/2006/main" xmlns:w14="http://schemas.microsoft.com/office/word/2010/wordml" xmlns:w15="http://schemas.microsoft.com/office/word/2012/wordml" xmlns:w16se="http://schemas.microsoft.com/office/word/2015/wordml/symex" xmlns:wpg="http://schemas.microsoft.com/office/word/2010/wordprocessingGroup" xmlns:wpi="http://schemas.microsoft.com/office/word/2010/wordprocessingInk" xmlns:wne="http://schemas.microsoft.com/office/word/2006/wordml" xmlns:wps="http://schemas.microsoft.com/office/word/2010/wordprocessingShape" mc:Ignorable="w14 w15 w16se wp14">
+<w:endnotes xmlns:wpc="http://schemas.microsoft.com/office/word/2010/wordprocessingCanvas" xmlns:mc="http://schemas.openxmlformats.org/markup-compatibility/2006" xmlns:o="urn:schemas-microsoft-com:office:office" xmlns:r="http://schemas.openxmlformats.org/officeDocument/2006/relationships" xmlns:m="http://schemas.openxmlformats.org/officeDocument/2006/math" xmlns:v="urn:schemas-microsoft-com:vml" xmlns:wp14="http://schemas.microsoft.com/office/word/2010/wordprocessingDrawing" xmlns:wp="http://schemas.openxmlformats.org/drawingml/2006/wordprocessingDrawing" xmlns:w10="urn:schemas-microsoft-com:office:word" xmlns:w="http://schemas.openxmlformats.org/wordprocessingml/2006/main" xmlns:w14="http://schemas.microsoft.com/office/word/2010/wordml" xmlns:w15="http://schemas.microsoft.com/office/word/2012/wordml" xmlns:wpg="http://schemas.microsoft.com/office/word/2010/wordprocessingGroup" xmlns:wpi="http://schemas.microsoft.com/office/word/2010/wordprocessingInk" xmlns:wne="http://schemas.microsoft.com/office/word/2006/wordml" xmlns:wps="http://schemas.microsoft.com/office/word/2010/wordprocessingShape" mc:Ignorable="w14 w15 wp14">
   <w:endnote w:type="separator" w:id="-1">
     <w:p>
       <w:r>
@@ -4895,7 +4769,7 @@
 </file>
 
 <file path=word/footer1.xml><?xml version="1.0" encoding="utf-8"?>
-<w:ftr xmlns:wpc="http://schemas.microsoft.com/office/word/2010/wordprocessingCanvas" xmlns:cx="http://schemas.microsoft.com/office/drawing/2014/chartex" xmlns:mc="http://schemas.openxmlformats.org/markup-compatibility/2006" xmlns:o="urn:schemas-microsoft-com:office:office" xmlns:r="http://schemas.openxmlformats.org/officeDocument/2006/relationships" xmlns:m="http://schemas.openxmlformats.org/officeDocument/2006/math" xmlns:v="urn:schemas-microsoft-com:vml" xmlns:wp14="http://schemas.microsoft.com/office/word/2010/wordprocessingDrawing" xmlns:wp="http://schemas.openxmlformats.org/drawingml/2006/wordprocessingDrawing" xmlns:w10="urn:schemas-microsoft-com:office:word" xmlns:w="http://schemas.openxmlformats.org/wordprocessingml/2006/main" xmlns:w14="http://schemas.microsoft.com/office/word/2010/wordml" xmlns:w15="http://schemas.microsoft.com/office/word/2012/wordml" xmlns:w16se="http://schemas.microsoft.com/office/word/2015/wordml/symex" xmlns:wpg="http://schemas.microsoft.com/office/word/2010/wordprocessingGroup" xmlns:wpi="http://schemas.microsoft.com/office/word/2010/wordprocessingInk" xmlns:wne="http://schemas.microsoft.com/office/word/2006/wordml" xmlns:wps="http://schemas.microsoft.com/office/word/2010/wordprocessingShape" mc:Ignorable="w14 w15 w16se wp14">
+<w:ftr xmlns:wpc="http://schemas.microsoft.com/office/word/2010/wordprocessingCanvas" xmlns:mc="http://schemas.openxmlformats.org/markup-compatibility/2006" xmlns:o="urn:schemas-microsoft-com:office:office" xmlns:r="http://schemas.openxmlformats.org/officeDocument/2006/relationships" xmlns:m="http://schemas.openxmlformats.org/officeDocument/2006/math" xmlns:v="urn:schemas-microsoft-com:vml" xmlns:wp14="http://schemas.microsoft.com/office/word/2010/wordprocessingDrawing" xmlns:wp="http://schemas.openxmlformats.org/drawingml/2006/wordprocessingDrawing" xmlns:w10="urn:schemas-microsoft-com:office:word" xmlns:w="http://schemas.openxmlformats.org/wordprocessingml/2006/main" xmlns:w14="http://schemas.microsoft.com/office/word/2010/wordml" xmlns:w15="http://schemas.microsoft.com/office/word/2012/wordml" xmlns:wpg="http://schemas.microsoft.com/office/word/2010/wordprocessingGroup" xmlns:wpi="http://schemas.microsoft.com/office/word/2010/wordprocessingInk" xmlns:wne="http://schemas.microsoft.com/office/word/2006/wordml" xmlns:wps="http://schemas.microsoft.com/office/word/2010/wordprocessingShape" mc:Ignorable="w14 w15 wp14">
   <w:p>
     <w:pPr>
       <w:pStyle w:val="Rodap"/>
@@ -4905,7 +4779,7 @@
 </file>
 
 <file path=word/footer2.xml><?xml version="1.0" encoding="utf-8"?>
-<w:ftr xmlns:wpc="http://schemas.microsoft.com/office/word/2010/wordprocessingCanvas" xmlns:cx="http://schemas.microsoft.com/office/drawing/2014/chartex" xmlns:mc="http://schemas.openxmlformats.org/markup-compatibility/2006" xmlns:o="urn:schemas-microsoft-com:office:office" xmlns:r="http://schemas.openxmlformats.org/officeDocument/2006/relationships" xmlns:m="http://schemas.openxmlformats.org/officeDocument/2006/math" xmlns:v="urn:schemas-microsoft-com:vml" xmlns:wp14="http://schemas.microsoft.com/office/word/2010/wordprocessingDrawing" xmlns:wp="http://schemas.openxmlformats.org/drawingml/2006/wordprocessingDrawing" xmlns:w10="urn:schemas-microsoft-com:office:word" xmlns:w="http://schemas.openxmlformats.org/wordprocessingml/2006/main" xmlns:w14="http://schemas.microsoft.com/office/word/2010/wordml" xmlns:w15="http://schemas.microsoft.com/office/word/2012/wordml" xmlns:w16se="http://schemas.microsoft.com/office/word/2015/wordml/symex" xmlns:wpg="http://schemas.microsoft.com/office/word/2010/wordprocessingGroup" xmlns:wpi="http://schemas.microsoft.com/office/word/2010/wordprocessingInk" xmlns:wne="http://schemas.microsoft.com/office/word/2006/wordml" xmlns:wps="http://schemas.microsoft.com/office/word/2010/wordprocessingShape" mc:Ignorable="w14 w15 w16se wp14">
+<w:ftr xmlns:wpc="http://schemas.microsoft.com/office/word/2010/wordprocessingCanvas" xmlns:mc="http://schemas.openxmlformats.org/markup-compatibility/2006" xmlns:o="urn:schemas-microsoft-com:office:office" xmlns:r="http://schemas.openxmlformats.org/officeDocument/2006/relationships" xmlns:m="http://schemas.openxmlformats.org/officeDocument/2006/math" xmlns:v="urn:schemas-microsoft-com:vml" xmlns:wp14="http://schemas.microsoft.com/office/word/2010/wordprocessingDrawing" xmlns:wp="http://schemas.openxmlformats.org/drawingml/2006/wordprocessingDrawing" xmlns:w10="urn:schemas-microsoft-com:office:word" xmlns:w="http://schemas.openxmlformats.org/wordprocessingml/2006/main" xmlns:w14="http://schemas.microsoft.com/office/word/2010/wordml" xmlns:w15="http://schemas.microsoft.com/office/word/2012/wordml" xmlns:wpg="http://schemas.microsoft.com/office/word/2010/wordprocessingGroup" xmlns:wpi="http://schemas.microsoft.com/office/word/2010/wordprocessingInk" xmlns:wne="http://schemas.microsoft.com/office/word/2006/wordml" xmlns:wps="http://schemas.microsoft.com/office/word/2010/wordprocessingShape" mc:Ignorable="w14 w15 wp14">
   <w:tbl>
     <w:tblPr>
       <w:tblW w:w="0" w:type="auto"/>
@@ -4953,10 +4827,10 @@
             <w:t>&lt;</w:t>
           </w:r>
           <w:r>
-            <w:t>Março</w:t>
+            <w:t>Abril</w:t>
           </w:r>
           <w:r>
-            <w:t xml:space="preserve"> / </w:t>
+            <w:t xml:space="preserve">/ </w:t>
           </w:r>
           <w:r>
             <w:t>2017</w:t>
@@ -4978,7 +4852,7 @@
 </file>
 
 <file path=word/footnotes.xml><?xml version="1.0" encoding="utf-8"?>
-<w:footnotes xmlns:wpc="http://schemas.microsoft.com/office/word/2010/wordprocessingCanvas" xmlns:cx="http://schemas.microsoft.com/office/drawing/2014/chartex" xmlns:mc="http://schemas.openxmlformats.org/markup-compatibility/2006" xmlns:o="urn:schemas-microsoft-com:office:office" xmlns:r="http://schemas.openxmlformats.org/officeDocument/2006/relationships" xmlns:m="http://schemas.openxmlformats.org/officeDocument/2006/math" xmlns:v="urn:schemas-microsoft-com:vml" xmlns:wp14="http://schemas.microsoft.com/office/word/2010/wordprocessingDrawing" xmlns:wp="http://schemas.openxmlformats.org/drawingml/2006/wordprocessingDrawing" xmlns:w10="urn:schemas-microsoft-com:office:word" xmlns:w="http://schemas.openxmlformats.org/wordprocessingml/2006/main" xmlns:w14="http://schemas.microsoft.com/office/word/2010/wordml" xmlns:w15="http://schemas.microsoft.com/office/word/2012/wordml" xmlns:w16se="http://schemas.microsoft.com/office/word/2015/wordml/symex" xmlns:wpg="http://schemas.microsoft.com/office/word/2010/wordprocessingGroup" xmlns:wpi="http://schemas.microsoft.com/office/word/2010/wordprocessingInk" xmlns:wne="http://schemas.microsoft.com/office/word/2006/wordml" xmlns:wps="http://schemas.microsoft.com/office/word/2010/wordprocessingShape" mc:Ignorable="w14 w15 w16se wp14">
+<w:footnotes xmlns:wpc="http://schemas.microsoft.com/office/word/2010/wordprocessingCanvas" xmlns:mc="http://schemas.openxmlformats.org/markup-compatibility/2006" xmlns:o="urn:schemas-microsoft-com:office:office" xmlns:r="http://schemas.openxmlformats.org/officeDocument/2006/relationships" xmlns:m="http://schemas.openxmlformats.org/officeDocument/2006/math" xmlns:v="urn:schemas-microsoft-com:vml" xmlns:wp14="http://schemas.microsoft.com/office/word/2010/wordprocessingDrawing" xmlns:wp="http://schemas.openxmlformats.org/drawingml/2006/wordprocessingDrawing" xmlns:w10="urn:schemas-microsoft-com:office:word" xmlns:w="http://schemas.openxmlformats.org/wordprocessingml/2006/main" xmlns:w14="http://schemas.microsoft.com/office/word/2010/wordml" xmlns:w15="http://schemas.microsoft.com/office/word/2012/wordml" xmlns:wpg="http://schemas.microsoft.com/office/word/2010/wordprocessingGroup" xmlns:wpi="http://schemas.microsoft.com/office/word/2010/wordprocessingInk" xmlns:wne="http://schemas.microsoft.com/office/word/2006/wordml" xmlns:wps="http://schemas.microsoft.com/office/word/2010/wordprocessingShape" mc:Ignorable="w14 w15 wp14">
   <w:footnote w:type="separator" w:id="-1">
     <w:p>
       <w:r>
@@ -4997,7 +4871,7 @@
 </file>
 
 <file path=word/header1.xml><?xml version="1.0" encoding="utf-8"?>
-<w:hdr xmlns:wpc="http://schemas.microsoft.com/office/word/2010/wordprocessingCanvas" xmlns:cx="http://schemas.microsoft.com/office/drawing/2014/chartex" xmlns:mc="http://schemas.openxmlformats.org/markup-compatibility/2006" xmlns:o="urn:schemas-microsoft-com:office:office" xmlns:r="http://schemas.openxmlformats.org/officeDocument/2006/relationships" xmlns:m="http://schemas.openxmlformats.org/officeDocument/2006/math" xmlns:v="urn:schemas-microsoft-com:vml" xmlns:wp14="http://schemas.microsoft.com/office/word/2010/wordprocessingDrawing" xmlns:wp="http://schemas.openxmlformats.org/drawingml/2006/wordprocessingDrawing" xmlns:w10="urn:schemas-microsoft-com:office:word" xmlns:w="http://schemas.openxmlformats.org/wordprocessingml/2006/main" xmlns:w14="http://schemas.microsoft.com/office/word/2010/wordml" xmlns:w15="http://schemas.microsoft.com/office/word/2012/wordml" xmlns:w16se="http://schemas.microsoft.com/office/word/2015/wordml/symex" xmlns:wpg="http://schemas.microsoft.com/office/word/2010/wordprocessingGroup" xmlns:wpi="http://schemas.microsoft.com/office/word/2010/wordprocessingInk" xmlns:wne="http://schemas.microsoft.com/office/word/2006/wordml" xmlns:wps="http://schemas.microsoft.com/office/word/2010/wordprocessingShape" mc:Ignorable="w14 w15 w16se wp14">
+<w:hdr xmlns:wpc="http://schemas.microsoft.com/office/word/2010/wordprocessingCanvas" xmlns:mc="http://schemas.openxmlformats.org/markup-compatibility/2006" xmlns:o="urn:schemas-microsoft-com:office:office" xmlns:r="http://schemas.openxmlformats.org/officeDocument/2006/relationships" xmlns:m="http://schemas.openxmlformats.org/officeDocument/2006/math" xmlns:v="urn:schemas-microsoft-com:vml" xmlns:wp14="http://schemas.microsoft.com/office/word/2010/wordprocessingDrawing" xmlns:wp="http://schemas.openxmlformats.org/drawingml/2006/wordprocessingDrawing" xmlns:w10="urn:schemas-microsoft-com:office:word" xmlns:w="http://schemas.openxmlformats.org/wordprocessingml/2006/main" xmlns:w14="http://schemas.microsoft.com/office/word/2010/wordml" xmlns:w15="http://schemas.microsoft.com/office/word/2012/wordml" xmlns:wpg="http://schemas.microsoft.com/office/word/2010/wordprocessingGroup" xmlns:wpi="http://schemas.microsoft.com/office/word/2010/wordprocessingInk" xmlns:wne="http://schemas.microsoft.com/office/word/2006/wordml" xmlns:wps="http://schemas.microsoft.com/office/word/2010/wordprocessingShape" mc:Ignorable="w14 w15 wp14">
   <w:p>
     <w:pPr>
       <w:pStyle w:val="Cabealho"/>
@@ -5035,7 +4909,7 @@
 </file>
 
 <file path=word/header2.xml><?xml version="1.0" encoding="utf-8"?>
-<w:hdr xmlns:wpc="http://schemas.microsoft.com/office/word/2010/wordprocessingCanvas" xmlns:cx="http://schemas.microsoft.com/office/drawing/2014/chartex" xmlns:mc="http://schemas.openxmlformats.org/markup-compatibility/2006" xmlns:o="urn:schemas-microsoft-com:office:office" xmlns:r="http://schemas.openxmlformats.org/officeDocument/2006/relationships" xmlns:m="http://schemas.openxmlformats.org/officeDocument/2006/math" xmlns:v="urn:schemas-microsoft-com:vml" xmlns:wp14="http://schemas.microsoft.com/office/word/2010/wordprocessingDrawing" xmlns:wp="http://schemas.openxmlformats.org/drawingml/2006/wordprocessingDrawing" xmlns:w10="urn:schemas-microsoft-com:office:word" xmlns:w="http://schemas.openxmlformats.org/wordprocessingml/2006/main" xmlns:w14="http://schemas.microsoft.com/office/word/2010/wordml" xmlns:w15="http://schemas.microsoft.com/office/word/2012/wordml" xmlns:w16se="http://schemas.microsoft.com/office/word/2015/wordml/symex" xmlns:wpg="http://schemas.microsoft.com/office/word/2010/wordprocessingGroup" xmlns:wpi="http://schemas.microsoft.com/office/word/2010/wordprocessingInk" xmlns:wne="http://schemas.microsoft.com/office/word/2006/wordml" xmlns:wps="http://schemas.microsoft.com/office/word/2010/wordprocessingShape" mc:Ignorable="w14 w15 w16se wp14">
+<w:hdr xmlns:wpc="http://schemas.microsoft.com/office/word/2010/wordprocessingCanvas" xmlns:mc="http://schemas.openxmlformats.org/markup-compatibility/2006" xmlns:o="urn:schemas-microsoft-com:office:office" xmlns:r="http://schemas.openxmlformats.org/officeDocument/2006/relationships" xmlns:m="http://schemas.openxmlformats.org/officeDocument/2006/math" xmlns:v="urn:schemas-microsoft-com:vml" xmlns:wp14="http://schemas.microsoft.com/office/word/2010/wordprocessingDrawing" xmlns:wp="http://schemas.openxmlformats.org/drawingml/2006/wordprocessingDrawing" xmlns:w10="urn:schemas-microsoft-com:office:word" xmlns:w="http://schemas.openxmlformats.org/wordprocessingml/2006/main" xmlns:w14="http://schemas.microsoft.com/office/word/2010/wordml" xmlns:w15="http://schemas.microsoft.com/office/word/2012/wordml" xmlns:wpg="http://schemas.microsoft.com/office/word/2010/wordprocessingGroup" xmlns:wpi="http://schemas.microsoft.com/office/word/2010/wordprocessingInk" xmlns:wne="http://schemas.microsoft.com/office/word/2006/wordml" xmlns:wps="http://schemas.microsoft.com/office/word/2010/wordprocessingShape" mc:Ignorable="w14 w15 wp14">
   <w:p>
     <w:pPr>
       <w:pStyle w:val="Cabealho"/>
@@ -5048,7 +4922,7 @@
 </file>
 
 <file path=word/header3.xml><?xml version="1.0" encoding="utf-8"?>
-<w:hdr xmlns:wpc="http://schemas.microsoft.com/office/word/2010/wordprocessingCanvas" xmlns:cx="http://schemas.microsoft.com/office/drawing/2014/chartex" xmlns:mc="http://schemas.openxmlformats.org/markup-compatibility/2006" xmlns:o="urn:schemas-microsoft-com:office:office" xmlns:r="http://schemas.openxmlformats.org/officeDocument/2006/relationships" xmlns:m="http://schemas.openxmlformats.org/officeDocument/2006/math" xmlns:v="urn:schemas-microsoft-com:vml" xmlns:wp14="http://schemas.microsoft.com/office/word/2010/wordprocessingDrawing" xmlns:wp="http://schemas.openxmlformats.org/drawingml/2006/wordprocessingDrawing" xmlns:w10="urn:schemas-microsoft-com:office:word" xmlns:w="http://schemas.openxmlformats.org/wordprocessingml/2006/main" xmlns:w14="http://schemas.microsoft.com/office/word/2010/wordml" xmlns:w15="http://schemas.microsoft.com/office/word/2012/wordml" xmlns:w16se="http://schemas.microsoft.com/office/word/2015/wordml/symex" xmlns:wpg="http://schemas.microsoft.com/office/word/2010/wordprocessingGroup" xmlns:wpi="http://schemas.microsoft.com/office/word/2010/wordprocessingInk" xmlns:wne="http://schemas.microsoft.com/office/word/2006/wordml" xmlns:wps="http://schemas.microsoft.com/office/word/2010/wordprocessingShape" mc:Ignorable="w14 w15 w16se wp14">
+<w:hdr xmlns:wpc="http://schemas.microsoft.com/office/word/2010/wordprocessingCanvas" xmlns:mc="http://schemas.openxmlformats.org/markup-compatibility/2006" xmlns:o="urn:schemas-microsoft-com:office:office" xmlns:r="http://schemas.openxmlformats.org/officeDocument/2006/relationships" xmlns:m="http://schemas.openxmlformats.org/officeDocument/2006/math" xmlns:v="urn:schemas-microsoft-com:vml" xmlns:wp14="http://schemas.microsoft.com/office/word/2010/wordprocessingDrawing" xmlns:wp="http://schemas.openxmlformats.org/drawingml/2006/wordprocessingDrawing" xmlns:w10="urn:schemas-microsoft-com:office:word" xmlns:w="http://schemas.openxmlformats.org/wordprocessingml/2006/main" xmlns:w14="http://schemas.microsoft.com/office/word/2010/wordml" xmlns:w15="http://schemas.microsoft.com/office/word/2012/wordml" xmlns:wpg="http://schemas.microsoft.com/office/word/2010/wordprocessingGroup" xmlns:wpi="http://schemas.microsoft.com/office/word/2010/wordprocessingInk" xmlns:wne="http://schemas.microsoft.com/office/word/2006/wordml" xmlns:wps="http://schemas.microsoft.com/office/word/2010/wordprocessingShape" mc:Ignorable="w14 w15 wp14">
   <w:p>
     <w:pPr>
       <w:pStyle w:val="Cabealho"/>
@@ -5067,13 +4941,13 @@
 </file>
 
 <file path=word/header4.xml><?xml version="1.0" encoding="utf-8"?>
-<w:hdr xmlns:wpc="http://schemas.microsoft.com/office/word/2010/wordprocessingCanvas" xmlns:cx="http://schemas.microsoft.com/office/drawing/2014/chartex" xmlns:mc="http://schemas.openxmlformats.org/markup-compatibility/2006" xmlns:o="urn:schemas-microsoft-com:office:office" xmlns:r="http://schemas.openxmlformats.org/officeDocument/2006/relationships" xmlns:m="http://schemas.openxmlformats.org/officeDocument/2006/math" xmlns:v="urn:schemas-microsoft-com:vml" xmlns:wp14="http://schemas.microsoft.com/office/word/2010/wordprocessingDrawing" xmlns:wp="http://schemas.openxmlformats.org/drawingml/2006/wordprocessingDrawing" xmlns:w10="urn:schemas-microsoft-com:office:word" xmlns:w="http://schemas.openxmlformats.org/wordprocessingml/2006/main" xmlns:w14="http://schemas.microsoft.com/office/word/2010/wordml" xmlns:w15="http://schemas.microsoft.com/office/word/2012/wordml" xmlns:w16se="http://schemas.microsoft.com/office/word/2015/wordml/symex" xmlns:wpg="http://schemas.microsoft.com/office/word/2010/wordprocessingGroup" xmlns:wpi="http://schemas.microsoft.com/office/word/2010/wordprocessingInk" xmlns:wne="http://schemas.microsoft.com/office/word/2006/wordml" xmlns:wps="http://schemas.microsoft.com/office/word/2010/wordprocessingShape" mc:Ignorable="w14 w15 w16se wp14">
+<w:hdr xmlns:wpc="http://schemas.microsoft.com/office/word/2010/wordprocessingCanvas" xmlns:mc="http://schemas.openxmlformats.org/markup-compatibility/2006" xmlns:o="urn:schemas-microsoft-com:office:office" xmlns:r="http://schemas.openxmlformats.org/officeDocument/2006/relationships" xmlns:m="http://schemas.openxmlformats.org/officeDocument/2006/math" xmlns:v="urn:schemas-microsoft-com:vml" xmlns:wp14="http://schemas.microsoft.com/office/word/2010/wordprocessingDrawing" xmlns:wp="http://schemas.openxmlformats.org/drawingml/2006/wordprocessingDrawing" xmlns:w10="urn:schemas-microsoft-com:office:word" xmlns:w="http://schemas.openxmlformats.org/wordprocessingml/2006/main" xmlns:w14="http://schemas.microsoft.com/office/word/2010/wordml" xmlns:w15="http://schemas.microsoft.com/office/word/2012/wordml" xmlns:wpg="http://schemas.microsoft.com/office/word/2010/wordprocessingGroup" xmlns:wpi="http://schemas.microsoft.com/office/word/2010/wordprocessingInk" xmlns:wne="http://schemas.microsoft.com/office/word/2006/wordml" xmlns:wps="http://schemas.microsoft.com/office/word/2010/wordprocessingShape" mc:Ignorable="w14 w15 wp14">
   <w:p/>
 </w:hdr>
 </file>
 
 <file path=word/header5.xml><?xml version="1.0" encoding="utf-8"?>
-<w:hdr xmlns:wpc="http://schemas.microsoft.com/office/word/2010/wordprocessingCanvas" xmlns:cx="http://schemas.microsoft.com/office/drawing/2014/chartex" xmlns:mc="http://schemas.openxmlformats.org/markup-compatibility/2006" xmlns:o="urn:schemas-microsoft-com:office:office" xmlns:r="http://schemas.openxmlformats.org/officeDocument/2006/relationships" xmlns:m="http://schemas.openxmlformats.org/officeDocument/2006/math" xmlns:v="urn:schemas-microsoft-com:vml" xmlns:wp14="http://schemas.microsoft.com/office/word/2010/wordprocessingDrawing" xmlns:wp="http://schemas.openxmlformats.org/drawingml/2006/wordprocessingDrawing" xmlns:w10="urn:schemas-microsoft-com:office:word" xmlns:w="http://schemas.openxmlformats.org/wordprocessingml/2006/main" xmlns:w14="http://schemas.microsoft.com/office/word/2010/wordml" xmlns:w15="http://schemas.microsoft.com/office/word/2012/wordml" xmlns:w16se="http://schemas.microsoft.com/office/word/2015/wordml/symex" xmlns:wpg="http://schemas.microsoft.com/office/word/2010/wordprocessingGroup" xmlns:wpi="http://schemas.microsoft.com/office/word/2010/wordprocessingInk" xmlns:wne="http://schemas.microsoft.com/office/word/2006/wordml" xmlns:wps="http://schemas.microsoft.com/office/word/2010/wordprocessingShape" mc:Ignorable="w14 w15 w16se wp14">
+<w:hdr xmlns:wpc="http://schemas.microsoft.com/office/word/2010/wordprocessingCanvas" xmlns:mc="http://schemas.openxmlformats.org/markup-compatibility/2006" xmlns:o="urn:schemas-microsoft-com:office:office" xmlns:r="http://schemas.openxmlformats.org/officeDocument/2006/relationships" xmlns:m="http://schemas.openxmlformats.org/officeDocument/2006/math" xmlns:v="urn:schemas-microsoft-com:vml" xmlns:wp14="http://schemas.microsoft.com/office/word/2010/wordprocessingDrawing" xmlns:wp="http://schemas.openxmlformats.org/drawingml/2006/wordprocessingDrawing" xmlns:w10="urn:schemas-microsoft-com:office:word" xmlns:w="http://schemas.openxmlformats.org/wordprocessingml/2006/main" xmlns:w14="http://schemas.microsoft.com/office/word/2010/wordml" xmlns:w15="http://schemas.microsoft.com/office/word/2012/wordml" xmlns:wpg="http://schemas.microsoft.com/office/word/2010/wordprocessingGroup" xmlns:wpi="http://schemas.microsoft.com/office/word/2010/wordprocessingInk" xmlns:wne="http://schemas.microsoft.com/office/word/2006/wordml" xmlns:wps="http://schemas.microsoft.com/office/word/2010/wordprocessingShape" mc:Ignorable="w14 w15 wp14">
   <w:tbl>
     <w:tblPr>
       <w:tblW w:w="0" w:type="auto"/>
@@ -5153,7 +5027,7 @@
               <w:snapToGrid w:val="0"/>
               <w:lang w:eastAsia="en-US"/>
             </w:rPr>
-            <w:t>2</w:t>
+            <w:t>1</w:t>
           </w:r>
           <w:r>
             <w:rPr>
@@ -5202,7 +5076,7 @@
               <w:snapToGrid w:val="0"/>
               <w:lang w:eastAsia="en-US"/>
             </w:rPr>
-            <w:t>2</w:t>
+            <w:t>1</w:t>
           </w:r>
           <w:r>
             <w:rPr>
@@ -5228,7 +5102,7 @@
 </file>
 
 <file path=word/header6.xml><?xml version="1.0" encoding="utf-8"?>
-<w:hdr xmlns:wpc="http://schemas.microsoft.com/office/word/2010/wordprocessingCanvas" xmlns:cx="http://schemas.microsoft.com/office/drawing/2014/chartex" xmlns:mc="http://schemas.openxmlformats.org/markup-compatibility/2006" xmlns:o="urn:schemas-microsoft-com:office:office" xmlns:r="http://schemas.openxmlformats.org/officeDocument/2006/relationships" xmlns:m="http://schemas.openxmlformats.org/officeDocument/2006/math" xmlns:v="urn:schemas-microsoft-com:vml" xmlns:wp14="http://schemas.microsoft.com/office/word/2010/wordprocessingDrawing" xmlns:wp="http://schemas.openxmlformats.org/drawingml/2006/wordprocessingDrawing" xmlns:w10="urn:schemas-microsoft-com:office:word" xmlns:w="http://schemas.openxmlformats.org/wordprocessingml/2006/main" xmlns:w14="http://schemas.microsoft.com/office/word/2010/wordml" xmlns:w15="http://schemas.microsoft.com/office/word/2012/wordml" xmlns:w16se="http://schemas.microsoft.com/office/word/2015/wordml/symex" xmlns:wpg="http://schemas.microsoft.com/office/word/2010/wordprocessingGroup" xmlns:wpi="http://schemas.microsoft.com/office/word/2010/wordprocessingInk" xmlns:wne="http://schemas.microsoft.com/office/word/2006/wordml" xmlns:wps="http://schemas.microsoft.com/office/word/2010/wordprocessingShape" mc:Ignorable="w14 w15 w16se wp14">
+<w:hdr xmlns:wpc="http://schemas.microsoft.com/office/word/2010/wordprocessingCanvas" xmlns:mc="http://schemas.openxmlformats.org/markup-compatibility/2006" xmlns:o="urn:schemas-microsoft-com:office:office" xmlns:r="http://schemas.openxmlformats.org/officeDocument/2006/relationships" xmlns:m="http://schemas.openxmlformats.org/officeDocument/2006/math" xmlns:v="urn:schemas-microsoft-com:vml" xmlns:wp14="http://schemas.microsoft.com/office/word/2010/wordprocessingDrawing" xmlns:wp="http://schemas.openxmlformats.org/drawingml/2006/wordprocessingDrawing" xmlns:w10="urn:schemas-microsoft-com:office:word" xmlns:w="http://schemas.openxmlformats.org/wordprocessingml/2006/main" xmlns:w14="http://schemas.microsoft.com/office/word/2010/wordml" xmlns:w15="http://schemas.microsoft.com/office/word/2012/wordml" xmlns:wpg="http://schemas.microsoft.com/office/word/2010/wordprocessingGroup" xmlns:wpi="http://schemas.microsoft.com/office/word/2010/wordprocessingInk" xmlns:wne="http://schemas.microsoft.com/office/word/2006/wordml" xmlns:wps="http://schemas.microsoft.com/office/word/2010/wordprocessingShape" mc:Ignorable="w14 w15 wp14">
   <w:tbl>
     <w:tblPr>
       <w:tblW w:w="0" w:type="auto"/>
@@ -5383,7 +5257,7 @@
 </file>
 
 <file path=word/header7.xml><?xml version="1.0" encoding="utf-8"?>
-<w:hdr xmlns:wpc="http://schemas.microsoft.com/office/word/2010/wordprocessingCanvas" xmlns:cx="http://schemas.microsoft.com/office/drawing/2014/chartex" xmlns:mc="http://schemas.openxmlformats.org/markup-compatibility/2006" xmlns:o="urn:schemas-microsoft-com:office:office" xmlns:r="http://schemas.openxmlformats.org/officeDocument/2006/relationships" xmlns:m="http://schemas.openxmlformats.org/officeDocument/2006/math" xmlns:v="urn:schemas-microsoft-com:vml" xmlns:wp14="http://schemas.microsoft.com/office/word/2010/wordprocessingDrawing" xmlns:wp="http://schemas.openxmlformats.org/drawingml/2006/wordprocessingDrawing" xmlns:w10="urn:schemas-microsoft-com:office:word" xmlns:w="http://schemas.openxmlformats.org/wordprocessingml/2006/main" xmlns:w14="http://schemas.microsoft.com/office/word/2010/wordml" xmlns:w15="http://schemas.microsoft.com/office/word/2012/wordml" xmlns:w16se="http://schemas.microsoft.com/office/word/2015/wordml/symex" xmlns:wpg="http://schemas.microsoft.com/office/word/2010/wordprocessingGroup" xmlns:wpi="http://schemas.microsoft.com/office/word/2010/wordprocessingInk" xmlns:wne="http://schemas.microsoft.com/office/word/2006/wordml" xmlns:wps="http://schemas.microsoft.com/office/word/2010/wordprocessingShape" mc:Ignorable="w14 w15 w16se wp14">
+<w:hdr xmlns:wpc="http://schemas.microsoft.com/office/word/2010/wordprocessingCanvas" xmlns:mc="http://schemas.openxmlformats.org/markup-compatibility/2006" xmlns:o="urn:schemas-microsoft-com:office:office" xmlns:r="http://schemas.openxmlformats.org/officeDocument/2006/relationships" xmlns:m="http://schemas.openxmlformats.org/officeDocument/2006/math" xmlns:v="urn:schemas-microsoft-com:vml" xmlns:wp14="http://schemas.microsoft.com/office/word/2010/wordprocessingDrawing" xmlns:wp="http://schemas.openxmlformats.org/drawingml/2006/wordprocessingDrawing" xmlns:w10="urn:schemas-microsoft-com:office:word" xmlns:w="http://schemas.openxmlformats.org/wordprocessingml/2006/main" xmlns:w14="http://schemas.microsoft.com/office/word/2010/wordml" xmlns:w15="http://schemas.microsoft.com/office/word/2012/wordml" xmlns:wpg="http://schemas.microsoft.com/office/word/2010/wordprocessingGroup" xmlns:wpi="http://schemas.microsoft.com/office/word/2010/wordprocessingInk" xmlns:wne="http://schemas.microsoft.com/office/word/2006/wordml" xmlns:wps="http://schemas.microsoft.com/office/word/2010/wordprocessingShape" mc:Ignorable="w14 w15 wp14">
   <w:tbl>
     <w:tblPr>
       <w:tblW w:w="0" w:type="auto"/>
@@ -5463,7 +5337,7 @@
               <w:snapToGrid w:val="0"/>
               <w:lang w:eastAsia="en-US"/>
             </w:rPr>
-            <w:t>2</w:t>
+            <w:t>1</w:t>
           </w:r>
           <w:r>
             <w:rPr>
@@ -5512,7 +5386,7 @@
               <w:snapToGrid w:val="0"/>
               <w:lang w:eastAsia="en-US"/>
             </w:rPr>
-            <w:t>2</w:t>
+            <w:t>1</w:t>
           </w:r>
           <w:r>
             <w:rPr>
@@ -5538,162 +5412,7 @@
 </file>
 
 <file path=word/header8.xml><?xml version="1.0" encoding="utf-8"?>
-<w:hdr xmlns:wpc="http://schemas.microsoft.com/office/word/2010/wordprocessingCanvas" xmlns:cx="http://schemas.microsoft.com/office/drawing/2014/chartex" xmlns:mc="http://schemas.openxmlformats.org/markup-compatibility/2006" xmlns:o="urn:schemas-microsoft-com:office:office" xmlns:r="http://schemas.openxmlformats.org/officeDocument/2006/relationships" xmlns:m="http://schemas.openxmlformats.org/officeDocument/2006/math" xmlns:v="urn:schemas-microsoft-com:vml" xmlns:wp14="http://schemas.microsoft.com/office/word/2010/wordprocessingDrawing" xmlns:wp="http://schemas.openxmlformats.org/drawingml/2006/wordprocessingDrawing" xmlns:w10="urn:schemas-microsoft-com:office:word" xmlns:w="http://schemas.openxmlformats.org/wordprocessingml/2006/main" xmlns:w14="http://schemas.microsoft.com/office/word/2010/wordml" xmlns:w15="http://schemas.microsoft.com/office/word/2012/wordml" xmlns:w16se="http://schemas.microsoft.com/office/word/2015/wordml/symex" xmlns:wpg="http://schemas.microsoft.com/office/word/2010/wordprocessingGroup" xmlns:wpi="http://schemas.microsoft.com/office/word/2010/wordprocessingInk" xmlns:wne="http://schemas.microsoft.com/office/word/2006/wordml" xmlns:wps="http://schemas.microsoft.com/office/word/2010/wordprocessingShape" mc:Ignorable="w14 w15 w16se wp14">
-  <w:tbl>
-    <w:tblPr>
-      <w:tblW w:w="0" w:type="auto"/>
-      <w:tblLayout w:type="fixed"/>
-      <w:tblLook w:val="0000" w:firstRow="0" w:lastRow="0" w:firstColumn="0" w:lastColumn="0" w:noHBand="0" w:noVBand="0"/>
-    </w:tblPr>
-    <w:tblGrid>
-      <w:gridCol w:w="4621"/>
-      <w:gridCol w:w="4621"/>
-    </w:tblGrid>
-    <w:tr>
-      <w:tc>
-        <w:tcPr>
-          <w:tcW w:w="4621" w:type="dxa"/>
-        </w:tcPr>
-        <w:p>
-          <w:pPr>
-            <w:pStyle w:val="Cabealho"/>
-            <w:rPr>
-              <w:rStyle w:val="Nmerodepgina"/>
-            </w:rPr>
-          </w:pPr>
-          <w:r>
-            <w:rPr>
-              <w:rStyle w:val="Nmerodepgina"/>
-            </w:rPr>
-            <w:t>Documento de Requisitos</w:t>
-          </w:r>
-        </w:p>
-      </w:tc>
-      <w:tc>
-        <w:tcPr>
-          <w:tcW w:w="4621" w:type="dxa"/>
-        </w:tcPr>
-        <w:p>
-          <w:pPr>
-            <w:pStyle w:val="Cabealho"/>
-            <w:jc w:val="right"/>
-            <w:rPr>
-              <w:rStyle w:val="Nmerodepgina"/>
-            </w:rPr>
-          </w:pPr>
-          <w:r>
-            <w:rPr>
-              <w:rStyle w:val="Nmerodepgina"/>
-            </w:rPr>
-            <w:t>Requisitos não funcionais – C3. P</w:t>
-          </w:r>
-          <w:r>
-            <w:rPr>
-              <w:rStyle w:val="Nmerodepgina"/>
-              <w:snapToGrid w:val="0"/>
-              <w:lang w:eastAsia="en-US"/>
-            </w:rPr>
-            <w:fldChar w:fldCharType="begin"/>
-          </w:r>
-          <w:r>
-            <w:rPr>
-              <w:rStyle w:val="Nmerodepgina"/>
-              <w:snapToGrid w:val="0"/>
-              <w:lang w:eastAsia="en-US"/>
-            </w:rPr>
-            <w:instrText xml:space="preserve"> PAGE </w:instrText>
-          </w:r>
-          <w:r>
-            <w:rPr>
-              <w:rStyle w:val="Nmerodepgina"/>
-              <w:snapToGrid w:val="0"/>
-              <w:lang w:eastAsia="en-US"/>
-            </w:rPr>
-            <w:fldChar w:fldCharType="separate"/>
-          </w:r>
-          <w:r>
-            <w:rPr>
-              <w:rStyle w:val="Nmerodepgina"/>
-              <w:noProof/>
-              <w:snapToGrid w:val="0"/>
-              <w:lang w:eastAsia="en-US"/>
-            </w:rPr>
-            <w:t>2</w:t>
-          </w:r>
-          <w:r>
-            <w:rPr>
-              <w:rStyle w:val="Nmerodepgina"/>
-              <w:snapToGrid w:val="0"/>
-              <w:lang w:eastAsia="en-US"/>
-            </w:rPr>
-            <w:fldChar w:fldCharType="end"/>
-          </w:r>
-          <w:r>
-            <w:rPr>
-              <w:rStyle w:val="Nmerodepgina"/>
-              <w:snapToGrid w:val="0"/>
-              <w:lang w:eastAsia="en-US"/>
-            </w:rPr>
-            <w:t xml:space="preserve"> / </w:t>
-          </w:r>
-          <w:r>
-            <w:rPr>
-              <w:rStyle w:val="Nmerodepgina"/>
-              <w:snapToGrid w:val="0"/>
-              <w:lang w:eastAsia="en-US"/>
-            </w:rPr>
-            <w:fldChar w:fldCharType="begin"/>
-          </w:r>
-          <w:r>
-            <w:rPr>
-              <w:rStyle w:val="Nmerodepgina"/>
-              <w:snapToGrid w:val="0"/>
-              <w:lang w:eastAsia="en-US"/>
-            </w:rPr>
-            <w:instrText xml:space="preserve"> PAGE </w:instrText>
-          </w:r>
-          <w:r>
-            <w:rPr>
-              <w:rStyle w:val="Nmerodepgina"/>
-              <w:snapToGrid w:val="0"/>
-              <w:lang w:eastAsia="en-US"/>
-            </w:rPr>
-            <w:fldChar w:fldCharType="separate"/>
-          </w:r>
-          <w:r>
-            <w:rPr>
-              <w:rStyle w:val="Nmerodepgina"/>
-              <w:noProof/>
-              <w:snapToGrid w:val="0"/>
-              <w:lang w:eastAsia="en-US"/>
-            </w:rPr>
-            <w:t>2</w:t>
-          </w:r>
-          <w:r>
-            <w:rPr>
-              <w:rStyle w:val="Nmerodepgina"/>
-              <w:snapToGrid w:val="0"/>
-              <w:lang w:eastAsia="en-US"/>
-            </w:rPr>
-            <w:fldChar w:fldCharType="end"/>
-          </w:r>
-        </w:p>
-      </w:tc>
-    </w:tr>
-  </w:tbl>
-  <w:p>
-    <w:pPr>
-      <w:pStyle w:val="Cabealho"/>
-      <w:rPr>
-        <w:rStyle w:val="Nmerodepgina"/>
-      </w:rPr>
-    </w:pPr>
-  </w:p>
-</w:hdr>
-</file>
-
-<file path=word/header9.xml><?xml version="1.0" encoding="utf-8"?>
-<w:hdr xmlns:wpc="http://schemas.microsoft.com/office/word/2010/wordprocessingCanvas" xmlns:cx="http://schemas.microsoft.com/office/drawing/2014/chartex" xmlns:mc="http://schemas.openxmlformats.org/markup-compatibility/2006" xmlns:o="urn:schemas-microsoft-com:office:office" xmlns:r="http://schemas.openxmlformats.org/officeDocument/2006/relationships" xmlns:m="http://schemas.openxmlformats.org/officeDocument/2006/math" xmlns:v="urn:schemas-microsoft-com:vml" xmlns:wp14="http://schemas.microsoft.com/office/word/2010/wordprocessingDrawing" xmlns:wp="http://schemas.openxmlformats.org/drawingml/2006/wordprocessingDrawing" xmlns:w10="urn:schemas-microsoft-com:office:word" xmlns:w="http://schemas.openxmlformats.org/wordprocessingml/2006/main" xmlns:w14="http://schemas.microsoft.com/office/word/2010/wordml" xmlns:w15="http://schemas.microsoft.com/office/word/2012/wordml" xmlns:w16se="http://schemas.microsoft.com/office/word/2015/wordml/symex" xmlns:wpg="http://schemas.microsoft.com/office/word/2010/wordprocessingGroup" xmlns:wpi="http://schemas.microsoft.com/office/word/2010/wordprocessingInk" xmlns:wne="http://schemas.microsoft.com/office/word/2006/wordml" xmlns:wps="http://schemas.microsoft.com/office/word/2010/wordprocessingShape" mc:Ignorable="w14 w15 w16se wp14">
+<w:hdr xmlns:wpc="http://schemas.microsoft.com/office/word/2010/wordprocessingCanvas" xmlns:mc="http://schemas.openxmlformats.org/markup-compatibility/2006" xmlns:o="urn:schemas-microsoft-com:office:office" xmlns:r="http://schemas.openxmlformats.org/officeDocument/2006/relationships" xmlns:m="http://schemas.openxmlformats.org/officeDocument/2006/math" xmlns:v="urn:schemas-microsoft-com:vml" xmlns:wp14="http://schemas.microsoft.com/office/word/2010/wordprocessingDrawing" xmlns:wp="http://schemas.openxmlformats.org/drawingml/2006/wordprocessingDrawing" xmlns:w10="urn:schemas-microsoft-com:office:word" xmlns:w="http://schemas.openxmlformats.org/wordprocessingml/2006/main" xmlns:w14="http://schemas.microsoft.com/office/word/2010/wordml" xmlns:w15="http://schemas.microsoft.com/office/word/2012/wordml" xmlns:wpg="http://schemas.microsoft.com/office/word/2010/wordprocessingGroup" xmlns:wpi="http://schemas.microsoft.com/office/word/2010/wordprocessingInk" xmlns:wne="http://schemas.microsoft.com/office/word/2006/wordml" xmlns:wps="http://schemas.microsoft.com/office/word/2010/wordprocessingShape" mc:Ignorable="w14 w15 wp14">
   <w:tbl>
     <w:tblPr>
       <w:tblW w:w="0" w:type="auto"/>
@@ -5848,8 +5567,8 @@
 </file>
 
 <file path=word/numbering.xml><?xml version="1.0" encoding="utf-8"?>
-<w:numbering xmlns:wpc="http://schemas.microsoft.com/office/word/2010/wordprocessingCanvas" xmlns:cx="http://schemas.microsoft.com/office/drawing/2014/chartex" xmlns:mc="http://schemas.openxmlformats.org/markup-compatibility/2006" xmlns:o="urn:schemas-microsoft-com:office:office" xmlns:r="http://schemas.openxmlformats.org/officeDocument/2006/relationships" xmlns:m="http://schemas.openxmlformats.org/officeDocument/2006/math" xmlns:v="urn:schemas-microsoft-com:vml" xmlns:wp14="http://schemas.microsoft.com/office/word/2010/wordprocessingDrawing" xmlns:wp="http://schemas.openxmlformats.org/drawingml/2006/wordprocessingDrawing" xmlns:w10="urn:schemas-microsoft-com:office:word" xmlns:w="http://schemas.openxmlformats.org/wordprocessingml/2006/main" xmlns:w14="http://schemas.microsoft.com/office/word/2010/wordml" xmlns:w15="http://schemas.microsoft.com/office/word/2012/wordml" xmlns:w16se="http://schemas.microsoft.com/office/word/2015/wordml/symex" xmlns:wpg="http://schemas.microsoft.com/office/word/2010/wordprocessingGroup" xmlns:wpi="http://schemas.microsoft.com/office/word/2010/wordprocessingInk" xmlns:wne="http://schemas.microsoft.com/office/word/2006/wordml" xmlns:wps="http://schemas.microsoft.com/office/word/2010/wordprocessingShape" mc:Ignorable="w14 w15 w16se wp14">
-  <w:abstractNum w:abstractNumId="0" w15:restartNumberingAfterBreak="0">
+<w:numbering xmlns:wpc="http://schemas.microsoft.com/office/word/2010/wordprocessingCanvas" xmlns:mc="http://schemas.openxmlformats.org/markup-compatibility/2006" xmlns:o="urn:schemas-microsoft-com:office:office" xmlns:r="http://schemas.openxmlformats.org/officeDocument/2006/relationships" xmlns:m="http://schemas.openxmlformats.org/officeDocument/2006/math" xmlns:v="urn:schemas-microsoft-com:vml" xmlns:wp14="http://schemas.microsoft.com/office/word/2010/wordprocessingDrawing" xmlns:wp="http://schemas.openxmlformats.org/drawingml/2006/wordprocessingDrawing" xmlns:w10="urn:schemas-microsoft-com:office:word" xmlns:w="http://schemas.openxmlformats.org/wordprocessingml/2006/main" xmlns:w14="http://schemas.microsoft.com/office/word/2010/wordml" xmlns:w15="http://schemas.microsoft.com/office/word/2012/wordml" xmlns:wpg="http://schemas.microsoft.com/office/word/2010/wordprocessingGroup" xmlns:wpi="http://schemas.microsoft.com/office/word/2010/wordprocessingInk" xmlns:wne="http://schemas.microsoft.com/office/word/2006/wordml" xmlns:wps="http://schemas.microsoft.com/office/word/2010/wordprocessingShape" mc:Ignorable="w14 w15 wp14">
+  <w:abstractNum w:abstractNumId="0">
     <w:nsid w:val="FFFFFF7F"/>
     <w:multiLevelType w:val="singleLevel"/>
     <w:tmpl w:val="B06E0CEC"/>
@@ -5866,7 +5585,7 @@
       </w:pPr>
     </w:lvl>
   </w:abstractNum>
-  <w:abstractNum w:abstractNumId="1" w15:restartNumberingAfterBreak="0">
+  <w:abstractNum w:abstractNumId="1">
     <w:nsid w:val="FFFFFF82"/>
     <w:multiLevelType w:val="singleLevel"/>
     <w:tmpl w:val="D29E8846"/>
@@ -5886,7 +5605,7 @@
       </w:rPr>
     </w:lvl>
   </w:abstractNum>
-  <w:abstractNum w:abstractNumId="2" w15:restartNumberingAfterBreak="0">
+  <w:abstractNum w:abstractNumId="2">
     <w:nsid w:val="FFFFFF88"/>
     <w:multiLevelType w:val="singleLevel"/>
     <w:tmpl w:val="B7FCD4C8"/>
@@ -5903,7 +5622,7 @@
       </w:pPr>
     </w:lvl>
   </w:abstractNum>
-  <w:abstractNum w:abstractNumId="3" w15:restartNumberingAfterBreak="0">
+  <w:abstractNum w:abstractNumId="3">
     <w:nsid w:val="FFFFFF89"/>
     <w:multiLevelType w:val="singleLevel"/>
     <w:tmpl w:val="0F883134"/>
@@ -5924,7 +5643,7 @@
       </w:rPr>
     </w:lvl>
   </w:abstractNum>
-  <w:abstractNum w:abstractNumId="4" w15:restartNumberingAfterBreak="0">
+  <w:abstractNum w:abstractNumId="4">
     <w:nsid w:val="FFFFFFFB"/>
     <w:multiLevelType w:val="multilevel"/>
     <w:tmpl w:val="FFFFFFFF"/>
@@ -6001,7 +5720,7 @@
       <w:lvlJc w:val="left"/>
     </w:lvl>
   </w:abstractNum>
-  <w:abstractNum w:abstractNumId="5" w15:restartNumberingAfterBreak="0">
+  <w:abstractNum w:abstractNumId="5">
     <w:nsid w:val="FFFFFFFE"/>
     <w:multiLevelType w:val="singleLevel"/>
     <w:tmpl w:val="FFFFFFFF"/>
@@ -6011,7 +5730,7 @@
       <w:lvlJc w:val="left"/>
     </w:lvl>
   </w:abstractNum>
-  <w:abstractNum w:abstractNumId="6" w15:restartNumberingAfterBreak="0">
+  <w:abstractNum w:abstractNumId="6">
     <w:nsid w:val="045310CE"/>
     <w:multiLevelType w:val="singleLevel"/>
     <w:tmpl w:val="0C09000F"/>
@@ -6028,7 +5747,7 @@
       </w:pPr>
     </w:lvl>
   </w:abstractNum>
-  <w:abstractNum w:abstractNumId="7" w15:restartNumberingAfterBreak="0">
+  <w:abstractNum w:abstractNumId="7">
     <w:nsid w:val="08705617"/>
     <w:multiLevelType w:val="singleLevel"/>
     <w:tmpl w:val="EBD29460"/>
@@ -6043,7 +5762,7 @@
       </w:pPr>
     </w:lvl>
   </w:abstractNum>
-  <w:abstractNum w:abstractNumId="8" w15:restartNumberingAfterBreak="0">
+  <w:abstractNum w:abstractNumId="8">
     <w:nsid w:val="139F6ED1"/>
     <w:multiLevelType w:val="singleLevel"/>
     <w:tmpl w:val="8236D840"/>
@@ -6058,7 +5777,7 @@
       </w:pPr>
     </w:lvl>
   </w:abstractNum>
-  <w:abstractNum w:abstractNumId="9" w15:restartNumberingAfterBreak="0">
+  <w:abstractNum w:abstractNumId="9">
     <w:nsid w:val="17705DC4"/>
     <w:multiLevelType w:val="singleLevel"/>
     <w:tmpl w:val="0C09000F"/>
@@ -6075,7 +5794,7 @@
       </w:pPr>
     </w:lvl>
   </w:abstractNum>
-  <w:abstractNum w:abstractNumId="10" w15:restartNumberingAfterBreak="0">
+  <w:abstractNum w:abstractNumId="10">
     <w:nsid w:val="1B1D5AE0"/>
     <w:multiLevelType w:val="singleLevel"/>
     <w:tmpl w:val="0C09000F"/>
@@ -6092,7 +5811,7 @@
       </w:pPr>
     </w:lvl>
   </w:abstractNum>
-  <w:abstractNum w:abstractNumId="11" w15:restartNumberingAfterBreak="0">
+  <w:abstractNum w:abstractNumId="11">
     <w:nsid w:val="1C6E62DE"/>
     <w:multiLevelType w:val="multilevel"/>
     <w:tmpl w:val="032038C6"/>
@@ -6205,7 +5924,7 @@
       </w:pPr>
     </w:lvl>
   </w:abstractNum>
-  <w:abstractNum w:abstractNumId="12" w15:restartNumberingAfterBreak="0">
+  <w:abstractNum w:abstractNumId="12">
     <w:nsid w:val="1E7B10E2"/>
     <w:multiLevelType w:val="singleLevel"/>
     <w:tmpl w:val="0C090001"/>
@@ -6225,7 +5944,7 @@
       </w:rPr>
     </w:lvl>
   </w:abstractNum>
-  <w:abstractNum w:abstractNumId="13" w15:restartNumberingAfterBreak="0">
+  <w:abstractNum w:abstractNumId="13">
     <w:nsid w:val="1F73455A"/>
     <w:multiLevelType w:val="singleLevel"/>
     <w:tmpl w:val="0C09000F"/>
@@ -6242,7 +5961,7 @@
       </w:pPr>
     </w:lvl>
   </w:abstractNum>
-  <w:abstractNum w:abstractNumId="14" w15:restartNumberingAfterBreak="0">
+  <w:abstractNum w:abstractNumId="14">
     <w:nsid w:val="29462A00"/>
     <w:multiLevelType w:val="singleLevel"/>
     <w:tmpl w:val="EBD29460"/>
@@ -6257,7 +5976,7 @@
       </w:pPr>
     </w:lvl>
   </w:abstractNum>
-  <w:abstractNum w:abstractNumId="15" w15:restartNumberingAfterBreak="0">
+  <w:abstractNum w:abstractNumId="15">
     <w:nsid w:val="407059DE"/>
     <w:multiLevelType w:val="singleLevel"/>
     <w:tmpl w:val="31B8C48E"/>
@@ -6273,7 +5992,7 @@
       </w:pPr>
     </w:lvl>
   </w:abstractNum>
-  <w:abstractNum w:abstractNumId="16" w15:restartNumberingAfterBreak="0">
+  <w:abstractNum w:abstractNumId="16">
     <w:nsid w:val="4820271F"/>
     <w:multiLevelType w:val="singleLevel"/>
     <w:tmpl w:val="0C090001"/>
@@ -6293,7 +6012,7 @@
       </w:rPr>
     </w:lvl>
   </w:abstractNum>
-  <w:abstractNum w:abstractNumId="17" w15:restartNumberingAfterBreak="0">
+  <w:abstractNum w:abstractNumId="17">
     <w:nsid w:val="4B927418"/>
     <w:multiLevelType w:val="singleLevel"/>
     <w:tmpl w:val="0C090001"/>
@@ -6313,7 +6032,7 @@
       </w:rPr>
     </w:lvl>
   </w:abstractNum>
-  <w:abstractNum w:abstractNumId="18" w15:restartNumberingAfterBreak="0">
+  <w:abstractNum w:abstractNumId="18">
     <w:nsid w:val="513C2A66"/>
     <w:multiLevelType w:val="singleLevel"/>
     <w:tmpl w:val="0C09000F"/>
@@ -6330,7 +6049,7 @@
       </w:pPr>
     </w:lvl>
   </w:abstractNum>
-  <w:abstractNum w:abstractNumId="19" w15:restartNumberingAfterBreak="0">
+  <w:abstractNum w:abstractNumId="19">
     <w:nsid w:val="54A16E79"/>
     <w:multiLevelType w:val="singleLevel"/>
     <w:tmpl w:val="0C090001"/>
@@ -6350,7 +6069,7 @@
       </w:rPr>
     </w:lvl>
   </w:abstractNum>
-  <w:abstractNum w:abstractNumId="20" w15:restartNumberingAfterBreak="0">
+  <w:abstractNum w:abstractNumId="20">
     <w:nsid w:val="675155F3"/>
     <w:multiLevelType w:val="singleLevel"/>
     <w:tmpl w:val="0C09000F"/>
@@ -6367,7 +6086,7 @@
       </w:pPr>
     </w:lvl>
   </w:abstractNum>
-  <w:abstractNum w:abstractNumId="21" w15:restartNumberingAfterBreak="0">
+  <w:abstractNum w:abstractNumId="21">
     <w:nsid w:val="697756A4"/>
     <w:multiLevelType w:val="singleLevel"/>
     <w:tmpl w:val="0C09000F"/>
@@ -6384,7 +6103,7 @@
       </w:pPr>
     </w:lvl>
   </w:abstractNum>
-  <w:abstractNum w:abstractNumId="22" w15:restartNumberingAfterBreak="0">
+  <w:abstractNum w:abstractNumId="22">
     <w:nsid w:val="760C03CE"/>
     <w:multiLevelType w:val="singleLevel"/>
     <w:tmpl w:val="0C090001"/>
@@ -6546,7 +6265,7 @@
 </file>
 
 <file path=word/styles.xml><?xml version="1.0" encoding="utf-8"?>
-<w:styles xmlns:mc="http://schemas.openxmlformats.org/markup-compatibility/2006" xmlns:r="http://schemas.openxmlformats.org/officeDocument/2006/relationships" xmlns:w="http://schemas.openxmlformats.org/wordprocessingml/2006/main" xmlns:w14="http://schemas.microsoft.com/office/word/2010/wordml" xmlns:w15="http://schemas.microsoft.com/office/word/2012/wordml" xmlns:w16se="http://schemas.microsoft.com/office/word/2015/wordml/symex" mc:Ignorable="w14 w15 w16se">
+<w:styles xmlns:mc="http://schemas.openxmlformats.org/markup-compatibility/2006" xmlns:r="http://schemas.openxmlformats.org/officeDocument/2006/relationships" xmlns:w="http://schemas.openxmlformats.org/wordprocessingml/2006/main" xmlns:w14="http://schemas.microsoft.com/office/word/2010/wordml" xmlns:w15="http://schemas.microsoft.com/office/word/2012/wordml" mc:Ignorable="w14 w15">
   <w:docDefaults>
     <w:rPrDefault>
       <w:rPr>
@@ -7643,6 +7362,33 @@
       <w:u w:val="single"/>
     </w:rPr>
   </w:style>
+  <w:style w:type="paragraph" w:styleId="Textodebalo">
+    <w:name w:val="Balloon Text"/>
+    <w:basedOn w:val="Normal"/>
+    <w:link w:val="TextodebaloChar"/>
+    <w:uiPriority w:val="99"/>
+    <w:semiHidden/>
+    <w:unhideWhenUsed/>
+    <w:rsid w:val="00B44FE1"/>
+    <w:rPr>
+      <w:rFonts w:ascii="Segoe UI" w:hAnsi="Segoe UI" w:cs="Segoe UI"/>
+      <w:sz w:val="18"/>
+      <w:szCs w:val="18"/>
+    </w:rPr>
+  </w:style>
+  <w:style w:type="character" w:customStyle="1" w:styleId="TextodebaloChar">
+    <w:name w:val="Texto de balão Char"/>
+    <w:basedOn w:val="Fontepargpadro"/>
+    <w:link w:val="Textodebalo"/>
+    <w:uiPriority w:val="99"/>
+    <w:semiHidden/>
+    <w:rsid w:val="00B44FE1"/>
+    <w:rPr>
+      <w:rFonts w:ascii="Segoe UI" w:hAnsi="Segoe UI" w:cs="Segoe UI"/>
+      <w:sz w:val="18"/>
+      <w:szCs w:val="18"/>
+    </w:rPr>
+  </w:style>
 </w:styles>
 </file>
 
@@ -7946,7 +7692,7 @@
 </file>
 
 <file path=customXml/itemProps1.xml><?xml version="1.0" encoding="utf-8"?>
-<ds:datastoreItem xmlns:ds="http://schemas.openxmlformats.org/officeDocument/2006/customXml" ds:itemID="{6E5652EF-55C2-4457-82C8-F14B374033BF}">
+<ds:datastoreItem xmlns:ds="http://schemas.openxmlformats.org/officeDocument/2006/customXml" ds:itemID="{FD08785B-0024-4624-B33C-63D2D3CFEEC3}">
   <ds:schemaRefs>
     <ds:schemaRef ds:uri="http://schemas.openxmlformats.org/officeDocument/2006/bibliography"/>
   </ds:schemaRefs>

</xml_diff>